<commit_message>
Further writing of the report, code changes
</commit_message>
<xml_diff>
--- a/Assignment 3.docx
+++ b/Assignment 3.docx
@@ -1,6 +1,6 @@
 
 <file path=word/document.xml><?xml version="1.0" encoding="utf-8"?>
-<w:document xmlns:wpc="http://schemas.microsoft.com/office/word/2010/wordprocessingCanvas" xmlns:cx="http://schemas.microsoft.com/office/drawing/2014/chartex" xmlns:cx1="http://schemas.microsoft.com/office/drawing/2015/9/8/chartex" xmlns:cx2="http://schemas.microsoft.com/office/drawing/2015/10/21/chartex" xmlns:cx3="http://schemas.microsoft.com/office/drawing/2016/5/9/chartex" xmlns:cx4="http://schemas.microsoft.com/office/drawing/2016/5/10/chartex" xmlns:cx5="http://schemas.microsoft.com/office/drawing/2016/5/11/chartex" xmlns:cx6="http://schemas.microsoft.com/office/drawing/2016/5/12/chartex" xmlns:cx7="http://schemas.microsoft.com/office/drawing/2016/5/13/chartex" xmlns:cx8="http://schemas.microsoft.com/office/drawing/2016/5/14/chartex" xmlns:mc="http://schemas.openxmlformats.org/markup-compatibility/2006" xmlns:aink="http://schemas.microsoft.com/office/drawing/2016/ink" xmlns:am3d="http://schemas.microsoft.com/office/drawing/2017/model3d" xmlns:o="urn:schemas-microsoft-com:office:office" xmlns:r="http://schemas.openxmlformats.org/officeDocument/2006/relationships" xmlns:m="http://schemas.openxmlformats.org/officeDocument/2006/math" xmlns:v="urn:schemas-microsoft-com:vml" xmlns:wp14="http://schemas.microsoft.com/office/word/2010/wordprocessingDrawing" xmlns:wp="http://schemas.openxmlformats.org/drawingml/2006/wordprocessingDrawing" xmlns:w10="urn:schemas-microsoft-com:office:word" xmlns:w="http://schemas.openxmlformats.org/wordprocessingml/2006/main" xmlns:w14="http://schemas.microsoft.com/office/word/2010/wordml" xmlns:w15="http://schemas.microsoft.com/office/word/2012/wordml" xmlns:w16cex="http://schemas.microsoft.com/office/word/2018/wordml/cex" xmlns:w16cid="http://schemas.microsoft.com/office/word/2016/wordml/cid" xmlns:w16="http://schemas.microsoft.com/office/word/2018/wordml" xmlns:w16sdtdh="http://schemas.microsoft.com/office/word/2020/wordml/sdtdatahash" xmlns:w16se="http://schemas.microsoft.com/office/word/2015/wordml/symex" xmlns:wpg="http://schemas.microsoft.com/office/word/2010/wordprocessingGroup" xmlns:wpi="http://schemas.microsoft.com/office/word/2010/wordprocessingInk" xmlns:wne="http://schemas.microsoft.com/office/word/2006/wordml" xmlns:wps="http://schemas.microsoft.com/office/word/2010/wordprocessingShape" mc:Ignorable="w14 w15 w16se w16cid w16 w16cex w16sdtdh wp14">
+<w:document xmlns:wpc="http://schemas.microsoft.com/office/word/2010/wordprocessingCanvas" xmlns:cx="http://schemas.microsoft.com/office/drawing/2014/chartex" xmlns:cx1="http://schemas.microsoft.com/office/drawing/2015/9/8/chartex" xmlns:cx2="http://schemas.microsoft.com/office/drawing/2015/10/21/chartex" xmlns:cx3="http://schemas.microsoft.com/office/drawing/2016/5/9/chartex" xmlns:cx4="http://schemas.microsoft.com/office/drawing/2016/5/10/chartex" xmlns:cx5="http://schemas.microsoft.com/office/drawing/2016/5/11/chartex" xmlns:cx6="http://schemas.microsoft.com/office/drawing/2016/5/12/chartex" xmlns:cx7="http://schemas.microsoft.com/office/drawing/2016/5/13/chartex" xmlns:cx8="http://schemas.microsoft.com/office/drawing/2016/5/14/chartex" xmlns:mc="http://schemas.openxmlformats.org/markup-compatibility/2006" xmlns:aink="http://schemas.microsoft.com/office/drawing/2016/ink" xmlns:am3d="http://schemas.microsoft.com/office/drawing/2017/model3d" xmlns:o="urn:schemas-microsoft-com:office:office" xmlns:oel="http://schemas.microsoft.com/office/2019/extlst" xmlns:r="http://schemas.openxmlformats.org/officeDocument/2006/relationships" xmlns:m="http://schemas.openxmlformats.org/officeDocument/2006/math" xmlns:v="urn:schemas-microsoft-com:vml" xmlns:wp14="http://schemas.microsoft.com/office/word/2010/wordprocessingDrawing" xmlns:wp="http://schemas.openxmlformats.org/drawingml/2006/wordprocessingDrawing" xmlns:w10="urn:schemas-microsoft-com:office:word" xmlns:w="http://schemas.openxmlformats.org/wordprocessingml/2006/main" xmlns:w14="http://schemas.microsoft.com/office/word/2010/wordml" xmlns:w15="http://schemas.microsoft.com/office/word/2012/wordml" xmlns:w16cex="http://schemas.microsoft.com/office/word/2018/wordml/cex" xmlns:w16cid="http://schemas.microsoft.com/office/word/2016/wordml/cid" xmlns:w16="http://schemas.microsoft.com/office/word/2018/wordml" xmlns:w16du="http://schemas.microsoft.com/office/word/2023/wordml/word16du" xmlns:w16sdtdh="http://schemas.microsoft.com/office/word/2020/wordml/sdtdatahash" xmlns:w16se="http://schemas.microsoft.com/office/word/2015/wordml/symex" xmlns:wpg="http://schemas.microsoft.com/office/word/2010/wordprocessingGroup" xmlns:wpi="http://schemas.microsoft.com/office/word/2010/wordprocessingInk" xmlns:wne="http://schemas.microsoft.com/office/word/2006/wordml" xmlns:wps="http://schemas.microsoft.com/office/word/2010/wordprocessingShape" mc:Ignorable="w14 w15 w16se w16cid w16 w16cex w16sdtdh w16du wp14">
   <w:body>
     <w:p>
       <w:pPr>
@@ -62,25 +62,7 @@
           <w:szCs w:val="20"/>
           <w:lang w:val="en-GB"/>
         </w:rPr>
-        <w:t xml:space="preserve">Matteo </w:t>
-      </w:r>
-      <w:proofErr w:type="spellStart"/>
-      <w:r>
-        <w:rPr>
-          <w:sz w:val="20"/>
-          <w:szCs w:val="20"/>
-          <w:lang w:val="en-GB"/>
-        </w:rPr>
-        <w:t>Gravagnone</w:t>
-      </w:r>
-      <w:proofErr w:type="spellEnd"/>
-      <w:r>
-        <w:rPr>
-          <w:sz w:val="20"/>
-          <w:szCs w:val="20"/>
-          <w:lang w:val="en-GB"/>
-        </w:rPr>
-        <w:t xml:space="preserve"> s319634, Danilo Guglielmi s318083</w:t>
+        <w:t>Matteo Gravagnone s319634, Danilo Guglielmi s318083</w:t>
       </w:r>
     </w:p>
     <w:p>
@@ -220,16 +202,14 @@
         </w:rPr>
         <w:t xml:space="preserve">es and several outputs are derived from the state variables </w:t>
       </w:r>
-      <w:proofErr w:type="gramStart"/>
-      <w:r>
-        <w:rPr>
-          <w:sz w:val="20"/>
-          <w:szCs w:val="20"/>
-          <w:lang w:val="en-GB"/>
-        </w:rPr>
-        <w:t>in order to</w:t>
-      </w:r>
-      <w:proofErr w:type="gramEnd"/>
+      <w:r>
+        <w:rPr>
+          <w:sz w:val="20"/>
+          <w:szCs w:val="20"/>
+          <w:lang w:val="en-GB"/>
+        </w:rPr>
+        <w:t>to</w:t>
+      </w:r>
       <w:r>
         <w:rPr>
           <w:sz w:val="20"/>
@@ -267,42 +247,6 @@
       <w:pPr>
         <w:keepNext/>
         <w:jc w:val="both"/>
-      </w:pPr>
-      <w:r>
-        <w:rPr>
-          <w:sz w:val="20"/>
-          <w:szCs w:val="20"/>
-          <w:lang w:val="en-GB"/>
-        </w:rPr>
-        <w:t>Preliminary analys</w:t>
-      </w:r>
-      <w:r>
-        <w:rPr>
-          <w:sz w:val="20"/>
-          <w:szCs w:val="20"/>
-          <w:lang w:val="en-GB"/>
-        </w:rPr>
-        <w:t xml:space="preserve">es were carried out to evaluate vehicle response without control functionalities. This includes how the eigenvalues of the matrix A vary as a function of vehicle speed and the response obtained after </w:t>
-      </w:r>
-      <w:proofErr w:type="gramStart"/>
-      <w:r>
-        <w:rPr>
-          <w:sz w:val="20"/>
-          <w:szCs w:val="20"/>
-          <w:lang w:val="en-GB"/>
-        </w:rPr>
-        <w:t>apply</w:t>
-      </w:r>
-      <w:proofErr w:type="gramEnd"/>
-      <w:r>
-        <w:rPr>
-          <w:sz w:val="20"/>
-          <w:szCs w:val="20"/>
-          <w:lang w:val="en-GB"/>
-        </w:rPr>
-        <w:t xml:space="preserve"> a step-steering input. </w:t>
-      </w:r>
-      <w:r>
         <w:rPr>
           <w:i/>
           <w:iCs/>
@@ -310,8 +254,62 @@
           <w:szCs w:val="20"/>
           <w:lang w:val="en-GB"/>
         </w:rPr>
+        <w:sectPr>
+          <w:type w:val="continuous"/>
+          <w:pgSz w:w="11906" w:h="16838"/>
+          <w:pgMar w:top="1417" w:right="1134" w:bottom="1134" w:left="1134" w:header="708" w:footer="708" w:gutter="0"/>
+          <w:cols w:space="708"/>
+          <w:docGrid w:linePitch="360"/>
+        </w:sectPr>
+      </w:pPr>
+      <w:r>
+        <w:rPr>
+          <w:sz w:val="20"/>
+          <w:szCs w:val="20"/>
+          <w:lang w:val="en-GB"/>
+        </w:rPr>
+        <w:t>Preliminary analys</w:t>
+      </w:r>
+      <w:r>
+        <w:rPr>
+          <w:sz w:val="20"/>
+          <w:szCs w:val="20"/>
+          <w:lang w:val="en-GB"/>
+        </w:rPr>
+        <w:t xml:space="preserve">es were carried out to evaluate vehicle response without control functionalities. This includes how the eigenvalues of the matrix A vary as a function of vehicle speed and the response obtained after </w:t>
+      </w:r>
+      <w:r>
+        <w:rPr>
+          <w:sz w:val="20"/>
+          <w:szCs w:val="20"/>
+          <w:lang w:val="en-GB"/>
+        </w:rPr>
+        <w:t>applying</w:t>
+      </w:r>
+      <w:r>
+        <w:rPr>
+          <w:sz w:val="20"/>
+          <w:szCs w:val="20"/>
+          <w:lang w:val="en-GB"/>
+        </w:rPr>
+        <w:t xml:space="preserve"> a step-steering input. </w:t>
+      </w:r>
+      <w:r>
+        <w:rPr>
+          <w:i/>
+          <w:iCs/>
+          <w:sz w:val="20"/>
+          <w:szCs w:val="20"/>
+          <w:lang w:val="en-GB"/>
+        </w:rPr>
         <w:t>Let’s note that our vehicle hasn’t rear-steering, so any input only affects the front-steering angle.</w:t>
       </w:r>
+    </w:p>
+    <w:p>
+      <w:pPr>
+        <w:keepNext/>
+        <w:jc w:val="both"/>
+      </w:pPr>
       <w:r>
         <w:rPr>
           <w:noProof/>
@@ -320,10 +318,10 @@
           <w:lang w:val="en-GB"/>
         </w:rPr>
         <w:drawing>
-          <wp:inline distT="0" distB="0" distL="0" distR="0" wp14:anchorId="470AC615" wp14:editId="4C90AA0F">
-            <wp:extent cx="2880000" cy="2159176"/>
-            <wp:effectExtent l="0" t="0" r="0" b="0"/>
-            <wp:docPr id="2" name="Immagine 2"/>
+          <wp:inline distT="0" distB="0" distL="0" distR="0" wp14:anchorId="50691E7C" wp14:editId="304E1C04">
+            <wp:extent cx="2641006" cy="1980000"/>
+            <wp:effectExtent l="0" t="0" r="6985" b="1270"/>
+            <wp:docPr id="1788601043" name="Immagine 3"/>
             <wp:cNvGraphicFramePr>
               <a:graphicFrameLocks xmlns:a="http://schemas.openxmlformats.org/drawingml/2006/main" noChangeAspect="1"/>
             </wp:cNvGraphicFramePr>
@@ -331,7 +329,7 @@
               <a:graphicData uri="http://schemas.openxmlformats.org/drawingml/2006/picture">
                 <pic:pic xmlns:pic="http://schemas.openxmlformats.org/drawingml/2006/picture">
                   <pic:nvPicPr>
-                    <pic:cNvPr id="2" name="Immagine 2"/>
+                    <pic:cNvPr id="1788601043" name="Immagine 3"/>
                     <pic:cNvPicPr>
                       <a:picLocks noChangeAspect="1" noChangeArrowheads="1"/>
                     </pic:cNvPicPr>
@@ -351,7 +349,7 @@
                   <pic:spPr bwMode="auto">
                     <a:xfrm>
                       <a:off x="0" y="0"/>
-                      <a:ext cx="2880000" cy="2159176"/>
+                      <a:ext cx="2641006" cy="1980000"/>
                     </a:xfrm>
                     <a:prstGeom prst="rect">
                       <a:avLst/>
@@ -367,15 +365,83 @@
           </wp:inline>
         </w:drawing>
       </w:r>
+    </w:p>
+    <w:p>
+      <w:pPr>
+        <w:pStyle w:val="Didascalia"/>
+        <w:jc w:val="both"/>
+        <w:rPr>
+          <w:sz w:val="20"/>
+          <w:szCs w:val="20"/>
+          <w:lang w:val="en-GB"/>
+        </w:rPr>
+      </w:pPr>
+      <w:r>
+        <w:rPr>
+          <w:lang w:val="en-GB"/>
+        </w:rPr>
+        <w:t xml:space="preserve">Figure </w:t>
+      </w:r>
+      <w:r>
+        <w:rPr>
+          <w:lang w:val="en-GB"/>
+        </w:rPr>
+        <w:fldChar w:fldCharType="begin"/>
+      </w:r>
+      <w:r>
+        <w:rPr>
+          <w:lang w:val="en-GB"/>
+        </w:rPr>
+        <w:instrText xml:space="preserve"> SEQ Figure \* ARABIC </w:instrText>
+      </w:r>
+      <w:r>
+        <w:rPr>
+          <w:lang w:val="en-GB"/>
+        </w:rPr>
+        <w:fldChar w:fldCharType="separate"/>
+      </w:r>
       <w:r>
         <w:rPr>
           <w:noProof/>
-          <w:sz w:val="20"/>
-          <w:szCs w:val="20"/>
-          <w:lang w:val="en-GB"/>
-        </w:rPr>
-        <w:t xml:space="preserve"> </w:t>
-      </w:r>
+          <w:lang w:val="en-GB"/>
+        </w:rPr>
+        <w:t>1</w:t>
+      </w:r>
+      <w:r>
+        <w:rPr>
+          <w:lang w:val="en-GB"/>
+        </w:rPr>
+        <w:fldChar w:fldCharType="end"/>
+      </w:r>
+      <w:r>
+        <w:rPr>
+          <w:lang w:val="en-GB"/>
+        </w:rPr>
+        <w:t xml:space="preserve"> – Step response of </w:t>
+      </w:r>
+      <w:r>
+        <w:rPr>
+          <w:lang w:val="en-GB"/>
+        </w:rPr>
+        <w:t xml:space="preserve">the uncontrolled </w:t>
+      </w:r>
+      <w:r>
+        <w:rPr>
+          <w:lang w:val="en-GB"/>
+        </w:rPr>
+        <w:t>s</w:t>
+      </w:r>
+      <w:r>
+        <w:rPr>
+          <w:lang w:val="en-GB"/>
+        </w:rPr>
+        <w:t>ingle-track model</w:t>
+      </w:r>
+    </w:p>
+    <w:p>
+      <w:pPr>
+        <w:keepNext/>
+      </w:pPr>
       <w:r>
         <w:rPr>
           <w:noProof/>
@@ -384,10 +450,10 @@
           <w:lang w:val="en-GB"/>
         </w:rPr>
         <w:drawing>
-          <wp:inline distT="0" distB="0" distL="0" distR="0" wp14:anchorId="398C33BD" wp14:editId="59649927">
-            <wp:extent cx="2880000" cy="2160000"/>
-            <wp:effectExtent l="0" t="0" r="2540" b="0"/>
-            <wp:docPr id="3" name="Immagine 3" descr="Immagine che contiene testo, Diagramma, diagramma, linea&#10;&#10;Descrizione generata automaticamente"/>
+          <wp:inline distT="0" distB="0" distL="0" distR="0" wp14:anchorId="2D194F2C" wp14:editId="30B1CA71">
+            <wp:extent cx="2640000" cy="1980000"/>
+            <wp:effectExtent l="0" t="0" r="8255" b="1270"/>
+            <wp:docPr id="1668752749" name="Immagine 4"/>
             <wp:cNvGraphicFramePr>
               <a:graphicFrameLocks xmlns:a="http://schemas.openxmlformats.org/drawingml/2006/main" noChangeAspect="1"/>
             </wp:cNvGraphicFramePr>
@@ -395,7 +461,7 @@
               <a:graphicData uri="http://schemas.openxmlformats.org/drawingml/2006/picture">
                 <pic:pic xmlns:pic="http://schemas.openxmlformats.org/drawingml/2006/picture">
                   <pic:nvPicPr>
-                    <pic:cNvPr id="3" name="Immagine 3" descr="Immagine che contiene testo, Diagramma, diagramma, linea&#10;&#10;Descrizione generata automaticamente"/>
+                    <pic:cNvPr id="0" name="Picture 4"/>
                     <pic:cNvPicPr>
                       <a:picLocks noChangeAspect="1" noChangeArrowheads="1"/>
                     </pic:cNvPicPr>
@@ -416,7 +482,7 @@
                   <pic:spPr bwMode="auto">
                     <a:xfrm>
                       <a:off x="0" y="0"/>
-                      <a:ext cx="2880000" cy="2160000"/>
+                      <a:ext cx="2640000" cy="1980000"/>
                     </a:xfrm>
                     <a:prstGeom prst="rect">
                       <a:avLst/>
@@ -436,77 +502,67 @@
     <w:p>
       <w:pPr>
         <w:pStyle w:val="Didascalia"/>
-        <w:ind w:left="708" w:firstLine="708"/>
-      </w:pPr>
-      <w:r>
+        <w:rPr>
+          <w:sz w:val="20"/>
+          <w:szCs w:val="20"/>
+          <w:lang w:val="en-GB"/>
+        </w:rPr>
+        <w:sectPr>
+          <w:type w:val="continuous"/>
+          <w:pgSz w:w="11906" w:h="16838"/>
+          <w:pgMar w:top="1417" w:right="1134" w:bottom="1134" w:left="1134" w:header="708" w:footer="708" w:gutter="0"/>
+          <w:cols w:num="2" w:space="708"/>
+          <w:docGrid w:linePitch="360"/>
+        </w:sectPr>
+      </w:pPr>
+      <w:r>
+        <w:rPr>
+          <w:lang w:val="en-GB"/>
+        </w:rPr>
         <w:t xml:space="preserve">Figure </w:t>
       </w:r>
-      <w:fldSimple w:instr=" SEQ Figure \* ARABIC ">
-        <w:r>
-          <w:rPr>
-            <w:noProof/>
-          </w:rPr>
-          <w:t>1</w:t>
-        </w:r>
-      </w:fldSimple>
-      <w:r>
-        <w:t xml:space="preserve"> - Step steering </w:t>
-      </w:r>
-      <w:proofErr w:type="spellStart"/>
-      <w:r>
-        <w:t>response</w:t>
-      </w:r>
-      <w:proofErr w:type="spellEnd"/>
-      <w:r>
-        <w:tab/>
-        <w:t xml:space="preserve">   </w:t>
-      </w:r>
-      <w:r>
-        <w:tab/>
-        <w:t xml:space="preserve"> Figure </w:t>
-      </w:r>
-      <w:fldSimple w:instr=" SEQ Figure \* ARABIC ">
-        <w:r>
-          <w:rPr>
-            <w:noProof/>
-          </w:rPr>
-          <w:t>2</w:t>
-        </w:r>
-      </w:fldSimple>
-      <w:r>
-        <w:t xml:space="preserve"> - </w:t>
-      </w:r>
-      <w:proofErr w:type="spellStart"/>
-      <w:r>
-        <w:t>Poles</w:t>
-      </w:r>
-      <w:proofErr w:type="spellEnd"/>
-      <w:r>
-        <w:t xml:space="preserve"> </w:t>
-      </w:r>
-      <w:proofErr w:type="spellStart"/>
-      <w:r>
-        <w:t>variation</w:t>
-      </w:r>
-      <w:proofErr w:type="spellEnd"/>
-      <w:r>
-        <w:t xml:space="preserve"> in </w:t>
-      </w:r>
-      <w:proofErr w:type="spellStart"/>
-      <w:r>
-        <w:t>function</w:t>
-      </w:r>
-      <w:proofErr w:type="spellEnd"/>
-      <w:r>
-        <w:t xml:space="preserve"> of </w:t>
-      </w:r>
-      <w:proofErr w:type="spellStart"/>
-      <w:r>
-        <w:t>vehicle</w:t>
-      </w:r>
-      <w:proofErr w:type="spellEnd"/>
-      <w:r>
-        <w:t xml:space="preserve"> speed</w:t>
+      <w:r>
+        <w:rPr>
+          <w:lang w:val="en-GB"/>
+        </w:rPr>
+        <w:fldChar w:fldCharType="begin"/>
+      </w:r>
+      <w:r>
+        <w:rPr>
+          <w:lang w:val="en-GB"/>
+        </w:rPr>
+        <w:instrText xml:space="preserve"> SEQ Figure \* ARABIC </w:instrText>
+      </w:r>
+      <w:r>
+        <w:rPr>
+          <w:lang w:val="en-GB"/>
+        </w:rPr>
+        <w:fldChar w:fldCharType="separate"/>
+      </w:r>
+      <w:r>
+        <w:rPr>
+          <w:noProof/>
+          <w:lang w:val="en-GB"/>
+        </w:rPr>
+        <w:t>2</w:t>
+      </w:r>
+      <w:r>
+        <w:rPr>
+          <w:lang w:val="en-GB"/>
+        </w:rPr>
+        <w:fldChar w:fldCharType="end"/>
+      </w:r>
+      <w:r>
+        <w:rPr>
+          <w:lang w:val="en-GB"/>
+        </w:rPr>
+        <w:t xml:space="preserve"> – Poles variation</w:t>
+      </w:r>
+      <w:r>
+        <w:rPr>
+          <w:lang w:val="en-GB"/>
+        </w:rPr>
+        <w:t xml:space="preserve"> of the uncontrolled vehicle when increasing speed</w:t>
       </w:r>
     </w:p>
     <w:p>
@@ -522,6 +578,7 @@
         <w:rPr>
           <w:sz w:val="20"/>
           <w:szCs w:val="20"/>
+          <w:highlight w:val="yellow"/>
           <w:lang w:val="en-GB"/>
         </w:rPr>
         <w:t>In Figure 1</w:t>
@@ -530,6 +587,7 @@
         <w:rPr>
           <w:sz w:val="20"/>
           <w:szCs w:val="20"/>
+          <w:highlight w:val="yellow"/>
           <w:lang w:val="en-GB"/>
         </w:rPr>
         <w:t xml:space="preserve"> there are highlighted the yaw rate and beta behaviours after a step </w:t>
@@ -538,6 +596,7 @@
         <w:rPr>
           <w:sz w:val="20"/>
           <w:szCs w:val="20"/>
+          <w:highlight w:val="yellow"/>
           <w:lang w:val="en-GB"/>
         </w:rPr>
         <w:t>……….</w:t>
@@ -582,25 +641,7 @@
           <w:szCs w:val="20"/>
           <w:lang w:val="en-GB"/>
         </w:rPr>
-        <w:t xml:space="preserve"> when the </w:t>
-      </w:r>
-      <w:proofErr w:type="spellStart"/>
-      <w:r>
-        <w:rPr>
-          <w:sz w:val="20"/>
-          <w:szCs w:val="20"/>
-          <w:lang w:val="en-GB"/>
-        </w:rPr>
-        <w:t>the</w:t>
-      </w:r>
-      <w:proofErr w:type="spellEnd"/>
-      <w:r>
-        <w:rPr>
-          <w:sz w:val="20"/>
-          <w:szCs w:val="20"/>
-          <w:lang w:val="en-GB"/>
-        </w:rPr>
-        <w:t xml:space="preserve"> vehicle speed is higher: the response of the vehicle becomes slower, while technically </w:t>
+        <w:t xml:space="preserve"> when the vehicle speed is higher: the response of the vehicle becomes slower, while technically </w:t>
       </w:r>
       <w:r>
         <w:rPr>
@@ -802,16 +843,48 @@
           <w:szCs w:val="20"/>
           <w:lang w:val="en-GB"/>
         </w:rPr>
-        <w:t xml:space="preserve"> Independently from the tuning approach, look-up tables were built offline for different operating speeds as the controller should properly work</w:t>
-      </w:r>
-      <w:r>
-        <w:rPr>
-          <w:sz w:val="20"/>
-          <w:szCs w:val="20"/>
-          <w:lang w:val="en-GB"/>
-        </w:rPr>
-        <w:t xml:space="preserve"> even when the dynamics of the system change as shown in previous paragraph.</w:t>
-      </w:r>
+        <w:t xml:space="preserve"> Independently from the tuning </w:t>
+      </w:r>
+      <w:r>
+        <w:rPr>
+          <w:sz w:val="20"/>
+          <w:szCs w:val="20"/>
+          <w:lang w:val="en-GB"/>
+        </w:rPr>
+        <w:lastRenderedPageBreak/>
+        <w:t>approach, look-up tables were built offline for different operating speeds as the controller should properly work</w:t>
+      </w:r>
+      <w:r>
+        <w:rPr>
+          <w:sz w:val="20"/>
+          <w:szCs w:val="20"/>
+          <w:lang w:val="en-GB"/>
+        </w:rPr>
+        <w:t xml:space="preserve"> even when the dynamics of the system change as shown in previous paragraph</w:t>
+      </w:r>
+      <w:r>
+        <w:rPr>
+          <w:sz w:val="20"/>
+          <w:szCs w:val="20"/>
+          <w:lang w:val="en-GB"/>
+        </w:rPr>
+        <w:t>.</w:t>
+      </w:r>
+    </w:p>
+    <w:p>
+      <w:pPr>
+        <w:jc w:val="both"/>
+        <w:rPr>
+          <w:lang w:val="en-GB"/>
+        </w:rPr>
+        <w:sectPr>
+          <w:type w:val="continuous"/>
+          <w:pgSz w:w="11906" w:h="16838"/>
+          <w:pgMar w:top="1417" w:right="1134" w:bottom="1134" w:left="1134" w:header="708" w:footer="708" w:gutter="0"/>
+          <w:cols w:space="708"/>
+          <w:docGrid w:linePitch="360"/>
+        </w:sectPr>
+      </w:pPr>
     </w:p>
     <w:p>
       <w:pPr>
@@ -821,16 +894,13 @@
       <w:r>
         <w:rPr>
           <w:noProof/>
-          <w:sz w:val="20"/>
-          <w:szCs w:val="20"/>
-          <w:lang w:val="en-GB"/>
-        </w:rPr>
-        <w:lastRenderedPageBreak/>
+          <w:lang w:val="en-GB"/>
+        </w:rPr>
         <w:drawing>
-          <wp:inline distT="0" distB="0" distL="0" distR="0" wp14:anchorId="6C65ED33" wp14:editId="769488F4">
-            <wp:extent cx="2880000" cy="2160000"/>
+          <wp:inline distT="0" distB="0" distL="0" distR="0" wp14:anchorId="5C2AFD85" wp14:editId="444BB267">
+            <wp:extent cx="2400536" cy="1800000"/>
             <wp:effectExtent l="0" t="0" r="0" b="0"/>
-            <wp:docPr id="4" name="Immagine 4"/>
+            <wp:docPr id="1901749821" name="Immagine 7" descr="Immagine che contiene linea, diagramma, Diagramma, testo&#10;&#10;Descrizione generata automaticamente"/>
             <wp:cNvGraphicFramePr>
               <a:graphicFrameLocks xmlns:a="http://schemas.openxmlformats.org/drawingml/2006/main" noChangeAspect="1"/>
             </wp:cNvGraphicFramePr>
@@ -838,10 +908,8 @@
               <a:graphicData uri="http://schemas.openxmlformats.org/drawingml/2006/picture">
                 <pic:pic xmlns:pic="http://schemas.openxmlformats.org/drawingml/2006/picture">
                   <pic:nvPicPr>
-                    <pic:cNvPr id="0" name="Picture 3"/>
-                    <pic:cNvPicPr>
-                      <a:picLocks noChangeAspect="1" noChangeArrowheads="1"/>
-                    </pic:cNvPicPr>
+                    <pic:cNvPr id="1901749821" name="Immagine 7" descr="Immagine che contiene linea, diagramma, Diagramma, testo&#10;&#10;Descrizione generata automaticamente"/>
+                    <pic:cNvPicPr/>
                   </pic:nvPicPr>
                   <pic:blipFill>
                     <a:blip r:embed="rId11" cstate="print">
@@ -851,23 +919,18 @@
                         </a:ext>
                       </a:extLst>
                     </a:blip>
-                    <a:srcRect/>
                     <a:stretch>
                       <a:fillRect/>
                     </a:stretch>
                   </pic:blipFill>
-                  <pic:spPr bwMode="auto">
+                  <pic:spPr>
                     <a:xfrm>
                       <a:off x="0" y="0"/>
-                      <a:ext cx="2880000" cy="2160000"/>
+                      <a:ext cx="2400536" cy="1800000"/>
                     </a:xfrm>
                     <a:prstGeom prst="rect">
                       <a:avLst/>
                     </a:prstGeom>
-                    <a:noFill/>
-                    <a:ln>
-                      <a:noFill/>
-                    </a:ln>
                   </pic:spPr>
                 </pic:pic>
               </a:graphicData>
@@ -875,18 +938,108 @@
           </wp:inline>
         </w:drawing>
       </w:r>
+    </w:p>
+    <w:p>
+      <w:pPr>
+        <w:pStyle w:val="Didascalia"/>
+        <w:jc w:val="both"/>
+        <w:rPr>
+          <w:sz w:val="16"/>
+          <w:szCs w:val="16"/>
+          <w:lang w:val="en-GB"/>
+        </w:rPr>
+      </w:pPr>
+      <w:r>
+        <w:rPr>
+          <w:sz w:val="16"/>
+          <w:szCs w:val="16"/>
+          <w:lang w:val="en-GB"/>
+        </w:rPr>
+        <w:t xml:space="preserve">Figure </w:t>
+      </w:r>
+      <w:r>
+        <w:rPr>
+          <w:sz w:val="16"/>
+          <w:szCs w:val="16"/>
+          <w:lang w:val="en-GB"/>
+        </w:rPr>
+        <w:fldChar w:fldCharType="begin"/>
+      </w:r>
+      <w:r>
+        <w:rPr>
+          <w:sz w:val="16"/>
+          <w:szCs w:val="16"/>
+          <w:lang w:val="en-GB"/>
+        </w:rPr>
+        <w:instrText xml:space="preserve"> SEQ Figure \* ARABIC </w:instrText>
+      </w:r>
+      <w:r>
+        <w:rPr>
+          <w:sz w:val="16"/>
+          <w:szCs w:val="16"/>
+          <w:lang w:val="en-GB"/>
+        </w:rPr>
+        <w:fldChar w:fldCharType="separate"/>
+      </w:r>
       <w:r>
         <w:rPr>
           <w:noProof/>
-          <w:sz w:val="20"/>
-          <w:szCs w:val="20"/>
+          <w:sz w:val="16"/>
+          <w:szCs w:val="16"/>
+          <w:lang w:val="en-GB"/>
+        </w:rPr>
+        <w:t>3</w:t>
+      </w:r>
+      <w:r>
+        <w:rPr>
+          <w:sz w:val="16"/>
+          <w:szCs w:val="16"/>
+          <w:lang w:val="en-GB"/>
+        </w:rPr>
+        <w:fldChar w:fldCharType="end"/>
+      </w:r>
+      <w:r>
+        <w:rPr>
+          <w:sz w:val="16"/>
+          <w:szCs w:val="16"/>
+          <w:lang w:val="en-GB"/>
+        </w:rPr>
+        <w:t xml:space="preserve"> – Gain variation when using pole-</w:t>
+      </w:r>
+      <w:proofErr w:type="gramStart"/>
+      <w:r>
+        <w:rPr>
+          <w:sz w:val="16"/>
+          <w:szCs w:val="16"/>
+          <w:lang w:val="en-GB"/>
+        </w:rPr>
+        <w:t>placement  (</w:t>
+      </w:r>
+      <w:proofErr w:type="gramEnd"/>
+      <w:r>
+        <w:rPr>
+          <w:sz w:val="16"/>
+          <w:szCs w:val="16"/>
+          <w:lang w:val="en-GB"/>
+        </w:rPr>
+        <w:t>poles = [-5 -7 -10 -15 -20]</w:t>
+      </w:r>
+    </w:p>
+    <w:p>
+      <w:pPr>
+        <w:keepNext/>
+        <w:jc w:val="both"/>
+      </w:pPr>
+      <w:r>
+        <w:rPr>
+          <w:noProof/>
           <w:lang w:val="en-GB"/>
         </w:rPr>
         <w:drawing>
-          <wp:inline distT="0" distB="0" distL="0" distR="0" wp14:anchorId="17E6641B" wp14:editId="7C9B1E85">
-            <wp:extent cx="2880000" cy="2160000"/>
+          <wp:inline distT="0" distB="0" distL="0" distR="0" wp14:anchorId="0C9D3BED" wp14:editId="086FCE58">
+            <wp:extent cx="2400536" cy="1800000"/>
             <wp:effectExtent l="0" t="0" r="0" b="0"/>
-            <wp:docPr id="5" name="Immagine 5" descr="Immagine che contiene linea, Diagramma, diagramma, testo&#10;&#10;Descrizione generata automaticamente"/>
+            <wp:docPr id="408016401" name="Immagine 6" descr="Immagine che contiene linea, Diagramma, diagramma, testo&#10;&#10;Descrizione generata automaticamente"/>
             <wp:cNvGraphicFramePr>
               <a:graphicFrameLocks xmlns:a="http://schemas.openxmlformats.org/drawingml/2006/main" noChangeAspect="1"/>
             </wp:cNvGraphicFramePr>
@@ -894,10 +1047,8 @@
               <a:graphicData uri="http://schemas.openxmlformats.org/drawingml/2006/picture">
                 <pic:pic xmlns:pic="http://schemas.openxmlformats.org/drawingml/2006/picture">
                   <pic:nvPicPr>
-                    <pic:cNvPr id="5" name="Immagine 5" descr="Immagine che contiene linea, Diagramma, diagramma, testo&#10;&#10;Descrizione generata automaticamente"/>
-                    <pic:cNvPicPr>
-                      <a:picLocks noChangeAspect="1" noChangeArrowheads="1"/>
-                    </pic:cNvPicPr>
+                    <pic:cNvPr id="408016401" name="Immagine 6" descr="Immagine che contiene linea, Diagramma, diagramma, testo&#10;&#10;Descrizione generata automaticamente"/>
+                    <pic:cNvPicPr/>
                   </pic:nvPicPr>
                   <pic:blipFill>
                     <a:blip r:embed="rId12" cstate="print">
@@ -907,23 +1058,18 @@
                         </a:ext>
                       </a:extLst>
                     </a:blip>
-                    <a:srcRect/>
                     <a:stretch>
                       <a:fillRect/>
                     </a:stretch>
                   </pic:blipFill>
-                  <pic:spPr bwMode="auto">
+                  <pic:spPr>
                     <a:xfrm>
                       <a:off x="0" y="0"/>
-                      <a:ext cx="2880000" cy="2160000"/>
+                      <a:ext cx="2400536" cy="1800000"/>
                     </a:xfrm>
                     <a:prstGeom prst="rect">
                       <a:avLst/>
                     </a:prstGeom>
-                    <a:noFill/>
-                    <a:ln>
-                      <a:noFill/>
-                    </a:ln>
                   </pic:spPr>
                 </pic:pic>
               </a:graphicData>
@@ -937,100 +1083,92 @@
         <w:pStyle w:val="Didascalia"/>
         <w:jc w:val="both"/>
         <w:rPr>
-          <w:sz w:val="20"/>
-          <w:szCs w:val="20"/>
-          <w:lang w:val="en-GB"/>
-        </w:rPr>
-      </w:pPr>
-      <w:r>
+          <w:sz w:val="16"/>
+          <w:szCs w:val="16"/>
+          <w:lang w:val="en-GB"/>
+        </w:rPr>
+        <w:sectPr>
+          <w:type w:val="continuous"/>
+          <w:pgSz w:w="11906" w:h="16838"/>
+          <w:pgMar w:top="1417" w:right="1134" w:bottom="1134" w:left="1134" w:header="708" w:footer="708" w:gutter="0"/>
+          <w:cols w:num="2" w:space="708"/>
+          <w:docGrid w:linePitch="360"/>
+        </w:sectPr>
+      </w:pPr>
+      <w:r>
+        <w:rPr>
+          <w:sz w:val="16"/>
+          <w:szCs w:val="16"/>
+          <w:lang w:val="en-GB"/>
+        </w:rPr>
         <w:t xml:space="preserve">Figure </w:t>
       </w:r>
-      <w:fldSimple w:instr=" SEQ Figure \* ARABIC ">
-        <w:r>
-          <w:rPr>
-            <w:noProof/>
-          </w:rPr>
-          <w:t>3</w:t>
-        </w:r>
-      </w:fldSimple>
-      <w:r>
-        <w:t xml:space="preserve"> </w:t>
-      </w:r>
-      <w:r>
-        <w:t>-</w:t>
-      </w:r>
-      <w:r>
-        <w:t xml:space="preserve"> Gain </w:t>
-      </w:r>
-      <w:proofErr w:type="spellStart"/>
-      <w:r>
-        <w:t>variations</w:t>
-      </w:r>
-      <w:proofErr w:type="spellEnd"/>
-      <w:r>
-        <w:t xml:space="preserve"> with a Pole Placement </w:t>
-      </w:r>
-      <w:proofErr w:type="spellStart"/>
-      <w:r>
-        <w:t>approach</w:t>
-      </w:r>
-      <w:proofErr w:type="spellEnd"/>
-      <w:r>
-        <w:rPr>
-          <w:sz w:val="20"/>
-          <w:szCs w:val="20"/>
-          <w:lang w:val="en-GB"/>
-        </w:rPr>
-        <w:t xml:space="preserve">          </w:t>
-      </w:r>
-      <w:r>
-        <w:t xml:space="preserve">Figure </w:t>
-      </w:r>
-      <w:fldSimple w:instr=" SEQ Figure \* ARABIC ">
-        <w:r>
-          <w:rPr>
-            <w:noProof/>
-          </w:rPr>
-          <w:t>4</w:t>
-        </w:r>
-      </w:fldSimple>
-      <w:r>
-        <w:t xml:space="preserve"> - </w:t>
-      </w:r>
-      <w:r>
-        <w:t xml:space="preserve">Gain </w:t>
-      </w:r>
-      <w:proofErr w:type="spellStart"/>
-      <w:r>
-        <w:t>variations</w:t>
-      </w:r>
-      <w:proofErr w:type="spellEnd"/>
-      <w:r>
-        <w:t xml:space="preserve"> with a </w:t>
-      </w:r>
-      <w:r>
-        <w:t xml:space="preserve">LQR </w:t>
-      </w:r>
-      <w:proofErr w:type="spellStart"/>
-      <w:r>
-        <w:t>approach</w:t>
-      </w:r>
-      <w:proofErr w:type="spellEnd"/>
-      <w:r>
-        <w:t xml:space="preserve"> (Q=</w:t>
-      </w:r>
-      <w:proofErr w:type="spellStart"/>
+      <w:r>
+        <w:rPr>
+          <w:sz w:val="16"/>
+          <w:szCs w:val="16"/>
+          <w:lang w:val="en-GB"/>
+        </w:rPr>
+        <w:fldChar w:fldCharType="begin"/>
+      </w:r>
+      <w:r>
+        <w:rPr>
+          <w:sz w:val="16"/>
+          <w:szCs w:val="16"/>
+          <w:lang w:val="en-GB"/>
+        </w:rPr>
+        <w:instrText xml:space="preserve"> SEQ Figure \* ARABIC </w:instrText>
+      </w:r>
+      <w:r>
+        <w:rPr>
+          <w:sz w:val="16"/>
+          <w:szCs w:val="16"/>
+          <w:lang w:val="en-GB"/>
+        </w:rPr>
+        <w:fldChar w:fldCharType="separate"/>
+      </w:r>
+      <w:r>
+        <w:rPr>
+          <w:noProof/>
+          <w:sz w:val="16"/>
+          <w:szCs w:val="16"/>
+          <w:lang w:val="en-GB"/>
+        </w:rPr>
+        <w:t>4</w:t>
+      </w:r>
+      <w:r>
+        <w:rPr>
+          <w:sz w:val="16"/>
+          <w:szCs w:val="16"/>
+          <w:lang w:val="en-GB"/>
+        </w:rPr>
+        <w:fldChar w:fldCharType="end"/>
+      </w:r>
+      <w:r>
+        <w:rPr>
+          <w:sz w:val="16"/>
+          <w:szCs w:val="16"/>
+          <w:lang w:val="en-GB"/>
+        </w:rPr>
+        <w:t xml:space="preserve"> - Gain variation when using LQR with Q=</w:t>
+      </w:r>
       <w:proofErr w:type="gramStart"/>
       <w:r>
-        <w:t>diag</w:t>
-      </w:r>
-      <w:proofErr w:type="spellEnd"/>
-      <w:r>
-        <w:t>(</w:t>
+        <w:rPr>
+          <w:sz w:val="16"/>
+          <w:szCs w:val="16"/>
+          <w:lang w:val="en-GB"/>
+        </w:rPr>
+        <w:t>eye(</w:t>
       </w:r>
       <w:proofErr w:type="gramEnd"/>
       <w:r>
-        <w:t>[1..1]), R = 1)</w:t>
+        <w:rPr>
+          <w:sz w:val="16"/>
+          <w:szCs w:val="16"/>
+          <w:lang w:val="en-GB"/>
+        </w:rPr>
+        <w:t>5) and R=1</w:t>
       </w:r>
     </w:p>
     <w:p>
@@ -1048,7 +1186,7 @@
           <w:szCs w:val="24"/>
           <w:lang w:val="en-GB"/>
         </w:rPr>
-        <w:t>Conclusion</w:t>
+        <w:t>Evaluation of controller performance</w:t>
       </w:r>
     </w:p>
     <w:p>
@@ -1066,57 +1204,1529 @@
           <w:szCs w:val="20"/>
           <w:lang w:val="en-GB"/>
         </w:rPr>
+        <w:t xml:space="preserve">The controller, with different tunings, was evaluated in three different curvature profiles: </w:t>
+      </w:r>
+      <w:r>
+        <w:rPr>
+          <w:sz w:val="20"/>
+          <w:szCs w:val="20"/>
+          <w:lang w:val="en-GB"/>
+        </w:rPr>
+        <w:t>the</w:t>
+      </w:r>
+      <w:r>
+        <w:rPr>
+          <w:sz w:val="20"/>
+          <w:szCs w:val="20"/>
+          <w:lang w:val="en-GB"/>
+        </w:rPr>
+        <w:t xml:space="preserve"> first one</w:t>
+      </w:r>
+      <w:r>
+        <w:rPr>
+          <w:sz w:val="20"/>
+          <w:szCs w:val="20"/>
+          <w:lang w:val="en-GB"/>
+        </w:rPr>
+        <w:t xml:space="preserve"> is</w:t>
+      </w:r>
+      <w:r>
+        <w:rPr>
+          <w:sz w:val="20"/>
+          <w:szCs w:val="20"/>
+          <w:lang w:val="en-GB"/>
+        </w:rPr>
+        <w:t xml:space="preserve"> provided in the assignment</w:t>
+      </w:r>
+      <w:r>
+        <w:rPr>
+          <w:sz w:val="20"/>
+          <w:szCs w:val="20"/>
+          <w:lang w:val="en-GB"/>
+        </w:rPr>
+        <w:t xml:space="preserve"> along with the speed constant of 80 km/h, the second one is a skid-pad test, with fixed radius of 90 meters, in which we gradually increase the speed up to 130 km/h, while the third one is an obstacle avoidance manoeuvre defined to work at 80 km/h.</w:t>
+      </w:r>
+    </w:p>
+    <w:p>
+      <w:pPr>
+        <w:jc w:val="both"/>
+        <w:rPr>
+          <w:sz w:val="20"/>
+          <w:szCs w:val="20"/>
+          <w:lang w:val="en-GB"/>
+        </w:rPr>
+        <w:sectPr>
+          <w:type w:val="continuous"/>
+          <w:pgSz w:w="11906" w:h="16838"/>
+          <w:pgMar w:top="1417" w:right="1134" w:bottom="1134" w:left="1134" w:header="708" w:footer="708" w:gutter="0"/>
+          <w:cols w:space="708"/>
+          <w:docGrid w:linePitch="360"/>
+        </w:sectPr>
+      </w:pPr>
+    </w:p>
+    <w:p>
+      <w:pPr>
+        <w:keepNext/>
+        <w:jc w:val="center"/>
+      </w:pPr>
+      <w:r>
+        <w:rPr>
+          <w:noProof/>
+          <w:sz w:val="20"/>
+          <w:szCs w:val="20"/>
+          <w:lang w:val="en-GB"/>
+        </w:rPr>
+        <w:drawing>
+          <wp:inline distT="0" distB="0" distL="0" distR="0" wp14:anchorId="172146A4" wp14:editId="14A65E58">
+            <wp:extent cx="2016000" cy="1511424"/>
+            <wp:effectExtent l="0" t="0" r="3810" b="0"/>
+            <wp:docPr id="1790036351" name="Immagine 17" descr="Immagine che contiene testo, diagramma, Diagramma, linea&#10;&#10;Descrizione generata automaticamente"/>
+            <wp:cNvGraphicFramePr>
+              <a:graphicFrameLocks xmlns:a="http://schemas.openxmlformats.org/drawingml/2006/main" noChangeAspect="1"/>
+            </wp:cNvGraphicFramePr>
+            <a:graphic xmlns:a="http://schemas.openxmlformats.org/drawingml/2006/main">
+              <a:graphicData uri="http://schemas.openxmlformats.org/drawingml/2006/picture">
+                <pic:pic xmlns:pic="http://schemas.openxmlformats.org/drawingml/2006/picture">
+                  <pic:nvPicPr>
+                    <pic:cNvPr id="1790036351" name="Immagine 17" descr="Immagine che contiene testo, diagramma, Diagramma, linea&#10;&#10;Descrizione generata automaticamente"/>
+                    <pic:cNvPicPr/>
+                  </pic:nvPicPr>
+                  <pic:blipFill>
+                    <a:blip r:embed="rId13" cstate="print">
+                      <a:extLst>
+                        <a:ext uri="{28A0092B-C50C-407E-A947-70E740481C1C}">
+                          <a14:useLocalDpi xmlns:a14="http://schemas.microsoft.com/office/drawing/2010/main" val="0"/>
+                        </a:ext>
+                      </a:extLst>
+                    </a:blip>
+                    <a:stretch>
+                      <a:fillRect/>
+                    </a:stretch>
+                  </pic:blipFill>
+                  <pic:spPr>
+                    <a:xfrm>
+                      <a:off x="0" y="0"/>
+                      <a:ext cx="2016000" cy="1511424"/>
+                    </a:xfrm>
+                    <a:prstGeom prst="rect">
+                      <a:avLst/>
+                    </a:prstGeom>
+                  </pic:spPr>
+                </pic:pic>
+              </a:graphicData>
+            </a:graphic>
+          </wp:inline>
+        </w:drawing>
+      </w:r>
+      <w:r>
+        <w:rPr>
+          <w:noProof/>
+          <w:sz w:val="20"/>
+          <w:szCs w:val="20"/>
+          <w:lang w:val="en-GB"/>
+        </w:rPr>
+        <w:drawing>
+          <wp:inline distT="0" distB="0" distL="0" distR="0" wp14:anchorId="523E424B" wp14:editId="45685571">
+            <wp:extent cx="2016000" cy="1511424"/>
+            <wp:effectExtent l="0" t="0" r="3810" b="0"/>
+            <wp:docPr id="871048672" name="Immagine 20" descr="Immagine che contiene testo, diagramma, linea, Diagramma&#10;&#10;Descrizione generata automaticamente"/>
+            <wp:cNvGraphicFramePr>
+              <a:graphicFrameLocks xmlns:a="http://schemas.openxmlformats.org/drawingml/2006/main" noChangeAspect="1"/>
+            </wp:cNvGraphicFramePr>
+            <a:graphic xmlns:a="http://schemas.openxmlformats.org/drawingml/2006/main">
+              <a:graphicData uri="http://schemas.openxmlformats.org/drawingml/2006/picture">
+                <pic:pic xmlns:pic="http://schemas.openxmlformats.org/drawingml/2006/picture">
+                  <pic:nvPicPr>
+                    <pic:cNvPr id="871048672" name="Immagine 20" descr="Immagine che contiene testo, diagramma, linea, Diagramma&#10;&#10;Descrizione generata automaticamente"/>
+                    <pic:cNvPicPr/>
+                  </pic:nvPicPr>
+                  <pic:blipFill>
+                    <a:blip r:embed="rId14" cstate="print">
+                      <a:extLst>
+                        <a:ext uri="{28A0092B-C50C-407E-A947-70E740481C1C}">
+                          <a14:useLocalDpi xmlns:a14="http://schemas.microsoft.com/office/drawing/2010/main" val="0"/>
+                        </a:ext>
+                      </a:extLst>
+                    </a:blip>
+                    <a:stretch>
+                      <a:fillRect/>
+                    </a:stretch>
+                  </pic:blipFill>
+                  <pic:spPr>
+                    <a:xfrm>
+                      <a:off x="0" y="0"/>
+                      <a:ext cx="2016000" cy="1511424"/>
+                    </a:xfrm>
+                    <a:prstGeom prst="rect">
+                      <a:avLst/>
+                    </a:prstGeom>
+                  </pic:spPr>
+                </pic:pic>
+              </a:graphicData>
+            </a:graphic>
+          </wp:inline>
+        </w:drawing>
+      </w:r>
+      <w:r>
+        <w:rPr>
+          <w:noProof/>
+          <w:sz w:val="20"/>
+          <w:szCs w:val="20"/>
+          <w:lang w:val="en-GB"/>
+        </w:rPr>
+        <w:drawing>
+          <wp:inline distT="0" distB="0" distL="0" distR="0" wp14:anchorId="75285B57" wp14:editId="2A4CC6A2">
+            <wp:extent cx="2016000" cy="1511424"/>
+            <wp:effectExtent l="0" t="0" r="3810" b="0"/>
+            <wp:docPr id="1659534426" name="Immagine 19" descr="Immagine che contiene testo, Diagramma, diagramma, linea&#10;&#10;Descrizione generata automaticamente"/>
+            <wp:cNvGraphicFramePr>
+              <a:graphicFrameLocks xmlns:a="http://schemas.openxmlformats.org/drawingml/2006/main" noChangeAspect="1"/>
+            </wp:cNvGraphicFramePr>
+            <a:graphic xmlns:a="http://schemas.openxmlformats.org/drawingml/2006/main">
+              <a:graphicData uri="http://schemas.openxmlformats.org/drawingml/2006/picture">
+                <pic:pic xmlns:pic="http://schemas.openxmlformats.org/drawingml/2006/picture">
+                  <pic:nvPicPr>
+                    <pic:cNvPr id="1659534426" name="Immagine 19" descr="Immagine che contiene testo, Diagramma, diagramma, linea&#10;&#10;Descrizione generata automaticamente"/>
+                    <pic:cNvPicPr/>
+                  </pic:nvPicPr>
+                  <pic:blipFill>
+                    <a:blip r:embed="rId15" cstate="print">
+                      <a:extLst>
+                        <a:ext uri="{28A0092B-C50C-407E-A947-70E740481C1C}">
+                          <a14:useLocalDpi xmlns:a14="http://schemas.microsoft.com/office/drawing/2010/main" val="0"/>
+                        </a:ext>
+                      </a:extLst>
+                    </a:blip>
+                    <a:stretch>
+                      <a:fillRect/>
+                    </a:stretch>
+                  </pic:blipFill>
+                  <pic:spPr>
+                    <a:xfrm>
+                      <a:off x="0" y="0"/>
+                      <a:ext cx="2016000" cy="1511424"/>
+                    </a:xfrm>
+                    <a:prstGeom prst="rect">
+                      <a:avLst/>
+                    </a:prstGeom>
+                  </pic:spPr>
+                </pic:pic>
+              </a:graphicData>
+            </a:graphic>
+          </wp:inline>
+        </w:drawing>
+      </w:r>
+    </w:p>
+    <w:p>
+      <w:pPr>
+        <w:pStyle w:val="Didascalia"/>
+        <w:jc w:val="center"/>
+        <w:rPr>
+          <w:sz w:val="16"/>
+          <w:szCs w:val="16"/>
+          <w:lang w:val="en-GB"/>
+        </w:rPr>
+      </w:pPr>
+      <w:r>
+        <w:rPr>
+          <w:sz w:val="16"/>
+          <w:szCs w:val="16"/>
+          <w:lang w:val="en-GB"/>
+        </w:rPr>
+        <w:t xml:space="preserve">Figure </w:t>
+      </w:r>
+      <w:r>
+        <w:rPr>
+          <w:sz w:val="16"/>
+          <w:szCs w:val="16"/>
+          <w:lang w:val="en-GB"/>
+        </w:rPr>
+        <w:fldChar w:fldCharType="begin"/>
+      </w:r>
+      <w:r>
+        <w:rPr>
+          <w:sz w:val="16"/>
+          <w:szCs w:val="16"/>
+          <w:lang w:val="en-GB"/>
+        </w:rPr>
+        <w:instrText xml:space="preserve"> SEQ Figure \* ARABIC </w:instrText>
+      </w:r>
+      <w:r>
+        <w:rPr>
+          <w:sz w:val="16"/>
+          <w:szCs w:val="16"/>
+          <w:lang w:val="en-GB"/>
+        </w:rPr>
+        <w:fldChar w:fldCharType="separate"/>
+      </w:r>
+      <w:r>
+        <w:rPr>
+          <w:noProof/>
+          <w:sz w:val="16"/>
+          <w:szCs w:val="16"/>
+          <w:lang w:val="en-GB"/>
+        </w:rPr>
+        <w:t>5</w:t>
+      </w:r>
+      <w:r>
+        <w:rPr>
+          <w:sz w:val="16"/>
+          <w:szCs w:val="16"/>
+          <w:lang w:val="en-GB"/>
+        </w:rPr>
+        <w:fldChar w:fldCharType="end"/>
+      </w:r>
+      <w:r>
+        <w:rPr>
+          <w:sz w:val="16"/>
+          <w:szCs w:val="16"/>
+          <w:lang w:val="en-GB"/>
+        </w:rPr>
+        <w:t>a-</w:t>
+      </w:r>
+      <w:r>
+        <w:rPr>
+          <w:sz w:val="16"/>
+          <w:szCs w:val="16"/>
+          <w:lang w:val="en-GB"/>
+        </w:rPr>
+        <w:t>5b-5c -</w:t>
+      </w:r>
+      <w:r>
+        <w:rPr>
+          <w:sz w:val="16"/>
+          <w:szCs w:val="16"/>
+          <w:lang w:val="en-GB"/>
+        </w:rPr>
+        <w:t xml:space="preserve"> Trajectori</w:t>
+      </w:r>
+      <w:r>
+        <w:rPr>
+          <w:sz w:val="16"/>
+          <w:szCs w:val="16"/>
+          <w:lang w:val="en-GB"/>
+        </w:rPr>
+        <w:t>es</w:t>
+      </w:r>
+      <w:r>
+        <w:rPr>
+          <w:sz w:val="16"/>
+          <w:szCs w:val="16"/>
+          <w:lang w:val="en-GB"/>
+        </w:rPr>
+        <w:t xml:space="preserve"> </w:t>
+      </w:r>
+      <w:r>
+        <w:rPr>
+          <w:sz w:val="16"/>
+          <w:szCs w:val="16"/>
+          <w:lang w:val="en-GB"/>
+        </w:rPr>
+        <w:t>of assigned curvature, skid-pad test and obstacle avoidance</w:t>
+      </w:r>
+    </w:p>
+    <w:p>
+      <w:pPr>
+        <w:jc w:val="both"/>
+        <w:rPr>
+          <w:sz w:val="20"/>
+          <w:szCs w:val="20"/>
+          <w:lang w:val="en-GB"/>
+        </w:rPr>
+        <w:sectPr>
+          <w:type w:val="continuous"/>
+          <w:pgSz w:w="11906" w:h="16838"/>
+          <w:pgMar w:top="1417" w:right="1134" w:bottom="1134" w:left="1134" w:header="708" w:footer="708" w:gutter="0"/>
+          <w:cols w:space="708"/>
+          <w:docGrid w:linePitch="360"/>
+        </w:sectPr>
+      </w:pPr>
+    </w:p>
+    <w:p>
+      <w:pPr>
+        <w:keepNext/>
+        <w:jc w:val="center"/>
+      </w:pPr>
+      <w:r>
+        <w:rPr>
+          <w:noProof/>
+          <w:sz w:val="20"/>
+          <w:szCs w:val="20"/>
+          <w:lang w:val="en-GB"/>
+        </w:rPr>
+        <w:drawing>
+          <wp:inline distT="0" distB="0" distL="0" distR="0" wp14:anchorId="5676C04F" wp14:editId="76E14EAB">
+            <wp:extent cx="2306641" cy="1772141"/>
+            <wp:effectExtent l="0" t="0" r="0" b="0"/>
+            <wp:docPr id="232281700" name="Immagine 23"/>
+            <wp:cNvGraphicFramePr>
+              <a:graphicFrameLocks xmlns:a="http://schemas.openxmlformats.org/drawingml/2006/main" noChangeAspect="1"/>
+            </wp:cNvGraphicFramePr>
+            <a:graphic xmlns:a="http://schemas.openxmlformats.org/drawingml/2006/main">
+              <a:graphicData uri="http://schemas.openxmlformats.org/drawingml/2006/picture">
+                <pic:pic xmlns:pic="http://schemas.openxmlformats.org/drawingml/2006/picture">
+                  <pic:nvPicPr>
+                    <pic:cNvPr id="232281700" name="Immagine 23"/>
+                    <pic:cNvPicPr/>
+                  </pic:nvPicPr>
+                  <pic:blipFill>
+                    <a:blip r:embed="rId16" cstate="print">
+                      <a:extLst>
+                        <a:ext uri="{28A0092B-C50C-407E-A947-70E740481C1C}">
+                          <a14:useLocalDpi xmlns:a14="http://schemas.microsoft.com/office/drawing/2010/main" val="0"/>
+                        </a:ext>
+                      </a:extLst>
+                    </a:blip>
+                    <a:stretch>
+                      <a:fillRect/>
+                    </a:stretch>
+                  </pic:blipFill>
+                  <pic:spPr>
+                    <a:xfrm>
+                      <a:off x="0" y="0"/>
+                      <a:ext cx="2306641" cy="1772141"/>
+                    </a:xfrm>
+                    <a:prstGeom prst="rect">
+                      <a:avLst/>
+                    </a:prstGeom>
+                  </pic:spPr>
+                </pic:pic>
+              </a:graphicData>
+            </a:graphic>
+          </wp:inline>
+        </w:drawing>
+      </w:r>
+      <w:r>
+        <w:rPr>
+          <w:noProof/>
+          <w:sz w:val="20"/>
+          <w:szCs w:val="20"/>
+          <w:lang w:val="en-GB"/>
+        </w:rPr>
+        <w:drawing>
+          <wp:inline distT="0" distB="0" distL="0" distR="0" wp14:anchorId="5571D75C" wp14:editId="1E5D2857">
+            <wp:extent cx="2195946" cy="1805618"/>
+            <wp:effectExtent l="0" t="0" r="0" b="4445"/>
+            <wp:docPr id="897194225" name="Immagine 24"/>
+            <wp:cNvGraphicFramePr>
+              <a:graphicFrameLocks xmlns:a="http://schemas.openxmlformats.org/drawingml/2006/main" noChangeAspect="1"/>
+            </wp:cNvGraphicFramePr>
+            <a:graphic xmlns:a="http://schemas.openxmlformats.org/drawingml/2006/main">
+              <a:graphicData uri="http://schemas.openxmlformats.org/drawingml/2006/picture">
+                <pic:pic xmlns:pic="http://schemas.openxmlformats.org/drawingml/2006/picture">
+                  <pic:nvPicPr>
+                    <pic:cNvPr id="897194225" name="Immagine 24"/>
+                    <pic:cNvPicPr/>
+                  </pic:nvPicPr>
+                  <pic:blipFill>
+                    <a:blip r:embed="rId17" cstate="print">
+                      <a:extLst>
+                        <a:ext uri="{28A0092B-C50C-407E-A947-70E740481C1C}">
+                          <a14:useLocalDpi xmlns:a14="http://schemas.microsoft.com/office/drawing/2010/main" val="0"/>
+                        </a:ext>
+                      </a:extLst>
+                    </a:blip>
+                    <a:stretch>
+                      <a:fillRect/>
+                    </a:stretch>
+                  </pic:blipFill>
+                  <pic:spPr>
+                    <a:xfrm>
+                      <a:off x="0" y="0"/>
+                      <a:ext cx="2195946" cy="1805618"/>
+                    </a:xfrm>
+                    <a:prstGeom prst="rect">
+                      <a:avLst/>
+                    </a:prstGeom>
+                  </pic:spPr>
+                </pic:pic>
+              </a:graphicData>
+            </a:graphic>
+          </wp:inline>
+        </w:drawing>
+      </w:r>
+    </w:p>
+    <w:p>
+      <w:pPr>
+        <w:pStyle w:val="Didascalia"/>
+        <w:jc w:val="center"/>
+        <w:rPr>
+          <w:sz w:val="16"/>
+          <w:szCs w:val="16"/>
+          <w:lang w:val="en-GB"/>
+        </w:rPr>
+      </w:pPr>
+      <w:r>
+        <w:rPr>
+          <w:sz w:val="16"/>
+          <w:szCs w:val="16"/>
+          <w:lang w:val="en-GB"/>
+        </w:rPr>
+        <w:t xml:space="preserve">Figure </w:t>
+      </w:r>
+      <w:r>
+        <w:rPr>
+          <w:sz w:val="16"/>
+          <w:szCs w:val="16"/>
+          <w:lang w:val="en-GB"/>
+        </w:rPr>
+        <w:fldChar w:fldCharType="begin"/>
+      </w:r>
+      <w:r>
+        <w:rPr>
+          <w:sz w:val="16"/>
+          <w:szCs w:val="16"/>
+          <w:lang w:val="en-GB"/>
+        </w:rPr>
+        <w:instrText xml:space="preserve"> SEQ Figure \* ARABIC </w:instrText>
+      </w:r>
+      <w:r>
+        <w:rPr>
+          <w:sz w:val="16"/>
+          <w:szCs w:val="16"/>
+          <w:lang w:val="en-GB"/>
+        </w:rPr>
+        <w:fldChar w:fldCharType="separate"/>
+      </w:r>
+      <w:r>
+        <w:rPr>
+          <w:noProof/>
+          <w:sz w:val="16"/>
+          <w:szCs w:val="16"/>
+          <w:lang w:val="en-GB"/>
+        </w:rPr>
+        <w:t>6</w:t>
+      </w:r>
+      <w:r>
+        <w:rPr>
+          <w:sz w:val="16"/>
+          <w:szCs w:val="16"/>
+          <w:lang w:val="en-GB"/>
+        </w:rPr>
+        <w:fldChar w:fldCharType="end"/>
+      </w:r>
+      <w:r>
+        <w:rPr>
+          <w:sz w:val="16"/>
+          <w:szCs w:val="16"/>
+          <w:lang w:val="en-GB"/>
+        </w:rPr>
+        <w:t xml:space="preserve"> - Lateral deviation in test a when using respectively different tunings with pole placement and </w:t>
+      </w:r>
+      <w:r>
+        <w:rPr>
+          <w:sz w:val="16"/>
+          <w:szCs w:val="16"/>
+          <w:lang w:val="en-GB"/>
+        </w:rPr>
+        <w:t>LQR</w:t>
+      </w:r>
+    </w:p>
+    <w:p>
+      <w:pPr>
+        <w:rPr>
+          <w:sz w:val="20"/>
+          <w:szCs w:val="20"/>
+          <w:lang w:val="en-GB"/>
+        </w:rPr>
+      </w:pPr>
+      <w:r>
+        <w:rPr>
+          <w:sz w:val="20"/>
+          <w:szCs w:val="20"/>
+          <w:lang w:val="en-GB"/>
+        </w:rPr>
         <w:t xml:space="preserve">The </w:t>
       </w:r>
-      <w:bookmarkStart w:id="1" w:name="_Hlk168250259"/>
-      <w:r>
-        <w:rPr>
-          <w:sz w:val="20"/>
-          <w:szCs w:val="20"/>
-          <w:lang w:val="en-GB"/>
-        </w:rPr>
-        <w:t xml:space="preserve">model </w:t>
-      </w:r>
-      <w:bookmarkEnd w:id="1"/>
-      <w:r>
-        <w:rPr>
-          <w:sz w:val="20"/>
-          <w:szCs w:val="20"/>
-          <w:lang w:val="en-GB"/>
-        </w:rPr>
-        <w:t xml:space="preserve">the team built captures multiple elements that characterize the longitudinal behaviour of passenger cars and, in specific aspects, </w:t>
-      </w:r>
-      <w:r>
-        <w:rPr>
-          <w:sz w:val="20"/>
-          <w:szCs w:val="20"/>
-          <w:lang w:val="en-GB"/>
-        </w:rPr>
-        <w:t>elect</w:t>
-      </w:r>
-      <w:r>
-        <w:rPr>
-          <w:sz w:val="20"/>
-          <w:szCs w:val="20"/>
-          <w:lang w:val="en-GB"/>
-        </w:rPr>
-        <w:t>ric cars. It is noteworthy that, despite many simplifications</w:t>
-      </w:r>
-      <w:r>
-        <w:rPr>
-          <w:sz w:val="20"/>
-          <w:szCs w:val="20"/>
-          <w:lang w:val="en-GB"/>
-        </w:rPr>
-        <w:t xml:space="preserve"> that we highlighted in this report</w:t>
-      </w:r>
-      <w:r>
-        <w:rPr>
-          <w:sz w:val="20"/>
-          <w:szCs w:val="20"/>
-          <w:lang w:val="en-GB"/>
-        </w:rPr>
-        <w:t xml:space="preserve">, the process required the comprehension of the items, both in the ideal and real case, and the proper interaction among them. </w:t>
+      <w:r>
+        <w:rPr>
+          <w:sz w:val="20"/>
+          <w:szCs w:val="20"/>
+          <w:lang w:val="en-GB"/>
+        </w:rPr>
+        <w:t>different tunings were all able to correctly control the vehicle in the first test, which was not too challenging. As expected, increasing in magnitude the real part of the poles, leads to lower error and a faster response, however it</w:t>
+      </w:r>
+      <w:r>
+        <w:rPr>
+          <w:sz w:val="20"/>
+          <w:szCs w:val="20"/>
+          <w:lang w:val="en-GB"/>
+        </w:rPr>
+        <w:t xml:space="preserve"> is also more jittery, as it can be seen in the short peaks which are more pronounced.</w:t>
+      </w:r>
+    </w:p>
+    <w:p>
+      <w:pPr>
+        <w:rPr>
+          <w:sz w:val="20"/>
+          <w:szCs w:val="20"/>
+          <w:lang w:val="en-GB"/>
+        </w:rPr>
+        <w:sectPr>
+          <w:type w:val="continuous"/>
+          <w:pgSz w:w="11906" w:h="16838"/>
+          <w:pgMar w:top="1417" w:right="1134" w:bottom="1134" w:left="1134" w:header="708" w:footer="708" w:gutter="0"/>
+          <w:cols w:space="708"/>
+          <w:docGrid w:linePitch="360"/>
+        </w:sectPr>
+      </w:pPr>
+      <w:r>
+        <w:rPr>
+          <w:sz w:val="20"/>
+          <w:szCs w:val="20"/>
+          <w:lang w:val="en-GB"/>
+        </w:rPr>
+        <w:t xml:space="preserve">Two different weight matrices were chosen to evaluate the controlled after LQR, one that does not prioritize anything and the other one which prioritizes the lateral deviation. As expected, this choice leads to lower error, but a slower response is obtained </w:t>
+      </w:r>
+      <w:proofErr w:type="gramStart"/>
+      <w:r>
+        <w:rPr>
+          <w:sz w:val="20"/>
+          <w:szCs w:val="20"/>
+          <w:lang w:val="en-GB"/>
+        </w:rPr>
+        <w:t>as a consequence</w:t>
+      </w:r>
+      <w:proofErr w:type="gramEnd"/>
+      <w:r>
+        <w:rPr>
+          <w:sz w:val="20"/>
+          <w:szCs w:val="20"/>
+          <w:lang w:val="en-GB"/>
+        </w:rPr>
+        <w:t>. In absolute terms, the lateral error is minimal in all the considered tunings in this scenari</w:t>
+      </w:r>
+      <w:r>
+        <w:rPr>
+          <w:sz w:val="20"/>
+          <w:szCs w:val="20"/>
+          <w:lang w:val="en-GB"/>
+        </w:rPr>
+        <w:t>o.</w:t>
+      </w:r>
+    </w:p>
+    <w:p>
+      <w:pPr>
+        <w:keepNext/>
+        <w:jc w:val="center"/>
+      </w:pPr>
+      <w:r>
+        <w:rPr>
+          <w:noProof/>
+          <w:sz w:val="20"/>
+          <w:szCs w:val="20"/>
+          <w:lang w:val="en-GB"/>
+        </w:rPr>
+        <w:lastRenderedPageBreak/>
+        <w:drawing>
+          <wp:inline distT="0" distB="0" distL="0" distR="0" wp14:anchorId="00395191" wp14:editId="3811CFC9">
+            <wp:extent cx="2436619" cy="1872000"/>
+            <wp:effectExtent l="0" t="0" r="1905" b="0"/>
+            <wp:docPr id="1575993172" name="Immagine 25"/>
+            <wp:cNvGraphicFramePr>
+              <a:graphicFrameLocks xmlns:a="http://schemas.openxmlformats.org/drawingml/2006/main" noChangeAspect="1"/>
+            </wp:cNvGraphicFramePr>
+            <a:graphic xmlns:a="http://schemas.openxmlformats.org/drawingml/2006/main">
+              <a:graphicData uri="http://schemas.openxmlformats.org/drawingml/2006/picture">
+                <pic:pic xmlns:pic="http://schemas.openxmlformats.org/drawingml/2006/picture">
+                  <pic:nvPicPr>
+                    <pic:cNvPr id="1575993172" name="Immagine 25"/>
+                    <pic:cNvPicPr/>
+                  </pic:nvPicPr>
+                  <pic:blipFill>
+                    <a:blip r:embed="rId18" cstate="print">
+                      <a:extLst>
+                        <a:ext uri="{28A0092B-C50C-407E-A947-70E740481C1C}">
+                          <a14:useLocalDpi xmlns:a14="http://schemas.microsoft.com/office/drawing/2010/main" val="0"/>
+                        </a:ext>
+                      </a:extLst>
+                    </a:blip>
+                    <a:stretch>
+                      <a:fillRect/>
+                    </a:stretch>
+                  </pic:blipFill>
+                  <pic:spPr>
+                    <a:xfrm>
+                      <a:off x="0" y="0"/>
+                      <a:ext cx="2436619" cy="1872000"/>
+                    </a:xfrm>
+                    <a:prstGeom prst="rect">
+                      <a:avLst/>
+                    </a:prstGeom>
+                  </pic:spPr>
+                </pic:pic>
+              </a:graphicData>
+            </a:graphic>
+          </wp:inline>
+        </w:drawing>
+      </w:r>
+    </w:p>
+    <w:p>
+      <w:pPr>
+        <w:pStyle w:val="Didascalia"/>
+        <w:jc w:val="center"/>
+        <w:rPr>
+          <w:lang w:val="en-GB"/>
+        </w:rPr>
+      </w:pPr>
+      <w:r>
+        <w:rPr>
+          <w:lang w:val="en-GB"/>
+        </w:rPr>
+        <w:t xml:space="preserve">Figure </w:t>
+      </w:r>
+      <w:r>
+        <w:fldChar w:fldCharType="begin"/>
+      </w:r>
+      <w:r>
+        <w:rPr>
+          <w:lang w:val="en-GB"/>
+        </w:rPr>
+        <w:instrText xml:space="preserve"> SEQ Figure \* ARABIC </w:instrText>
+      </w:r>
+      <w:r>
+        <w:fldChar w:fldCharType="separate"/>
+      </w:r>
+      <w:r>
+        <w:rPr>
+          <w:noProof/>
+          <w:lang w:val="en-GB"/>
+        </w:rPr>
+        <w:t>7</w:t>
+      </w:r>
+      <w:r>
+        <w:fldChar w:fldCharType="end"/>
+      </w:r>
+      <w:r>
+        <w:rPr>
+          <w:lang w:val="en-GB"/>
+        </w:rPr>
+        <w:t xml:space="preserve"> - Deviation error in skid-pad test</w:t>
+      </w:r>
+    </w:p>
+    <w:p>
+      <w:pPr>
+        <w:keepNext/>
+      </w:pPr>
+      <w:r>
+        <w:rPr>
+          <w:noProof/>
+          <w:sz w:val="20"/>
+          <w:szCs w:val="20"/>
+          <w:lang w:val="en-GB"/>
+        </w:rPr>
+        <w:drawing>
+          <wp:inline distT="0" distB="0" distL="0" distR="0" wp14:anchorId="04C1055E" wp14:editId="31EBA47B">
+            <wp:extent cx="2381885" cy="1871696"/>
+            <wp:effectExtent l="0" t="0" r="0" b="0"/>
+            <wp:docPr id="1198115144" name="Immagine 26"/>
+            <wp:cNvGraphicFramePr>
+              <a:graphicFrameLocks xmlns:a="http://schemas.openxmlformats.org/drawingml/2006/main" noChangeAspect="1"/>
+            </wp:cNvGraphicFramePr>
+            <a:graphic xmlns:a="http://schemas.openxmlformats.org/drawingml/2006/main">
+              <a:graphicData uri="http://schemas.openxmlformats.org/drawingml/2006/picture">
+                <pic:pic xmlns:pic="http://schemas.openxmlformats.org/drawingml/2006/picture">
+                  <pic:nvPicPr>
+                    <pic:cNvPr id="1198115144" name="Immagine 26"/>
+                    <pic:cNvPicPr/>
+                  </pic:nvPicPr>
+                  <pic:blipFill>
+                    <a:blip r:embed="rId19" cstate="print">
+                      <a:extLst>
+                        <a:ext uri="{28A0092B-C50C-407E-A947-70E740481C1C}">
+                          <a14:useLocalDpi xmlns:a14="http://schemas.microsoft.com/office/drawing/2010/main" val="0"/>
+                        </a:ext>
+                      </a:extLst>
+                    </a:blip>
+                    <a:stretch>
+                      <a:fillRect/>
+                    </a:stretch>
+                  </pic:blipFill>
+                  <pic:spPr>
+                    <a:xfrm>
+                      <a:off x="0" y="0"/>
+                      <a:ext cx="2381885" cy="1871696"/>
+                    </a:xfrm>
+                    <a:prstGeom prst="rect">
+                      <a:avLst/>
+                    </a:prstGeom>
+                  </pic:spPr>
+                </pic:pic>
+              </a:graphicData>
+            </a:graphic>
+          </wp:inline>
+        </w:drawing>
+      </w:r>
+    </w:p>
+    <w:p>
+      <w:pPr>
+        <w:pStyle w:val="Didascalia"/>
+        <w:rPr>
+          <w:sz w:val="20"/>
+          <w:szCs w:val="20"/>
+          <w:lang w:val="en-GB"/>
+        </w:rPr>
+        <w:sectPr>
+          <w:type w:val="continuous"/>
+          <w:pgSz w:w="11906" w:h="16838"/>
+          <w:pgMar w:top="1417" w:right="1134" w:bottom="1134" w:left="1134" w:header="708" w:footer="708" w:gutter="0"/>
+          <w:cols w:num="2" w:space="708"/>
+          <w:docGrid w:linePitch="360"/>
+        </w:sectPr>
+      </w:pPr>
+      <w:r>
+        <w:rPr>
+          <w:lang w:val="en-GB"/>
+        </w:rPr>
+        <w:t xml:space="preserve">Figure </w:t>
+      </w:r>
+      <w:r>
+        <w:fldChar w:fldCharType="begin"/>
+      </w:r>
+      <w:r>
+        <w:rPr>
+          <w:lang w:val="en-GB"/>
+        </w:rPr>
+        <w:instrText xml:space="preserve"> SEQ Figure \* ARABIC </w:instrText>
+      </w:r>
+      <w:r>
+        <w:fldChar w:fldCharType="separate"/>
+      </w:r>
+      <w:r>
+        <w:rPr>
+          <w:noProof/>
+          <w:lang w:val="en-GB"/>
+        </w:rPr>
+        <w:t>8</w:t>
+      </w:r>
+      <w:r>
+        <w:fldChar w:fldCharType="end"/>
+      </w:r>
+      <w:r>
+        <w:rPr>
+          <w:lang w:val="en-GB"/>
+        </w:rPr>
+        <w:t xml:space="preserve"> - Deviation error in obstacle avoidance test</w:t>
+      </w:r>
+    </w:p>
+    <w:p>
+      <w:pPr>
+        <w:rPr>
+          <w:sz w:val="20"/>
+          <w:szCs w:val="20"/>
+          <w:lang w:val="en-GB"/>
+        </w:rPr>
+      </w:pPr>
+      <w:r>
+        <w:rPr>
+          <w:sz w:val="20"/>
+          <w:szCs w:val="20"/>
+          <w:lang w:val="en-GB"/>
+        </w:rPr>
+        <w:t xml:space="preserve">In the skid-pad </w:t>
+      </w:r>
+      <w:r>
+        <w:rPr>
+          <w:sz w:val="20"/>
+          <w:szCs w:val="20"/>
+          <w:lang w:val="en-GB"/>
+        </w:rPr>
+        <w:t>test (Figure 7)</w:t>
+      </w:r>
+      <w:r>
+        <w:rPr>
+          <w:sz w:val="20"/>
+          <w:szCs w:val="20"/>
+          <w:lang w:val="en-GB"/>
+        </w:rPr>
+        <w:t xml:space="preserve"> a constant curvature </w:t>
+      </w:r>
+      <m:oMath>
+        <m:sSub>
+          <m:sSubPr>
+            <m:ctrlPr>
+              <w:rPr>
+                <w:rFonts w:ascii="Cambria Math" w:hAnsi="Cambria Math"/>
+                <w:i/>
+                <w:sz w:val="20"/>
+                <w:szCs w:val="20"/>
+                <w:lang w:val="en-GB"/>
+              </w:rPr>
+            </m:ctrlPr>
+          </m:sSubPr>
+          <m:e>
+            <m:r>
+              <w:rPr>
+                <w:rFonts w:ascii="Cambria Math" w:hAnsi="Cambria Math"/>
+                <w:sz w:val="20"/>
+                <w:szCs w:val="20"/>
+                <w:lang w:val="en-GB"/>
+              </w:rPr>
+              <m:t>K</m:t>
+            </m:r>
+          </m:e>
+          <m:sub>
+            <m:r>
+              <w:rPr>
+                <w:rFonts w:ascii="Cambria Math" w:hAnsi="Cambria Math"/>
+                <w:sz w:val="20"/>
+                <w:szCs w:val="20"/>
+                <w:lang w:val="en-GB"/>
+              </w:rPr>
+              <m:t>L</m:t>
+            </m:r>
+          </m:sub>
+        </m:sSub>
+      </m:oMath>
+      <w:r>
+        <w:rPr>
+          <w:rFonts w:eastAsiaTheme="minorEastAsia"/>
+          <w:sz w:val="20"/>
+          <w:szCs w:val="20"/>
+          <w:lang w:val="en-GB"/>
+        </w:rPr>
+        <w:t>must be followed even when increasing the speed of the vehicle during the test. This scenario proved too challenging for the previous tunings with pole placement, so new poles were chosen.</w:t>
+      </w:r>
+    </w:p>
+    <w:p>
+      <w:pPr>
+        <w:jc w:val="both"/>
+        <w:rPr>
+          <w:sz w:val="20"/>
+          <w:szCs w:val="20"/>
+          <w:lang w:val="en-GB"/>
+        </w:rPr>
+      </w:pPr>
+      <w:r>
+        <w:rPr>
+          <w:sz w:val="20"/>
+          <w:szCs w:val="20"/>
+          <w:lang w:val="en-GB"/>
+        </w:rPr>
+        <w:t xml:space="preserve">In this case, the use of LQR gave us a </w:t>
+      </w:r>
+      <w:r>
+        <w:rPr>
+          <w:sz w:val="20"/>
+          <w:szCs w:val="20"/>
+          <w:lang w:val="en-GB"/>
+        </w:rPr>
+        <w:t xml:space="preserve">working controller with no tuning effort, however </w:t>
+      </w:r>
+      <w:proofErr w:type="gramStart"/>
+      <w:r>
+        <w:rPr>
+          <w:sz w:val="20"/>
+          <w:szCs w:val="20"/>
+          <w:lang w:val="en-GB"/>
+        </w:rPr>
+        <w:t>it can be seen that the</w:t>
+      </w:r>
+      <w:proofErr w:type="gramEnd"/>
+      <w:r>
+        <w:rPr>
+          <w:sz w:val="20"/>
+          <w:szCs w:val="20"/>
+          <w:lang w:val="en-GB"/>
+        </w:rPr>
+        <w:t xml:space="preserve"> response of the controlled plant is not as fast nor as close to the ideal value of 0 because we are not directly forcing the poles.</w:t>
+      </w:r>
+    </w:p>
+    <w:p>
+      <w:pPr>
+        <w:rPr>
+          <w:sz w:val="20"/>
+          <w:szCs w:val="20"/>
+          <w:lang w:val="en-GB"/>
+        </w:rPr>
+      </w:pPr>
+      <w:r>
+        <w:rPr>
+          <w:sz w:val="20"/>
+          <w:szCs w:val="20"/>
+          <w:lang w:val="en-GB"/>
+        </w:rPr>
+        <w:t>In the third and last test, an obstacle avoidance manoeuvre is performed at a constant speed. Almost all tunings were able to follow the reference, shown in Figure 5c, showing that the more challenging scenario are related to the variation of speed and, thus, the need to change control gains if using a lookup table.</w:t>
+      </w:r>
+    </w:p>
+    <w:p>
+      <w:pPr>
+        <w:rPr>
+          <w:sz w:val="20"/>
+          <w:szCs w:val="20"/>
+          <w:lang w:val="en-GB"/>
+        </w:rPr>
+      </w:pPr>
+      <w:r>
+        <w:rPr>
+          <w:noProof/>
+          <w:sz w:val="20"/>
+          <w:szCs w:val="20"/>
+          <w:lang w:val="en-GB"/>
+        </w:rPr>
+        <w:drawing>
+          <wp:anchor distT="0" distB="0" distL="114300" distR="114300" simplePos="0" relativeHeight="251658240" behindDoc="0" locked="0" layoutInCell="1" allowOverlap="1" wp14:anchorId="493110CE" wp14:editId="018BFA6F">
+            <wp:simplePos x="0" y="0"/>
+            <wp:positionH relativeFrom="column">
+              <wp:posOffset>-11430</wp:posOffset>
+            </wp:positionH>
+            <wp:positionV relativeFrom="paragraph">
+              <wp:posOffset>41910</wp:posOffset>
+            </wp:positionV>
+            <wp:extent cx="2159635" cy="1729740"/>
+            <wp:effectExtent l="0" t="0" r="0" b="3810"/>
+            <wp:wrapThrough wrapText="bothSides">
+              <wp:wrapPolygon edited="0">
+                <wp:start x="0" y="0"/>
+                <wp:lineTo x="0" y="21410"/>
+                <wp:lineTo x="21340" y="21410"/>
+                <wp:lineTo x="21340" y="0"/>
+                <wp:lineTo x="0" y="0"/>
+              </wp:wrapPolygon>
+            </wp:wrapThrough>
+            <wp:docPr id="556419774" name="Immagine 27" descr="Immagine che contiene testo, schermata, linea, Diagramma&#10;&#10;Descrizione generata automaticamente"/>
+            <wp:cNvGraphicFramePr>
+              <a:graphicFrameLocks xmlns:a="http://schemas.openxmlformats.org/drawingml/2006/main" noChangeAspect="1"/>
+            </wp:cNvGraphicFramePr>
+            <a:graphic xmlns:a="http://schemas.openxmlformats.org/drawingml/2006/main">
+              <a:graphicData uri="http://schemas.openxmlformats.org/drawingml/2006/picture">
+                <pic:pic xmlns:pic="http://schemas.openxmlformats.org/drawingml/2006/picture">
+                  <pic:nvPicPr>
+                    <pic:cNvPr id="556419774" name="Immagine 27" descr="Immagine che contiene testo, schermata, linea, Diagramma&#10;&#10;Descrizione generata automaticamente"/>
+                    <pic:cNvPicPr/>
+                  </pic:nvPicPr>
+                  <pic:blipFill>
+                    <a:blip r:embed="rId20" cstate="print">
+                      <a:extLst>
+                        <a:ext uri="{28A0092B-C50C-407E-A947-70E740481C1C}">
+                          <a14:useLocalDpi xmlns:a14="http://schemas.microsoft.com/office/drawing/2010/main" val="0"/>
+                        </a:ext>
+                      </a:extLst>
+                    </a:blip>
+                    <a:stretch>
+                      <a:fillRect/>
+                    </a:stretch>
+                  </pic:blipFill>
+                  <pic:spPr>
+                    <a:xfrm>
+                      <a:off x="0" y="0"/>
+                      <a:ext cx="2159635" cy="1729740"/>
+                    </a:xfrm>
+                    <a:prstGeom prst="rect">
+                      <a:avLst/>
+                    </a:prstGeom>
+                  </pic:spPr>
+                </pic:pic>
+              </a:graphicData>
+            </a:graphic>
+            <wp14:sizeRelH relativeFrom="page">
+              <wp14:pctWidth>0</wp14:pctWidth>
+            </wp14:sizeRelH>
+            <wp14:sizeRelV relativeFrom="page">
+              <wp14:pctHeight>0</wp14:pctHeight>
+            </wp14:sizeRelV>
+          </wp:anchor>
+        </w:drawing>
+      </w:r>
+      <w:proofErr w:type="gramStart"/>
+      <w:r>
+        <w:rPr>
+          <w:sz w:val="20"/>
+          <w:szCs w:val="20"/>
+          <w:lang w:val="en-GB"/>
+        </w:rPr>
+        <w:t>In order to</w:t>
+      </w:r>
+      <w:proofErr w:type="gramEnd"/>
+      <w:r>
+        <w:rPr>
+          <w:sz w:val="20"/>
+          <w:szCs w:val="20"/>
+          <w:lang w:val="en-GB"/>
+        </w:rPr>
+        <w:t xml:space="preserve"> evaluate separately the contribution of the feed-forward and feed-back terms, the</w:t>
+      </w:r>
+      <w:r>
+        <w:rPr>
+          <w:sz w:val="20"/>
+          <w:szCs w:val="20"/>
+          <w:lang w:val="en-GB"/>
+        </w:rPr>
+        <w:t xml:space="preserve"> same trajectory of the skid-pad test was chosen but, in this case, at a constant speed. </w:t>
+      </w:r>
+    </w:p>
+    <w:p>
+      <w:pPr>
+        <w:rPr>
+          <w:sz w:val="16"/>
+          <w:szCs w:val="16"/>
+          <w:lang w:val="en-GB"/>
+        </w:rPr>
+      </w:pPr>
+      <w:r>
+        <w:rPr>
+          <w:sz w:val="20"/>
+          <w:szCs w:val="20"/>
+          <w:lang w:val="en-GB"/>
+        </w:rPr>
+        <w:t>The results in Figure 9 show that the feedforward term is constant, as expected for a circular trajectory at constant speed, and therefore, a fixed value of the gain, while the feedback one shows a transient in the beginning, with a slight peak, before settling to a constant value under the FF one, resulting in an overall control input that is positive in this left-turn.</w:t>
+      </w:r>
+    </w:p>
+    <w:p>
+      <w:pPr>
+        <w:rPr>
+          <w:sz w:val="16"/>
+          <w:szCs w:val="16"/>
+          <w:lang w:val="en-GB"/>
+        </w:rPr>
+      </w:pPr>
+      <w:r>
+        <w:rPr>
+          <w:noProof/>
+        </w:rPr>
+        <mc:AlternateContent>
+          <mc:Choice Requires="wps">
+            <w:drawing>
+              <wp:anchor distT="0" distB="0" distL="114300" distR="114300" simplePos="0" relativeHeight="251660288" behindDoc="0" locked="0" layoutInCell="1" allowOverlap="1" wp14:anchorId="1A35C53A" wp14:editId="38FFB4D4">
+                <wp:simplePos x="0" y="0"/>
+                <wp:positionH relativeFrom="column">
+                  <wp:posOffset>295681</wp:posOffset>
+                </wp:positionH>
+                <wp:positionV relativeFrom="paragraph">
+                  <wp:posOffset>65024</wp:posOffset>
+                </wp:positionV>
+                <wp:extent cx="1777365" cy="116840"/>
+                <wp:effectExtent l="0" t="0" r="0" b="0"/>
+                <wp:wrapThrough wrapText="bothSides">
+                  <wp:wrapPolygon edited="0">
+                    <wp:start x="0" y="0"/>
+                    <wp:lineTo x="0" y="17609"/>
+                    <wp:lineTo x="21299" y="17609"/>
+                    <wp:lineTo x="21299" y="0"/>
+                    <wp:lineTo x="0" y="0"/>
+                  </wp:wrapPolygon>
+                </wp:wrapThrough>
+                <wp:docPr id="168406445" name="Casella di testo 1"/>
+                <wp:cNvGraphicFramePr/>
+                <a:graphic xmlns:a="http://schemas.openxmlformats.org/drawingml/2006/main">
+                  <a:graphicData uri="http://schemas.microsoft.com/office/word/2010/wordprocessingShape">
+                    <wps:wsp>
+                      <wps:cNvSpPr txBox="1"/>
+                      <wps:spPr>
+                        <a:xfrm>
+                          <a:off x="0" y="0"/>
+                          <a:ext cx="1777365" cy="116840"/>
+                        </a:xfrm>
+                        <a:prstGeom prst="rect">
+                          <a:avLst/>
+                        </a:prstGeom>
+                        <a:solidFill>
+                          <a:prstClr val="white"/>
+                        </a:solidFill>
+                        <a:ln>
+                          <a:noFill/>
+                        </a:ln>
+                      </wps:spPr>
+                      <wps:txbx>
+                        <w:txbxContent>
+                          <w:p>
+                            <w:pPr>
+                              <w:pStyle w:val="Didascalia"/>
+                              <w:rPr>
+                                <w:noProof/>
+                                <w:lang w:val="en-GB"/>
+                              </w:rPr>
+                            </w:pPr>
+                            <w:r>
+                              <w:rPr>
+                                <w:sz w:val="16"/>
+                                <w:szCs w:val="16"/>
+                              </w:rPr>
+                              <w:t xml:space="preserve">Figure </w:t>
+                            </w:r>
+                            <w:r>
+                              <w:rPr>
+                                <w:sz w:val="16"/>
+                                <w:szCs w:val="16"/>
+                              </w:rPr>
+                              <w:fldChar w:fldCharType="begin"/>
+                            </w:r>
+                            <w:r>
+                              <w:rPr>
+                                <w:sz w:val="16"/>
+                                <w:szCs w:val="16"/>
+                              </w:rPr>
+                              <w:instrText xml:space="preserve"> SEQ Figure \* ARABIC </w:instrText>
+                            </w:r>
+                            <w:r>
+                              <w:rPr>
+                                <w:sz w:val="16"/>
+                                <w:szCs w:val="16"/>
+                              </w:rPr>
+                              <w:fldChar w:fldCharType="separate"/>
+                            </w:r>
+                            <w:r>
+                              <w:rPr>
+                                <w:noProof/>
+                                <w:sz w:val="16"/>
+                                <w:szCs w:val="16"/>
+                              </w:rPr>
+                              <w:t>9</w:t>
+                            </w:r>
+                            <w:r>
+                              <w:rPr>
+                                <w:sz w:val="16"/>
+                                <w:szCs w:val="16"/>
+                              </w:rPr>
+                              <w:fldChar w:fldCharType="end"/>
+                            </w:r>
+                            <w:r>
+                              <w:rPr>
+                                <w:sz w:val="16"/>
+                                <w:szCs w:val="16"/>
+                              </w:rPr>
+                              <w:t xml:space="preserve"> - FF and FB </w:t>
+                            </w:r>
+                            <w:proofErr w:type="spellStart"/>
+                            <w:r>
+                              <w:rPr>
+                                <w:sz w:val="16"/>
+                                <w:szCs w:val="16"/>
+                              </w:rPr>
+                              <w:t>terms</w:t>
+                            </w:r>
+                            <w:proofErr w:type="spellEnd"/>
+                          </w:p>
+                        </w:txbxContent>
+                      </wps:txbx>
+                      <wps:bodyPr rot="0" spcFirstLastPara="0" vertOverflow="overflow" horzOverflow="overflow" vert="horz" wrap="square" lIns="0" tIns="0" rIns="0" bIns="0" numCol="1" spcCol="0" rtlCol="0" fromWordArt="0" anchor="t" anchorCtr="0" forceAA="0" compatLnSpc="1">
+                        <a:prstTxWarp prst="textNoShape">
+                          <a:avLst/>
+                        </a:prstTxWarp>
+                        <a:noAutofit/>
+                      </wps:bodyPr>
+                    </wps:wsp>
+                  </a:graphicData>
+                </a:graphic>
+                <wp14:sizeRelH relativeFrom="margin">
+                  <wp14:pctWidth>0</wp14:pctWidth>
+                </wp14:sizeRelH>
+                <wp14:sizeRelV relativeFrom="margin">
+                  <wp14:pctHeight>0</wp14:pctHeight>
+                </wp14:sizeRelV>
+              </wp:anchor>
+            </w:drawing>
+          </mc:Choice>
+          <mc:Fallback>
+            <w:pict>
+              <v:shapetype w14:anchorId="1A35C53A" id="_x0000_t202" coordsize="21600,21600" o:spt="202" path="m,l,21600r21600,l21600,xe">
+                <v:stroke joinstyle="miter"/>
+                <v:path gradientshapeok="t" o:connecttype="rect"/>
+              </v:shapetype>
+              <v:shape id="Casella di testo 1" o:spid="_x0000_s1026" type="#_x0000_t202" style="position:absolute;margin-left:23.3pt;margin-top:5.1pt;width:139.95pt;height:9.2pt;z-index:251660288;visibility:visible;mso-wrap-style:square;mso-width-percent:0;mso-height-percent:0;mso-wrap-distance-left:9pt;mso-wrap-distance-top:0;mso-wrap-distance-right:9pt;mso-wrap-distance-bottom:0;mso-position-horizontal:absolute;mso-position-horizontal-relative:text;mso-position-vertical:absolute;mso-position-vertical-relative:text;mso-width-percent:0;mso-height-percent:0;mso-width-relative:margin;mso-height-relative:margin;v-text-anchor:top" o:gfxdata="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" stroked="f">
+                <v:textbox inset="0,0,0,0">
+                  <w:txbxContent>
+                    <w:p>
+                      <w:pPr>
+                        <w:pStyle w:val="Didascalia"/>
+                        <w:rPr>
+                          <w:noProof/>
+                          <w:lang w:val="en-GB"/>
+                        </w:rPr>
+                      </w:pPr>
+                      <w:r>
+                        <w:rPr>
+                          <w:sz w:val="16"/>
+                          <w:szCs w:val="16"/>
+                        </w:rPr>
+                        <w:t xml:space="preserve">Figure </w:t>
+                      </w:r>
+                      <w:r>
+                        <w:rPr>
+                          <w:sz w:val="16"/>
+                          <w:szCs w:val="16"/>
+                        </w:rPr>
+                        <w:fldChar w:fldCharType="begin"/>
+                      </w:r>
+                      <w:r>
+                        <w:rPr>
+                          <w:sz w:val="16"/>
+                          <w:szCs w:val="16"/>
+                        </w:rPr>
+                        <w:instrText xml:space="preserve"> SEQ Figure \* ARABIC </w:instrText>
+                      </w:r>
+                      <w:r>
+                        <w:rPr>
+                          <w:sz w:val="16"/>
+                          <w:szCs w:val="16"/>
+                        </w:rPr>
+                        <w:fldChar w:fldCharType="separate"/>
+                      </w:r>
+                      <w:r>
+                        <w:rPr>
+                          <w:noProof/>
+                          <w:sz w:val="16"/>
+                          <w:szCs w:val="16"/>
+                        </w:rPr>
+                        <w:t>9</w:t>
+                      </w:r>
+                      <w:r>
+                        <w:rPr>
+                          <w:sz w:val="16"/>
+                          <w:szCs w:val="16"/>
+                        </w:rPr>
+                        <w:fldChar w:fldCharType="end"/>
+                      </w:r>
+                      <w:r>
+                        <w:rPr>
+                          <w:sz w:val="16"/>
+                          <w:szCs w:val="16"/>
+                        </w:rPr>
+                        <w:t xml:space="preserve"> - FF and FB </w:t>
+                      </w:r>
+                      <w:proofErr w:type="spellStart"/>
+                      <w:r>
+                        <w:rPr>
+                          <w:sz w:val="16"/>
+                          <w:szCs w:val="16"/>
+                        </w:rPr>
+                        <w:t>terms</w:t>
+                      </w:r>
+                      <w:proofErr w:type="spellEnd"/>
+                    </w:p>
+                  </w:txbxContent>
+                </v:textbox>
+                <w10:wrap type="through"/>
+              </v:shape>
+            </w:pict>
+          </mc:Fallback>
+        </mc:AlternateContent>
+      </w:r>
+    </w:p>
+    <w:p>
+      <w:pPr>
+        <w:jc w:val="both"/>
+        <w:rPr>
+          <w:sz w:val="20"/>
+          <w:szCs w:val="20"/>
+          <w:lang w:val="en-GB"/>
+        </w:rPr>
+      </w:pPr>
+      <w:r>
+        <w:rPr>
+          <w:sz w:val="20"/>
+          <w:szCs w:val="20"/>
+          <w:highlight w:val="yellow"/>
+          <w:lang w:val="en-GB"/>
+        </w:rPr>
+        <w:t xml:space="preserve">Here we </w:t>
+      </w:r>
+      <w:proofErr w:type="gramStart"/>
+      <w:r>
+        <w:rPr>
+          <w:sz w:val="20"/>
+          <w:szCs w:val="20"/>
+          <w:highlight w:val="yellow"/>
+          <w:lang w:val="en-GB"/>
+        </w:rPr>
+        <w:t>have to</w:t>
+      </w:r>
+      <w:proofErr w:type="gramEnd"/>
+      <w:r>
+        <w:rPr>
+          <w:sz w:val="20"/>
+          <w:szCs w:val="20"/>
+          <w:highlight w:val="yellow"/>
+          <w:lang w:val="en-GB"/>
+        </w:rPr>
+        <w:t xml:space="preserve"> talk about changing</w:t>
+      </w:r>
+      <w:r>
+        <w:rPr>
+          <w:sz w:val="20"/>
+          <w:szCs w:val="20"/>
+          <w:highlight w:val="yellow"/>
+          <w:lang w:val="en-GB"/>
+        </w:rPr>
+        <w:t xml:space="preserve"> </w:t>
+      </w:r>
+      <w:r>
+        <w:rPr>
+          <w:sz w:val="20"/>
+          <w:szCs w:val="20"/>
+          <w:highlight w:val="yellow"/>
+          <w:lang w:val="en-GB"/>
+        </w:rPr>
+        <w:t xml:space="preserve">rear cornering stiffness. </w:t>
+      </w:r>
+      <w:proofErr w:type="gramStart"/>
+      <w:r>
+        <w:rPr>
+          <w:sz w:val="20"/>
+          <w:szCs w:val="20"/>
+          <w:highlight w:val="yellow"/>
+          <w:lang w:val="en-GB"/>
+        </w:rPr>
+        <w:t>Also</w:t>
+      </w:r>
+      <w:proofErr w:type="gramEnd"/>
+      <w:r>
+        <w:rPr>
+          <w:sz w:val="20"/>
+          <w:szCs w:val="20"/>
+          <w:highlight w:val="yellow"/>
+          <w:lang w:val="en-GB"/>
+        </w:rPr>
+        <w:t xml:space="preserve"> we did not include</w:t>
+      </w:r>
+      <w:r>
+        <w:rPr>
+          <w:sz w:val="20"/>
+          <w:szCs w:val="20"/>
+          <w:highlight w:val="yellow"/>
+          <w:lang w:val="en-GB"/>
+        </w:rPr>
+        <w:t xml:space="preserve"> </w:t>
+      </w:r>
+      <w:r>
+        <w:rPr>
+          <w:sz w:val="20"/>
+          <w:szCs w:val="20"/>
+          <w:highlight w:val="yellow"/>
+          <w:lang w:val="en-GB"/>
+        </w:rPr>
+        <w:t xml:space="preserve">here (yet?) Plots of sideslip angle and so on, all of them can be found in the </w:t>
+      </w:r>
+      <w:proofErr w:type="spellStart"/>
+      <w:r>
+        <w:rPr>
+          <w:sz w:val="20"/>
+          <w:szCs w:val="20"/>
+          <w:highlight w:val="yellow"/>
+          <w:lang w:val="en-GB"/>
+        </w:rPr>
+        <w:t>simulink</w:t>
+      </w:r>
+      <w:proofErr w:type="spellEnd"/>
+      <w:r>
+        <w:rPr>
+          <w:sz w:val="20"/>
+          <w:szCs w:val="20"/>
+          <w:highlight w:val="yellow"/>
+          <w:lang w:val="en-GB"/>
+        </w:rPr>
+        <w:t xml:space="preserve"> model. God save the queen now </w:t>
+      </w:r>
+      <w:proofErr w:type="gramStart"/>
+      <w:r>
+        <w:rPr>
+          <w:sz w:val="20"/>
+          <w:szCs w:val="20"/>
+          <w:highlight w:val="yellow"/>
+          <w:lang w:val="en-GB"/>
+        </w:rPr>
+        <w:t>king</w:t>
+      </w:r>
+      <w:r>
+        <w:rPr>
+          <w:sz w:val="20"/>
+          <w:szCs w:val="20"/>
+          <w:highlight w:val="yellow"/>
+          <w:lang w:val="en-GB"/>
+        </w:rPr>
+        <w:t xml:space="preserve"> </w:t>
+      </w:r>
+      <w:r>
+        <w:rPr>
+          <w:sz w:val="20"/>
+          <w:szCs w:val="20"/>
+          <w:highlight w:val="yellow"/>
+          <w:lang w:val="en-GB"/>
+        </w:rPr>
+        <w:t>.</w:t>
+      </w:r>
+      <w:proofErr w:type="gramEnd"/>
+    </w:p>
+    <w:p>
+      <w:pPr>
+        <w:jc w:val="both"/>
+        <w:rPr>
+          <w:sz w:val="20"/>
+          <w:szCs w:val="20"/>
+          <w:lang w:val="en-GB"/>
+        </w:rPr>
+      </w:pPr>
+    </w:p>
+    <w:p>
+      <w:pPr>
+        <w:jc w:val="both"/>
+        <w:rPr>
+          <w:sz w:val="20"/>
+          <w:szCs w:val="20"/>
+          <w:lang w:val="en-GB"/>
+        </w:rPr>
+      </w:pPr>
+      <w:r>
+        <w:rPr>
+          <w:sz w:val="20"/>
+          <w:szCs w:val="20"/>
+          <w:lang w:val="en-GB"/>
+        </w:rPr>
+        <w:t>The last request was to consider the effect of a pure time delay which simulates the time needed for the vision system to compute the trajectory</w:t>
+      </w:r>
+      <w:r>
+        <w:rPr>
+          <w:sz w:val="20"/>
+          <w:szCs w:val="20"/>
+          <w:lang w:val="en-GB"/>
+        </w:rPr>
+        <w:t xml:space="preserve"> </w:t>
+      </w:r>
+      <m:oMath>
+        <m:sSub>
+          <m:sSubPr>
+            <m:ctrlPr>
+              <w:rPr>
+                <w:rFonts w:ascii="Cambria Math" w:hAnsi="Cambria Math"/>
+                <w:i/>
+                <w:sz w:val="20"/>
+                <w:szCs w:val="20"/>
+                <w:lang w:val="en-GB"/>
+              </w:rPr>
+            </m:ctrlPr>
+          </m:sSubPr>
+          <m:e>
+            <m:r>
+              <w:rPr>
+                <w:rFonts w:ascii="Cambria Math" w:hAnsi="Cambria Math"/>
+                <w:sz w:val="20"/>
+                <w:szCs w:val="20"/>
+                <w:lang w:val="en-GB"/>
+              </w:rPr>
+              <m:t>K</m:t>
+            </m:r>
+          </m:e>
+          <m:sub>
+            <m:r>
+              <w:rPr>
+                <w:rFonts w:ascii="Cambria Math" w:hAnsi="Cambria Math"/>
+                <w:sz w:val="20"/>
+                <w:szCs w:val="20"/>
+                <w:lang w:val="en-GB"/>
+              </w:rPr>
+              <m:t>L</m:t>
+            </m:r>
+          </m:sub>
+        </m:sSub>
+      </m:oMath>
+      <w:r>
+        <w:rPr>
+          <w:rFonts w:eastAsiaTheme="minorEastAsia"/>
+          <w:sz w:val="20"/>
+          <w:szCs w:val="20"/>
+          <w:lang w:val="en-GB"/>
+        </w:rPr>
+        <w:t xml:space="preserve"> by selecting the nonzero pixel coordinates due to lines, computing a proper polynomial fitting and then using that to compute the radius and curvature at each time step. As a result, every test showed that overall control applied had no significant changes to ideal cases, and therefore was able to perform the given references. Consequently, we have chosen to leave the delay always on in our model.</w:t>
       </w:r>
     </w:p>
     <w:sectPr>
@@ -1131,7 +2741,7 @@
 </file>
 
 <file path=word/endnotes.xml><?xml version="1.0" encoding="utf-8"?>
-<w:endnotes xmlns:wpc="http://schemas.microsoft.com/office/word/2010/wordprocessingCanvas" xmlns:cx="http://schemas.microsoft.com/office/drawing/2014/chartex" xmlns:cx1="http://schemas.microsoft.com/office/drawing/2015/9/8/chartex" xmlns:cx2="http://schemas.microsoft.com/office/drawing/2015/10/21/chartex" xmlns:cx3="http://schemas.microsoft.com/office/drawing/2016/5/9/chartex" xmlns:cx4="http://schemas.microsoft.com/office/drawing/2016/5/10/chartex" xmlns:cx5="http://schemas.microsoft.com/office/drawing/2016/5/11/chartex" xmlns:cx6="http://schemas.microsoft.com/office/drawing/2016/5/12/chartex" xmlns:cx7="http://schemas.microsoft.com/office/drawing/2016/5/13/chartex" xmlns:cx8="http://schemas.microsoft.com/office/drawing/2016/5/14/chartex" xmlns:mc="http://schemas.openxmlformats.org/markup-compatibility/2006" xmlns:aink="http://schemas.microsoft.com/office/drawing/2016/ink" xmlns:am3d="http://schemas.microsoft.com/office/drawing/2017/model3d" xmlns:o="urn:schemas-microsoft-com:office:office" xmlns:r="http://schemas.openxmlformats.org/officeDocument/2006/relationships" xmlns:m="http://schemas.openxmlformats.org/officeDocument/2006/math" xmlns:v="urn:schemas-microsoft-com:vml" xmlns:wp14="http://schemas.microsoft.com/office/word/2010/wordprocessingDrawing" xmlns:wp="http://schemas.openxmlformats.org/drawingml/2006/wordprocessingDrawing" xmlns:w10="urn:schemas-microsoft-com:office:word" xmlns:w="http://schemas.openxmlformats.org/wordprocessingml/2006/main" xmlns:w14="http://schemas.microsoft.com/office/word/2010/wordml" xmlns:w15="http://schemas.microsoft.com/office/word/2012/wordml" xmlns:w16cex="http://schemas.microsoft.com/office/word/2018/wordml/cex" xmlns:w16cid="http://schemas.microsoft.com/office/word/2016/wordml/cid" xmlns:w16="http://schemas.microsoft.com/office/word/2018/wordml" xmlns:w16sdtdh="http://schemas.microsoft.com/office/word/2020/wordml/sdtdatahash" xmlns:w16se="http://schemas.microsoft.com/office/word/2015/wordml/symex" xmlns:wpg="http://schemas.microsoft.com/office/word/2010/wordprocessingGroup" xmlns:wpi="http://schemas.microsoft.com/office/word/2010/wordprocessingInk" xmlns:wne="http://schemas.microsoft.com/office/word/2006/wordml" xmlns:wps="http://schemas.microsoft.com/office/word/2010/wordprocessingShape" mc:Ignorable="w14 w15 w16se w16cid w16 w16cex w16sdtdh wp14">
+<w:endnotes xmlns:wpc="http://schemas.microsoft.com/office/word/2010/wordprocessingCanvas" xmlns:cx="http://schemas.microsoft.com/office/drawing/2014/chartex" xmlns:cx1="http://schemas.microsoft.com/office/drawing/2015/9/8/chartex" xmlns:cx2="http://schemas.microsoft.com/office/drawing/2015/10/21/chartex" xmlns:cx3="http://schemas.microsoft.com/office/drawing/2016/5/9/chartex" xmlns:cx4="http://schemas.microsoft.com/office/drawing/2016/5/10/chartex" xmlns:cx5="http://schemas.microsoft.com/office/drawing/2016/5/11/chartex" xmlns:cx6="http://schemas.microsoft.com/office/drawing/2016/5/12/chartex" xmlns:cx7="http://schemas.microsoft.com/office/drawing/2016/5/13/chartex" xmlns:cx8="http://schemas.microsoft.com/office/drawing/2016/5/14/chartex" xmlns:mc="http://schemas.openxmlformats.org/markup-compatibility/2006" xmlns:aink="http://schemas.microsoft.com/office/drawing/2016/ink" xmlns:am3d="http://schemas.microsoft.com/office/drawing/2017/model3d" xmlns:o="urn:schemas-microsoft-com:office:office" xmlns:oel="http://schemas.microsoft.com/office/2019/extlst" xmlns:r="http://schemas.openxmlformats.org/officeDocument/2006/relationships" xmlns:m="http://schemas.openxmlformats.org/officeDocument/2006/math" xmlns:v="urn:schemas-microsoft-com:vml" xmlns:wp14="http://schemas.microsoft.com/office/word/2010/wordprocessingDrawing" xmlns:wp="http://schemas.openxmlformats.org/drawingml/2006/wordprocessingDrawing" xmlns:w10="urn:schemas-microsoft-com:office:word" xmlns:w="http://schemas.openxmlformats.org/wordprocessingml/2006/main" xmlns:w14="http://schemas.microsoft.com/office/word/2010/wordml" xmlns:w15="http://schemas.microsoft.com/office/word/2012/wordml" xmlns:w16cex="http://schemas.microsoft.com/office/word/2018/wordml/cex" xmlns:w16cid="http://schemas.microsoft.com/office/word/2016/wordml/cid" xmlns:w16="http://schemas.microsoft.com/office/word/2018/wordml" xmlns:w16du="http://schemas.microsoft.com/office/word/2023/wordml/word16du" xmlns:w16sdtdh="http://schemas.microsoft.com/office/word/2020/wordml/sdtdatahash" xmlns:w16se="http://schemas.microsoft.com/office/word/2015/wordml/symex" xmlns:wpg="http://schemas.microsoft.com/office/word/2010/wordprocessingGroup" xmlns:wpi="http://schemas.microsoft.com/office/word/2010/wordprocessingInk" xmlns:wne="http://schemas.microsoft.com/office/word/2006/wordml" xmlns:wps="http://schemas.microsoft.com/office/word/2010/wordprocessingShape" mc:Ignorable="w14 w15 w16se w16cid w16 w16cex w16sdtdh w16du wp14">
   <w:endnote w:type="separator" w:id="-1">
     <w:p>
       <w:pPr>
@@ -1156,7 +2766,7 @@
 </file>
 
 <file path=word/footnotes.xml><?xml version="1.0" encoding="utf-8"?>
-<w:footnotes xmlns:wpc="http://schemas.microsoft.com/office/word/2010/wordprocessingCanvas" xmlns:cx="http://schemas.microsoft.com/office/drawing/2014/chartex" xmlns:cx1="http://schemas.microsoft.com/office/drawing/2015/9/8/chartex" xmlns:cx2="http://schemas.microsoft.com/office/drawing/2015/10/21/chartex" xmlns:cx3="http://schemas.microsoft.com/office/drawing/2016/5/9/chartex" xmlns:cx4="http://schemas.microsoft.com/office/drawing/2016/5/10/chartex" xmlns:cx5="http://schemas.microsoft.com/office/drawing/2016/5/11/chartex" xmlns:cx6="http://schemas.microsoft.com/office/drawing/2016/5/12/chartex" xmlns:cx7="http://schemas.microsoft.com/office/drawing/2016/5/13/chartex" xmlns:cx8="http://schemas.microsoft.com/office/drawing/2016/5/14/chartex" xmlns:mc="http://schemas.openxmlformats.org/markup-compatibility/2006" xmlns:aink="http://schemas.microsoft.com/office/drawing/2016/ink" xmlns:am3d="http://schemas.microsoft.com/office/drawing/2017/model3d" xmlns:o="urn:schemas-microsoft-com:office:office" xmlns:r="http://schemas.openxmlformats.org/officeDocument/2006/relationships" xmlns:m="http://schemas.openxmlformats.org/officeDocument/2006/math" xmlns:v="urn:schemas-microsoft-com:vml" xmlns:wp14="http://schemas.microsoft.com/office/word/2010/wordprocessingDrawing" xmlns:wp="http://schemas.openxmlformats.org/drawingml/2006/wordprocessingDrawing" xmlns:w10="urn:schemas-microsoft-com:office:word" xmlns:w="http://schemas.openxmlformats.org/wordprocessingml/2006/main" xmlns:w14="http://schemas.microsoft.com/office/word/2010/wordml" xmlns:w15="http://schemas.microsoft.com/office/word/2012/wordml" xmlns:w16cex="http://schemas.microsoft.com/office/word/2018/wordml/cex" xmlns:w16cid="http://schemas.microsoft.com/office/word/2016/wordml/cid" xmlns:w16="http://schemas.microsoft.com/office/word/2018/wordml" xmlns:w16sdtdh="http://schemas.microsoft.com/office/word/2020/wordml/sdtdatahash" xmlns:w16se="http://schemas.microsoft.com/office/word/2015/wordml/symex" xmlns:wpg="http://schemas.microsoft.com/office/word/2010/wordprocessingGroup" xmlns:wpi="http://schemas.microsoft.com/office/word/2010/wordprocessingInk" xmlns:wne="http://schemas.microsoft.com/office/word/2006/wordml" xmlns:wps="http://schemas.microsoft.com/office/word/2010/wordprocessingShape" mc:Ignorable="w14 w15 w16se w16cid w16 w16cex w16sdtdh wp14">
+<w:footnotes xmlns:wpc="http://schemas.microsoft.com/office/word/2010/wordprocessingCanvas" xmlns:cx="http://schemas.microsoft.com/office/drawing/2014/chartex" xmlns:cx1="http://schemas.microsoft.com/office/drawing/2015/9/8/chartex" xmlns:cx2="http://schemas.microsoft.com/office/drawing/2015/10/21/chartex" xmlns:cx3="http://schemas.microsoft.com/office/drawing/2016/5/9/chartex" xmlns:cx4="http://schemas.microsoft.com/office/drawing/2016/5/10/chartex" xmlns:cx5="http://schemas.microsoft.com/office/drawing/2016/5/11/chartex" xmlns:cx6="http://schemas.microsoft.com/office/drawing/2016/5/12/chartex" xmlns:cx7="http://schemas.microsoft.com/office/drawing/2016/5/13/chartex" xmlns:cx8="http://schemas.microsoft.com/office/drawing/2016/5/14/chartex" xmlns:mc="http://schemas.openxmlformats.org/markup-compatibility/2006" xmlns:aink="http://schemas.microsoft.com/office/drawing/2016/ink" xmlns:am3d="http://schemas.microsoft.com/office/drawing/2017/model3d" xmlns:o="urn:schemas-microsoft-com:office:office" xmlns:oel="http://schemas.microsoft.com/office/2019/extlst" xmlns:r="http://schemas.openxmlformats.org/officeDocument/2006/relationships" xmlns:m="http://schemas.openxmlformats.org/officeDocument/2006/math" xmlns:v="urn:schemas-microsoft-com:vml" xmlns:wp14="http://schemas.microsoft.com/office/word/2010/wordprocessingDrawing" xmlns:wp="http://schemas.openxmlformats.org/drawingml/2006/wordprocessingDrawing" xmlns:w10="urn:schemas-microsoft-com:office:word" xmlns:w="http://schemas.openxmlformats.org/wordprocessingml/2006/main" xmlns:w14="http://schemas.microsoft.com/office/word/2010/wordml" xmlns:w15="http://schemas.microsoft.com/office/word/2012/wordml" xmlns:w16cex="http://schemas.microsoft.com/office/word/2018/wordml/cex" xmlns:w16cid="http://schemas.microsoft.com/office/word/2016/wordml/cid" xmlns:w16="http://schemas.microsoft.com/office/word/2018/wordml" xmlns:w16du="http://schemas.microsoft.com/office/word/2023/wordml/word16du" xmlns:w16sdtdh="http://schemas.microsoft.com/office/word/2020/wordml/sdtdatahash" xmlns:w16se="http://schemas.microsoft.com/office/word/2015/wordml/symex" xmlns:wpg="http://schemas.microsoft.com/office/word/2010/wordprocessingGroup" xmlns:wpi="http://schemas.microsoft.com/office/word/2010/wordprocessingInk" xmlns:wne="http://schemas.microsoft.com/office/word/2006/wordml" xmlns:wps="http://schemas.microsoft.com/office/word/2010/wordprocessingShape" mc:Ignorable="w14 w15 w16se w16cid w16 w16cex w16sdtdh w16du wp14">
   <w:footnote w:type="separator" w:id="-1">
     <w:p>
       <w:pPr>
@@ -1181,7 +2791,7 @@
 </file>
 
 <file path=word/header1.xml><?xml version="1.0" encoding="utf-8"?>
-<w:hdr xmlns:wpc="http://schemas.microsoft.com/office/word/2010/wordprocessingCanvas" xmlns:cx="http://schemas.microsoft.com/office/drawing/2014/chartex" xmlns:cx1="http://schemas.microsoft.com/office/drawing/2015/9/8/chartex" xmlns:cx2="http://schemas.microsoft.com/office/drawing/2015/10/21/chartex" xmlns:cx3="http://schemas.microsoft.com/office/drawing/2016/5/9/chartex" xmlns:cx4="http://schemas.microsoft.com/office/drawing/2016/5/10/chartex" xmlns:cx5="http://schemas.microsoft.com/office/drawing/2016/5/11/chartex" xmlns:cx6="http://schemas.microsoft.com/office/drawing/2016/5/12/chartex" xmlns:cx7="http://schemas.microsoft.com/office/drawing/2016/5/13/chartex" xmlns:cx8="http://schemas.microsoft.com/office/drawing/2016/5/14/chartex" xmlns:mc="http://schemas.openxmlformats.org/markup-compatibility/2006" xmlns:aink="http://schemas.microsoft.com/office/drawing/2016/ink" xmlns:am3d="http://schemas.microsoft.com/office/drawing/2017/model3d" xmlns:o="urn:schemas-microsoft-com:office:office" xmlns:r="http://schemas.openxmlformats.org/officeDocument/2006/relationships" xmlns:m="http://schemas.openxmlformats.org/officeDocument/2006/math" xmlns:v="urn:schemas-microsoft-com:vml" xmlns:wp14="http://schemas.microsoft.com/office/word/2010/wordprocessingDrawing" xmlns:wp="http://schemas.openxmlformats.org/drawingml/2006/wordprocessingDrawing" xmlns:w10="urn:schemas-microsoft-com:office:word" xmlns:w="http://schemas.openxmlformats.org/wordprocessingml/2006/main" xmlns:w14="http://schemas.microsoft.com/office/word/2010/wordml" xmlns:w15="http://schemas.microsoft.com/office/word/2012/wordml" xmlns:w16cex="http://schemas.microsoft.com/office/word/2018/wordml/cex" xmlns:w16cid="http://schemas.microsoft.com/office/word/2016/wordml/cid" xmlns:w16="http://schemas.microsoft.com/office/word/2018/wordml" xmlns:w16sdtdh="http://schemas.microsoft.com/office/word/2020/wordml/sdtdatahash" xmlns:w16se="http://schemas.microsoft.com/office/word/2015/wordml/symex" xmlns:wpg="http://schemas.microsoft.com/office/word/2010/wordprocessingGroup" xmlns:wpi="http://schemas.microsoft.com/office/word/2010/wordprocessingInk" xmlns:wne="http://schemas.microsoft.com/office/word/2006/wordml" xmlns:wps="http://schemas.microsoft.com/office/word/2010/wordprocessingShape" mc:Ignorable="w14 w15 w16se w16cid w16 w16cex w16sdtdh wp14">
+<w:hdr xmlns:wpc="http://schemas.microsoft.com/office/word/2010/wordprocessingCanvas" xmlns:cx="http://schemas.microsoft.com/office/drawing/2014/chartex" xmlns:cx1="http://schemas.microsoft.com/office/drawing/2015/9/8/chartex" xmlns:cx2="http://schemas.microsoft.com/office/drawing/2015/10/21/chartex" xmlns:cx3="http://schemas.microsoft.com/office/drawing/2016/5/9/chartex" xmlns:cx4="http://schemas.microsoft.com/office/drawing/2016/5/10/chartex" xmlns:cx5="http://schemas.microsoft.com/office/drawing/2016/5/11/chartex" xmlns:cx6="http://schemas.microsoft.com/office/drawing/2016/5/12/chartex" xmlns:cx7="http://schemas.microsoft.com/office/drawing/2016/5/13/chartex" xmlns:cx8="http://schemas.microsoft.com/office/drawing/2016/5/14/chartex" xmlns:mc="http://schemas.openxmlformats.org/markup-compatibility/2006" xmlns:aink="http://schemas.microsoft.com/office/drawing/2016/ink" xmlns:am3d="http://schemas.microsoft.com/office/drawing/2017/model3d" xmlns:o="urn:schemas-microsoft-com:office:office" xmlns:oel="http://schemas.microsoft.com/office/2019/extlst" xmlns:r="http://schemas.openxmlformats.org/officeDocument/2006/relationships" xmlns:m="http://schemas.openxmlformats.org/officeDocument/2006/math" xmlns:v="urn:schemas-microsoft-com:vml" xmlns:wp14="http://schemas.microsoft.com/office/word/2010/wordprocessingDrawing" xmlns:wp="http://schemas.openxmlformats.org/drawingml/2006/wordprocessingDrawing" xmlns:w10="urn:schemas-microsoft-com:office:word" xmlns:w="http://schemas.openxmlformats.org/wordprocessingml/2006/main" xmlns:w14="http://schemas.microsoft.com/office/word/2010/wordml" xmlns:w15="http://schemas.microsoft.com/office/word/2012/wordml" xmlns:w16cex="http://schemas.microsoft.com/office/word/2018/wordml/cex" xmlns:w16cid="http://schemas.microsoft.com/office/word/2016/wordml/cid" xmlns:w16="http://schemas.microsoft.com/office/word/2018/wordml" xmlns:w16du="http://schemas.microsoft.com/office/word/2023/wordml/word16du" xmlns:w16sdtdh="http://schemas.microsoft.com/office/word/2020/wordml/sdtdatahash" xmlns:w16se="http://schemas.microsoft.com/office/word/2015/wordml/symex" xmlns:wpg="http://schemas.microsoft.com/office/word/2010/wordprocessingGroup" xmlns:wpi="http://schemas.microsoft.com/office/word/2010/wordprocessingInk" xmlns:wne="http://schemas.microsoft.com/office/word/2006/wordml" xmlns:wps="http://schemas.microsoft.com/office/word/2010/wordprocessingShape" mc:Ignorable="w14 w15 w16se w16cid w16 w16cex w16sdtdh w16du wp14">
   <w:sdt>
     <w:sdtPr>
       <w:id w:val="2038464099"/>
@@ -1190,7 +2800,6 @@
         <w:docPartUnique/>
       </w:docPartObj>
     </w:sdtPr>
-    <w:sdtEndPr/>
     <w:sdtContent>
       <w:p>
         <w:pPr>
@@ -1224,7 +2833,7 @@
 </file>
 
 <file path=word/numbering.xml><?xml version="1.0" encoding="utf-8"?>
-<w:numbering xmlns:wpc="http://schemas.microsoft.com/office/word/2010/wordprocessingCanvas" xmlns:cx="http://schemas.microsoft.com/office/drawing/2014/chartex" xmlns:cx1="http://schemas.microsoft.com/office/drawing/2015/9/8/chartex" xmlns:cx2="http://schemas.microsoft.com/office/drawing/2015/10/21/chartex" xmlns:cx3="http://schemas.microsoft.com/office/drawing/2016/5/9/chartex" xmlns:cx4="http://schemas.microsoft.com/office/drawing/2016/5/10/chartex" xmlns:cx5="http://schemas.microsoft.com/office/drawing/2016/5/11/chartex" xmlns:cx6="http://schemas.microsoft.com/office/drawing/2016/5/12/chartex" xmlns:cx7="http://schemas.microsoft.com/office/drawing/2016/5/13/chartex" xmlns:cx8="http://schemas.microsoft.com/office/drawing/2016/5/14/chartex" xmlns:mc="http://schemas.openxmlformats.org/markup-compatibility/2006" xmlns:aink="http://schemas.microsoft.com/office/drawing/2016/ink" xmlns:am3d="http://schemas.microsoft.com/office/drawing/2017/model3d" xmlns:o="urn:schemas-microsoft-com:office:office" xmlns:r="http://schemas.openxmlformats.org/officeDocument/2006/relationships" xmlns:m="http://schemas.openxmlformats.org/officeDocument/2006/math" xmlns:v="urn:schemas-microsoft-com:vml" xmlns:wp14="http://schemas.microsoft.com/office/word/2010/wordprocessingDrawing" xmlns:wp="http://schemas.openxmlformats.org/drawingml/2006/wordprocessingDrawing" xmlns:w10="urn:schemas-microsoft-com:office:word" xmlns:w="http://schemas.openxmlformats.org/wordprocessingml/2006/main" xmlns:w14="http://schemas.microsoft.com/office/word/2010/wordml" xmlns:w15="http://schemas.microsoft.com/office/word/2012/wordml" xmlns:w16cex="http://schemas.microsoft.com/office/word/2018/wordml/cex" xmlns:w16cid="http://schemas.microsoft.com/office/word/2016/wordml/cid" xmlns:w16="http://schemas.microsoft.com/office/word/2018/wordml" xmlns:w16sdtdh="http://schemas.microsoft.com/office/word/2020/wordml/sdtdatahash" xmlns:w16se="http://schemas.microsoft.com/office/word/2015/wordml/symex" xmlns:wpg="http://schemas.microsoft.com/office/word/2010/wordprocessingGroup" xmlns:wpi="http://schemas.microsoft.com/office/word/2010/wordprocessingInk" xmlns:wne="http://schemas.microsoft.com/office/word/2006/wordml" xmlns:wps="http://schemas.microsoft.com/office/word/2010/wordprocessingShape" mc:Ignorable="w14 w15 w16se w16cid w16 w16cex w16sdtdh wp14">
+<w:numbering xmlns:wpc="http://schemas.microsoft.com/office/word/2010/wordprocessingCanvas" xmlns:cx="http://schemas.microsoft.com/office/drawing/2014/chartex" xmlns:cx1="http://schemas.microsoft.com/office/drawing/2015/9/8/chartex" xmlns:cx2="http://schemas.microsoft.com/office/drawing/2015/10/21/chartex" xmlns:cx3="http://schemas.microsoft.com/office/drawing/2016/5/9/chartex" xmlns:cx4="http://schemas.microsoft.com/office/drawing/2016/5/10/chartex" xmlns:cx5="http://schemas.microsoft.com/office/drawing/2016/5/11/chartex" xmlns:cx6="http://schemas.microsoft.com/office/drawing/2016/5/12/chartex" xmlns:cx7="http://schemas.microsoft.com/office/drawing/2016/5/13/chartex" xmlns:cx8="http://schemas.microsoft.com/office/drawing/2016/5/14/chartex" xmlns:mc="http://schemas.openxmlformats.org/markup-compatibility/2006" xmlns:aink="http://schemas.microsoft.com/office/drawing/2016/ink" xmlns:am3d="http://schemas.microsoft.com/office/drawing/2017/model3d" xmlns:o="urn:schemas-microsoft-com:office:office" xmlns:oel="http://schemas.microsoft.com/office/2019/extlst" xmlns:r="http://schemas.openxmlformats.org/officeDocument/2006/relationships" xmlns:m="http://schemas.openxmlformats.org/officeDocument/2006/math" xmlns:v="urn:schemas-microsoft-com:vml" xmlns:wp14="http://schemas.microsoft.com/office/word/2010/wordprocessingDrawing" xmlns:wp="http://schemas.openxmlformats.org/drawingml/2006/wordprocessingDrawing" xmlns:w10="urn:schemas-microsoft-com:office:word" xmlns:w="http://schemas.openxmlformats.org/wordprocessingml/2006/main" xmlns:w14="http://schemas.microsoft.com/office/word/2010/wordml" xmlns:w15="http://schemas.microsoft.com/office/word/2012/wordml" xmlns:w16cex="http://schemas.microsoft.com/office/word/2018/wordml/cex" xmlns:w16cid="http://schemas.microsoft.com/office/word/2016/wordml/cid" xmlns:w16="http://schemas.microsoft.com/office/word/2018/wordml" xmlns:w16du="http://schemas.microsoft.com/office/word/2023/wordml/word16du" xmlns:w16sdtdh="http://schemas.microsoft.com/office/word/2020/wordml/sdtdatahash" xmlns:w16se="http://schemas.microsoft.com/office/word/2015/wordml/symex" xmlns:wpg="http://schemas.microsoft.com/office/word/2010/wordprocessingGroup" xmlns:wpi="http://schemas.microsoft.com/office/word/2010/wordprocessingInk" xmlns:wne="http://schemas.microsoft.com/office/word/2006/wordml" xmlns:wps="http://schemas.microsoft.com/office/word/2010/wordprocessingShape" mc:Ignorable="w14 w15 w16se w16cid w16 w16cex w16sdtdh w16du wp14">
   <w:abstractNum w:abstractNumId="0" w15:restartNumberingAfterBreak="0">
     <w:nsid w:val="25880F2C"/>
     <w:multiLevelType w:val="hybridMultilevel"/>
@@ -1337,14 +2946,14 @@
       </w:rPr>
     </w:lvl>
   </w:abstractNum>
-  <w:num w:numId="1">
+  <w:num w:numId="1" w16cid:durableId="239949211">
     <w:abstractNumId w:val="0"/>
   </w:num>
 </w:numbering>
 </file>
 
 <file path=word/styles.xml><?xml version="1.0" encoding="utf-8"?>
-<w:styles xmlns:mc="http://schemas.openxmlformats.org/markup-compatibility/2006" xmlns:r="http://schemas.openxmlformats.org/officeDocument/2006/relationships" xmlns:w="http://schemas.openxmlformats.org/wordprocessingml/2006/main" xmlns:w14="http://schemas.microsoft.com/office/word/2010/wordml" xmlns:w15="http://schemas.microsoft.com/office/word/2012/wordml" xmlns:w16cex="http://schemas.microsoft.com/office/word/2018/wordml/cex" xmlns:w16cid="http://schemas.microsoft.com/office/word/2016/wordml/cid" xmlns:w16="http://schemas.microsoft.com/office/word/2018/wordml" xmlns:w16sdtdh="http://schemas.microsoft.com/office/word/2020/wordml/sdtdatahash" xmlns:w16se="http://schemas.microsoft.com/office/word/2015/wordml/symex" mc:Ignorable="w14 w15 w16se w16cid w16 w16cex w16sdtdh">
+<w:styles xmlns:mc="http://schemas.openxmlformats.org/markup-compatibility/2006" xmlns:r="http://schemas.openxmlformats.org/officeDocument/2006/relationships" xmlns:w="http://schemas.openxmlformats.org/wordprocessingml/2006/main" xmlns:w14="http://schemas.microsoft.com/office/word/2010/wordml" xmlns:w15="http://schemas.microsoft.com/office/word/2012/wordml" xmlns:w16cex="http://schemas.microsoft.com/office/word/2018/wordml/cex" xmlns:w16cid="http://schemas.microsoft.com/office/word/2016/wordml/cid" xmlns:w16="http://schemas.microsoft.com/office/word/2018/wordml" xmlns:w16du="http://schemas.microsoft.com/office/word/2023/wordml/word16du" xmlns:w16sdtdh="http://schemas.microsoft.com/office/word/2020/wordml/sdtdatahash" xmlns:w16se="http://schemas.microsoft.com/office/word/2015/wordml/symex" mc:Ignorable="w14 w15 w16se w16cid w16 w16cex w16sdtdh w16du">
   <w:docDefaults>
     <w:rPrDefault>
       <w:rPr>

</xml_diff>

<commit_message>
First version of complete project and report (with .pdf)
</commit_message>
<xml_diff>
--- a/Assignment 3.docx
+++ b/Assignment 3.docx
@@ -318,8 +318,8 @@
           <w:lang w:val="en-GB"/>
         </w:rPr>
         <w:drawing>
-          <wp:inline distT="0" distB="0" distL="0" distR="0" wp14:anchorId="50691E7C" wp14:editId="304E1C04">
-            <wp:extent cx="2641006" cy="1980000"/>
+          <wp:inline distT="0" distB="0" distL="0" distR="0" wp14:anchorId="50691E7C" wp14:editId="11391D13">
+            <wp:extent cx="2641006" cy="1979999"/>
             <wp:effectExtent l="0" t="0" r="6985" b="1270"/>
             <wp:docPr id="1788601043" name="Immagine 3"/>
             <wp:cNvGraphicFramePr>
@@ -349,7 +349,7 @@
                   <pic:spPr bwMode="auto">
                     <a:xfrm>
                       <a:off x="0" y="0"/>
-                      <a:ext cx="2641006" cy="1980000"/>
+                      <a:ext cx="2641006" cy="1979999"/>
                     </a:xfrm>
                     <a:prstGeom prst="rect">
                       <a:avLst/>
@@ -436,6 +436,12 @@
           <w:lang w:val="en-GB"/>
         </w:rPr>
         <w:t>ingle-track model</w:t>
+      </w:r>
+      <w:r>
+        <w:rPr>
+          <w:lang w:val="en-GB"/>
+        </w:rPr>
+        <w:t xml:space="preserve"> at 60 km/h</w:t>
       </w:r>
     </w:p>
     <w:p>
@@ -578,28 +584,35 @@
         <w:rPr>
           <w:sz w:val="20"/>
           <w:szCs w:val="20"/>
-          <w:highlight w:val="yellow"/>
-          <w:lang w:val="en-GB"/>
-        </w:rPr>
-        <w:t>In Figure 1</w:t>
-      </w:r>
-      <w:r>
-        <w:rPr>
-          <w:sz w:val="20"/>
-          <w:szCs w:val="20"/>
-          <w:highlight w:val="yellow"/>
-          <w:lang w:val="en-GB"/>
-        </w:rPr>
-        <w:t xml:space="preserve"> there are highlighted the yaw rate and beta behaviours after a step </w:t>
-      </w:r>
-      <w:r>
-        <w:rPr>
-          <w:sz w:val="20"/>
-          <w:szCs w:val="20"/>
-          <w:highlight w:val="yellow"/>
-          <w:lang w:val="en-GB"/>
-        </w:rPr>
-        <w:t>……….</w:t>
+          <w:lang w:val="en-GB"/>
+        </w:rPr>
+        <w:t xml:space="preserve">In Figure </w:t>
+      </w:r>
+      <w:r>
+        <w:rPr>
+          <w:sz w:val="20"/>
+          <w:szCs w:val="20"/>
+          <w:lang w:val="en-GB"/>
+        </w:rPr>
+        <w:t xml:space="preserve">1, the yaw rate and sideslip variations show the expected behaviour to a step input: the yaw rate progressively increases until it reaches a steady-state value, while the sideslip briefly jumps to positive values when the tyre </w:t>
+      </w:r>
+      <w:proofErr w:type="gramStart"/>
+      <w:r>
+        <w:rPr>
+          <w:sz w:val="20"/>
+          <w:szCs w:val="20"/>
+          <w:lang w:val="en-GB"/>
+        </w:rPr>
+        <w:t>has to</w:t>
+      </w:r>
+      <w:proofErr w:type="gramEnd"/>
+      <w:r>
+        <w:rPr>
+          <w:sz w:val="20"/>
+          <w:szCs w:val="20"/>
+          <w:lang w:val="en-GB"/>
+        </w:rPr>
+        <w:t xml:space="preserve"> slip to generate lateral force and then it drops to a slightly negative value.</w:t>
       </w:r>
     </w:p>
     <w:p>
@@ -826,6 +839,7 @@
           <w:szCs w:val="20"/>
           <w:lang w:val="en-GB"/>
         </w:rPr>
+        <w:lastRenderedPageBreak/>
         <w:t>In order to</w:t>
       </w:r>
       <w:proofErr w:type="gramEnd"/>
@@ -843,16 +857,7 @@
           <w:szCs w:val="20"/>
           <w:lang w:val="en-GB"/>
         </w:rPr>
-        <w:t xml:space="preserve"> Independently from the tuning </w:t>
-      </w:r>
-      <w:r>
-        <w:rPr>
-          <w:sz w:val="20"/>
-          <w:szCs w:val="20"/>
-          <w:lang w:val="en-GB"/>
-        </w:rPr>
-        <w:lastRenderedPageBreak/>
-        <w:t>approach, look-up tables were built offline for different operating speeds as the controller should properly work</w:t>
+        <w:t xml:space="preserve"> Independently from the tuning approach, look-up tables were built offline for different operating speeds as the controller should properly work</w:t>
       </w:r>
       <w:r>
         <w:rPr>
@@ -897,7 +902,7 @@
           <w:lang w:val="en-GB"/>
         </w:rPr>
         <w:drawing>
-          <wp:inline distT="0" distB="0" distL="0" distR="0" wp14:anchorId="5C2AFD85" wp14:editId="444BB267">
+          <wp:inline distT="0" distB="0" distL="0" distR="0" wp14:anchorId="5C2AFD85" wp14:editId="7C163F7E">
             <wp:extent cx="2400536" cy="1800000"/>
             <wp:effectExtent l="0" t="0" r="0" b="0"/>
             <wp:docPr id="1901749821" name="Immagine 7" descr="Immagine che contiene linea, diagramma, Diagramma, testo&#10;&#10;Descrizione generata automaticamente"/>
@@ -1036,7 +1041,7 @@
           <w:lang w:val="en-GB"/>
         </w:rPr>
         <w:drawing>
-          <wp:inline distT="0" distB="0" distL="0" distR="0" wp14:anchorId="0C9D3BED" wp14:editId="086FCE58">
+          <wp:inline distT="0" distB="0" distL="0" distR="0" wp14:anchorId="0C9D3BED" wp14:editId="0DAB34D3">
             <wp:extent cx="2400536" cy="1800000"/>
             <wp:effectExtent l="0" t="0" r="0" b="0"/>
             <wp:docPr id="408016401" name="Immagine 6" descr="Immagine che contiene linea, Diagramma, diagramma, testo&#10;&#10;Descrizione generata automaticamente"/>
@@ -1555,7 +1560,7 @@
           <w:lang w:val="en-GB"/>
         </w:rPr>
         <w:drawing>
-          <wp:inline distT="0" distB="0" distL="0" distR="0" wp14:anchorId="5676C04F" wp14:editId="76E14EAB">
+          <wp:inline distT="0" distB="0" distL="0" distR="0" wp14:anchorId="5676C04F" wp14:editId="6208FBA8">
             <wp:extent cx="2306641" cy="1772141"/>
             <wp:effectExtent l="0" t="0" r="0" b="0"/>
             <wp:docPr id="232281700" name="Immagine 23"/>
@@ -1604,7 +1609,7 @@
           <w:lang w:val="en-GB"/>
         </w:rPr>
         <w:drawing>
-          <wp:inline distT="0" distB="0" distL="0" distR="0" wp14:anchorId="5571D75C" wp14:editId="1E5D2857">
+          <wp:inline distT="0" distB="0" distL="0" distR="0" wp14:anchorId="5571D75C" wp14:editId="7573441D">
             <wp:extent cx="2195946" cy="1805618"/>
             <wp:effectExtent l="0" t="0" r="0" b="4445"/>
             <wp:docPr id="897194225" name="Immagine 24"/>
@@ -1776,7 +1781,16 @@
           <w:szCs w:val="20"/>
           <w:lang w:val="en-GB"/>
         </w:rPr>
-        <w:t xml:space="preserve">Two different weight matrices were chosen to evaluate the controlled after LQR, one that does not prioritize anything and the other one which prioritizes the lateral deviation. As expected, this choice leads to lower error, but a slower response is obtained </w:t>
+        <w:t xml:space="preserve">Two different weight matrices were chosen to evaluate the controlled after LQR, one that does not prioritize anything and the other one which prioritizes the lateral deviation. As expected, this choice leads to lower error, </w:t>
+      </w:r>
+      <w:r>
+        <w:rPr>
+          <w:sz w:val="20"/>
+          <w:szCs w:val="20"/>
+          <w:lang w:val="en-GB"/>
+        </w:rPr>
+        <w:lastRenderedPageBreak/>
+        <w:t xml:space="preserve">but a slower response is obtained </w:t>
       </w:r>
       <w:proofErr w:type="gramStart"/>
       <w:r>
@@ -1817,11 +1831,10 @@
           <w:szCs w:val="20"/>
           <w:lang w:val="en-GB"/>
         </w:rPr>
-        <w:lastRenderedPageBreak/>
         <w:drawing>
-          <wp:inline distT="0" distB="0" distL="0" distR="0" wp14:anchorId="00395191" wp14:editId="3811CFC9">
-            <wp:extent cx="2436619" cy="1872000"/>
-            <wp:effectExtent l="0" t="0" r="1905" b="0"/>
+          <wp:inline distT="0" distB="0" distL="0" distR="0" wp14:anchorId="00395191" wp14:editId="09EFE1CA">
+            <wp:extent cx="2342903" cy="1800000"/>
+            <wp:effectExtent l="0" t="0" r="635" b="0"/>
             <wp:docPr id="1575993172" name="Immagine 25"/>
             <wp:cNvGraphicFramePr>
               <a:graphicFrameLocks xmlns:a="http://schemas.openxmlformats.org/drawingml/2006/main" noChangeAspect="1"/>
@@ -1848,7 +1861,7 @@
                   <pic:spPr>
                     <a:xfrm>
                       <a:off x="0" y="0"/>
-                      <a:ext cx="2436619" cy="1872000"/>
+                      <a:ext cx="2342903" cy="1800000"/>
                     </a:xfrm>
                     <a:prstGeom prst="rect">
                       <a:avLst/>
@@ -1916,8 +1929,8 @@
           <w:lang w:val="en-GB"/>
         </w:rPr>
         <w:drawing>
-          <wp:inline distT="0" distB="0" distL="0" distR="0" wp14:anchorId="04C1055E" wp14:editId="31EBA47B">
-            <wp:extent cx="2381885" cy="1871696"/>
+          <wp:inline distT="0" distB="0" distL="0" distR="0" wp14:anchorId="04C1055E" wp14:editId="19F292A1">
+            <wp:extent cx="2290646" cy="1800000"/>
             <wp:effectExtent l="0" t="0" r="0" b="0"/>
             <wp:docPr id="1198115144" name="Immagine 26"/>
             <wp:cNvGraphicFramePr>
@@ -1945,7 +1958,7 @@
                   <pic:spPr>
                     <a:xfrm>
                       <a:off x="0" y="0"/>
-                      <a:ext cx="2381885" cy="1871696"/>
+                      <a:ext cx="2290646" cy="1800000"/>
                     </a:xfrm>
                     <a:prstGeom prst="rect">
                       <a:avLst/>
@@ -2148,6 +2161,14 @@
         </w:rPr>
         <w:t>In the third and last test, an obstacle avoidance manoeuvre is performed at a constant speed. Almost all tunings were able to follow the reference, shown in Figure 5c, showing that the more challenging scenario are related to the variation of speed and, thus, the need to change control gains if using a lookup table.</w:t>
       </w:r>
+      <w:r>
+        <w:rPr>
+          <w:sz w:val="20"/>
+          <w:szCs w:val="20"/>
+          <w:lang w:val="en-GB"/>
+        </w:rPr>
+        <w:t xml:space="preserve"> For this last test we decided to also plot variables which allow us to look at the vehicle through the main variables which describe its dynamics in the single-track model.</w:t>
+      </w:r>
     </w:p>
     <w:p>
       <w:pPr>
@@ -2160,12 +2181,373 @@
       <w:r>
         <w:rPr>
           <w:noProof/>
+        </w:rPr>
+        <mc:AlternateContent>
+          <mc:Choice Requires="wps">
+            <w:drawing>
+              <wp:anchor distT="0" distB="0" distL="114300" distR="114300" simplePos="0" relativeHeight="251667456" behindDoc="0" locked="0" layoutInCell="1" allowOverlap="1" wp14:anchorId="60B1B958" wp14:editId="7D191219">
+                <wp:simplePos x="0" y="0"/>
+                <wp:positionH relativeFrom="column">
+                  <wp:posOffset>1239520</wp:posOffset>
+                </wp:positionH>
+                <wp:positionV relativeFrom="paragraph">
+                  <wp:posOffset>2442464</wp:posOffset>
+                </wp:positionV>
+                <wp:extent cx="4052621" cy="175565"/>
+                <wp:effectExtent l="0" t="0" r="5080" b="0"/>
+                <wp:wrapNone/>
+                <wp:docPr id="11832337" name="Casella di testo 1"/>
+                <wp:cNvGraphicFramePr/>
+                <a:graphic xmlns:a="http://schemas.openxmlformats.org/drawingml/2006/main">
+                  <a:graphicData uri="http://schemas.microsoft.com/office/word/2010/wordprocessingShape">
+                    <wps:wsp>
+                      <wps:cNvSpPr txBox="1"/>
+                      <wps:spPr>
+                        <a:xfrm>
+                          <a:off x="0" y="0"/>
+                          <a:ext cx="4052621" cy="175565"/>
+                        </a:xfrm>
+                        <a:prstGeom prst="rect">
+                          <a:avLst/>
+                        </a:prstGeom>
+                        <a:solidFill>
+                          <a:prstClr val="white"/>
+                        </a:solidFill>
+                        <a:ln>
+                          <a:noFill/>
+                        </a:ln>
+                      </wps:spPr>
+                      <wps:txbx>
+                        <w:txbxContent>
+                          <w:p>
+                            <w:pPr>
+                              <w:pStyle w:val="Didascalia"/>
+                              <w:rPr>
+                                <w:noProof/>
+                                <w:lang w:val="en-GB"/>
+                              </w:rPr>
+                            </w:pPr>
+                            <w:r>
+                              <w:rPr>
+                                <w:sz w:val="16"/>
+                                <w:szCs w:val="16"/>
+                                <w:lang w:val="en-GB"/>
+                              </w:rPr>
+                              <w:t xml:space="preserve">Figure </w:t>
+                            </w:r>
+                            <w:r>
+                              <w:rPr>
+                                <w:sz w:val="16"/>
+                                <w:szCs w:val="16"/>
+                                <w:lang w:val="en-GB"/>
+                              </w:rPr>
+                              <w:t>9</w:t>
+                            </w:r>
+                            <w:r>
+                              <w:rPr>
+                                <w:sz w:val="16"/>
+                                <w:szCs w:val="16"/>
+                                <w:lang w:val="en-GB"/>
+                              </w:rPr>
+                              <w:t xml:space="preserve"> </w:t>
+                            </w:r>
+                            <w:r>
+                              <w:rPr>
+                                <w:sz w:val="16"/>
+                                <w:szCs w:val="16"/>
+                                <w:lang w:val="en-GB"/>
+                              </w:rPr>
+                              <w:t>–</w:t>
+                            </w:r>
+                            <w:r>
+                              <w:rPr>
+                                <w:sz w:val="16"/>
+                                <w:szCs w:val="16"/>
+                                <w:lang w:val="en-GB"/>
+                              </w:rPr>
+                              <w:t xml:space="preserve"> </w:t>
+                            </w:r>
+                            <w:r>
+                              <w:rPr>
+                                <w:sz w:val="16"/>
+                                <w:szCs w:val="16"/>
+                                <w:lang w:val="en-GB"/>
+                              </w:rPr>
+                              <w:t xml:space="preserve">Relevant </w:t>
+                            </w:r>
+                            <w:r>
+                              <w:rPr>
+                                <w:sz w:val="16"/>
+                                <w:szCs w:val="16"/>
+                                <w:lang w:val="en-GB"/>
+                              </w:rPr>
+                              <w:t xml:space="preserve">single-track model </w:t>
+                            </w:r>
+                            <w:r>
+                              <w:rPr>
+                                <w:sz w:val="16"/>
+                                <w:szCs w:val="16"/>
+                                <w:lang w:val="en-GB"/>
+                              </w:rPr>
+                              <w:t xml:space="preserve">variables </w:t>
+                            </w:r>
+                            <w:r>
+                              <w:rPr>
+                                <w:sz w:val="16"/>
+                                <w:szCs w:val="16"/>
+                                <w:lang w:val="en-GB"/>
+                              </w:rPr>
+                              <w:t>during</w:t>
+                            </w:r>
+                            <w:r>
+                              <w:rPr>
+                                <w:sz w:val="16"/>
+                                <w:szCs w:val="16"/>
+                                <w:lang w:val="en-GB"/>
+                              </w:rPr>
+                              <w:t xml:space="preserve"> the </w:t>
+                            </w:r>
+                            <w:r>
+                              <w:rPr>
+                                <w:sz w:val="16"/>
+                                <w:szCs w:val="16"/>
+                                <w:lang w:val="en-GB"/>
+                              </w:rPr>
+                              <w:t xml:space="preserve">obstacle </w:t>
+                            </w:r>
+                            <w:r>
+                              <w:rPr>
+                                <w:sz w:val="16"/>
+                                <w:szCs w:val="16"/>
+                                <w:lang w:val="en-GB"/>
+                              </w:rPr>
+                              <w:t>a</w:t>
+                            </w:r>
+                            <w:r>
+                              <w:rPr>
+                                <w:sz w:val="16"/>
+                                <w:szCs w:val="16"/>
+                                <w:lang w:val="en-GB"/>
+                              </w:rPr>
+                              <w:t>voidance test</w:t>
+                            </w:r>
+                          </w:p>
+                        </w:txbxContent>
+                      </wps:txbx>
+                      <wps:bodyPr rot="0" spcFirstLastPara="0" vertOverflow="overflow" horzOverflow="overflow" vert="horz" wrap="square" lIns="0" tIns="0" rIns="0" bIns="0" numCol="1" spcCol="0" rtlCol="0" fromWordArt="0" anchor="t" anchorCtr="0" forceAA="0" compatLnSpc="1">
+                        <a:prstTxWarp prst="textNoShape">
+                          <a:avLst/>
+                        </a:prstTxWarp>
+                        <a:noAutofit/>
+                      </wps:bodyPr>
+                    </wps:wsp>
+                  </a:graphicData>
+                </a:graphic>
+                <wp14:sizeRelH relativeFrom="margin">
+                  <wp14:pctWidth>0</wp14:pctWidth>
+                </wp14:sizeRelH>
+                <wp14:sizeRelV relativeFrom="margin">
+                  <wp14:pctHeight>0</wp14:pctHeight>
+                </wp14:sizeRelV>
+              </wp:anchor>
+            </w:drawing>
+          </mc:Choice>
+          <mc:Fallback>
+            <w:pict>
+              <v:shapetype w14:anchorId="60B1B958" id="_x0000_t202" coordsize="21600,21600" o:spt="202" path="m,l,21600r21600,l21600,xe">
+                <v:stroke joinstyle="miter"/>
+                <v:path gradientshapeok="t" o:connecttype="rect"/>
+              </v:shapetype>
+              <v:shape id="Casella di testo 1" o:spid="_x0000_s1026" type="#_x0000_t202" style="position:absolute;margin-left:97.6pt;margin-top:192.3pt;width:319.1pt;height:13.8pt;z-index:251667456;visibility:visible;mso-wrap-style:square;mso-width-percent:0;mso-height-percent:0;mso-wrap-distance-left:9pt;mso-wrap-distance-top:0;mso-wrap-distance-right:9pt;mso-wrap-distance-bottom:0;mso-position-horizontal:absolute;mso-position-horizontal-relative:text;mso-position-vertical:absolute;mso-position-vertical-relative:text;mso-width-percent:0;mso-height-percent:0;mso-width-relative:margin;mso-height-relative:margin;v-text-anchor:top" o:gfxdata="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" stroked="f">
+                <v:textbox inset="0,0,0,0">
+                  <w:txbxContent>
+                    <w:p>
+                      <w:pPr>
+                        <w:pStyle w:val="Didascalia"/>
+                        <w:rPr>
+                          <w:noProof/>
+                          <w:lang w:val="en-GB"/>
+                        </w:rPr>
+                      </w:pPr>
+                      <w:r>
+                        <w:rPr>
+                          <w:sz w:val="16"/>
+                          <w:szCs w:val="16"/>
+                          <w:lang w:val="en-GB"/>
+                        </w:rPr>
+                        <w:t xml:space="preserve">Figure </w:t>
+                      </w:r>
+                      <w:r>
+                        <w:rPr>
+                          <w:sz w:val="16"/>
+                          <w:szCs w:val="16"/>
+                          <w:lang w:val="en-GB"/>
+                        </w:rPr>
+                        <w:t>9</w:t>
+                      </w:r>
+                      <w:r>
+                        <w:rPr>
+                          <w:sz w:val="16"/>
+                          <w:szCs w:val="16"/>
+                          <w:lang w:val="en-GB"/>
+                        </w:rPr>
+                        <w:t xml:space="preserve"> </w:t>
+                      </w:r>
+                      <w:r>
+                        <w:rPr>
+                          <w:sz w:val="16"/>
+                          <w:szCs w:val="16"/>
+                          <w:lang w:val="en-GB"/>
+                        </w:rPr>
+                        <w:t>–</w:t>
+                      </w:r>
+                      <w:r>
+                        <w:rPr>
+                          <w:sz w:val="16"/>
+                          <w:szCs w:val="16"/>
+                          <w:lang w:val="en-GB"/>
+                        </w:rPr>
+                        <w:t xml:space="preserve"> </w:t>
+                      </w:r>
+                      <w:r>
+                        <w:rPr>
+                          <w:sz w:val="16"/>
+                          <w:szCs w:val="16"/>
+                          <w:lang w:val="en-GB"/>
+                        </w:rPr>
+                        <w:t xml:space="preserve">Relevant </w:t>
+                      </w:r>
+                      <w:r>
+                        <w:rPr>
+                          <w:sz w:val="16"/>
+                          <w:szCs w:val="16"/>
+                          <w:lang w:val="en-GB"/>
+                        </w:rPr>
+                        <w:t xml:space="preserve">single-track model </w:t>
+                      </w:r>
+                      <w:r>
+                        <w:rPr>
+                          <w:sz w:val="16"/>
+                          <w:szCs w:val="16"/>
+                          <w:lang w:val="en-GB"/>
+                        </w:rPr>
+                        <w:t xml:space="preserve">variables </w:t>
+                      </w:r>
+                      <w:r>
+                        <w:rPr>
+                          <w:sz w:val="16"/>
+                          <w:szCs w:val="16"/>
+                          <w:lang w:val="en-GB"/>
+                        </w:rPr>
+                        <w:t>during</w:t>
+                      </w:r>
+                      <w:r>
+                        <w:rPr>
+                          <w:sz w:val="16"/>
+                          <w:szCs w:val="16"/>
+                          <w:lang w:val="en-GB"/>
+                        </w:rPr>
+                        <w:t xml:space="preserve"> the </w:t>
+                      </w:r>
+                      <w:r>
+                        <w:rPr>
+                          <w:sz w:val="16"/>
+                          <w:szCs w:val="16"/>
+                          <w:lang w:val="en-GB"/>
+                        </w:rPr>
+                        <w:t xml:space="preserve">obstacle </w:t>
+                      </w:r>
+                      <w:r>
+                        <w:rPr>
+                          <w:sz w:val="16"/>
+                          <w:szCs w:val="16"/>
+                          <w:lang w:val="en-GB"/>
+                        </w:rPr>
+                        <w:t>a</w:t>
+                      </w:r>
+                      <w:r>
+                        <w:rPr>
+                          <w:sz w:val="16"/>
+                          <w:szCs w:val="16"/>
+                          <w:lang w:val="en-GB"/>
+                        </w:rPr>
+                        <w:t>voidance test</w:t>
+                      </w:r>
+                    </w:p>
+                  </w:txbxContent>
+                </v:textbox>
+              </v:shape>
+            </w:pict>
+          </mc:Fallback>
+        </mc:AlternateContent>
+      </w:r>
+      <w:r>
+        <w:rPr>
+          <w:noProof/>
           <w:sz w:val="20"/>
           <w:szCs w:val="20"/>
           <w:lang w:val="en-GB"/>
         </w:rPr>
         <w:drawing>
-          <wp:anchor distT="0" distB="0" distL="114300" distR="114300" simplePos="0" relativeHeight="251658240" behindDoc="0" locked="0" layoutInCell="1" allowOverlap="1" wp14:anchorId="493110CE" wp14:editId="018BFA6F">
+          <wp:inline distT="0" distB="0" distL="0" distR="0" wp14:anchorId="18C6C9C4" wp14:editId="60CC7E2B">
+            <wp:extent cx="6000750" cy="2486702"/>
+            <wp:effectExtent l="0" t="0" r="0" b="8890"/>
+            <wp:docPr id="38607015" name="Immagine 2"/>
+            <wp:cNvGraphicFramePr>
+              <a:graphicFrameLocks xmlns:a="http://schemas.openxmlformats.org/drawingml/2006/main" noChangeAspect="1"/>
+            </wp:cNvGraphicFramePr>
+            <a:graphic xmlns:a="http://schemas.openxmlformats.org/drawingml/2006/main">
+              <a:graphicData uri="http://schemas.openxmlformats.org/drawingml/2006/picture">
+                <pic:pic xmlns:pic="http://schemas.openxmlformats.org/drawingml/2006/picture">
+                  <pic:nvPicPr>
+                    <pic:cNvPr id="38607015" name="Immagine 2"/>
+                    <pic:cNvPicPr/>
+                  </pic:nvPicPr>
+                  <pic:blipFill>
+                    <a:blip r:embed="rId20">
+                      <a:extLst>
+                        <a:ext uri="{28A0092B-C50C-407E-A947-70E740481C1C}">
+                          <a14:useLocalDpi xmlns:a14="http://schemas.microsoft.com/office/drawing/2010/main" val="0"/>
+                        </a:ext>
+                      </a:extLst>
+                    </a:blip>
+                    <a:stretch>
+                      <a:fillRect/>
+                    </a:stretch>
+                  </pic:blipFill>
+                  <pic:spPr>
+                    <a:xfrm>
+                      <a:off x="0" y="0"/>
+                      <a:ext cx="6006286" cy="2488996"/>
+                    </a:xfrm>
+                    <a:prstGeom prst="rect">
+                      <a:avLst/>
+                    </a:prstGeom>
+                  </pic:spPr>
+                </pic:pic>
+              </a:graphicData>
+            </a:graphic>
+          </wp:inline>
+        </w:drawing>
+      </w:r>
+    </w:p>
+    <w:p>
+      <w:pPr>
+        <w:rPr>
+          <w:sz w:val="20"/>
+          <w:szCs w:val="20"/>
+          <w:lang w:val="en-GB"/>
+        </w:rPr>
+      </w:pPr>
+      <w:r>
+        <w:rPr>
+          <w:noProof/>
+          <w:sz w:val="20"/>
+          <w:szCs w:val="20"/>
+          <w:lang w:val="en-GB"/>
+        </w:rPr>
+        <w:drawing>
+          <wp:anchor distT="0" distB="0" distL="114300" distR="114300" simplePos="0" relativeHeight="251658240" behindDoc="0" locked="0" layoutInCell="1" allowOverlap="1" wp14:anchorId="493110CE" wp14:editId="0D619235">
             <wp:simplePos x="0" y="0"/>
             <wp:positionH relativeFrom="column">
               <wp:posOffset>-11430</wp:posOffset>
@@ -2173,14 +2555,14 @@
             <wp:positionV relativeFrom="paragraph">
               <wp:posOffset>41910</wp:posOffset>
             </wp:positionV>
-            <wp:extent cx="2159635" cy="1729740"/>
-            <wp:effectExtent l="0" t="0" r="0" b="3810"/>
+            <wp:extent cx="2022621" cy="1620000"/>
+            <wp:effectExtent l="0" t="0" r="0" b="0"/>
             <wp:wrapThrough wrapText="bothSides">
               <wp:wrapPolygon edited="0">
                 <wp:start x="0" y="0"/>
-                <wp:lineTo x="0" y="21410"/>
-                <wp:lineTo x="21340" y="21410"/>
-                <wp:lineTo x="21340" y="0"/>
+                <wp:lineTo x="0" y="21338"/>
+                <wp:lineTo x="21363" y="21338"/>
+                <wp:lineTo x="21363" y="0"/>
                 <wp:lineTo x="0" y="0"/>
               </wp:wrapPolygon>
             </wp:wrapThrough>
@@ -2196,7 +2578,7 @@
                     <pic:cNvPicPr/>
                   </pic:nvPicPr>
                   <pic:blipFill>
-                    <a:blip r:embed="rId20" cstate="print">
+                    <a:blip r:embed="rId21" cstate="print">
                       <a:extLst>
                         <a:ext uri="{28A0092B-C50C-407E-A947-70E740481C1C}">
                           <a14:useLocalDpi xmlns:a14="http://schemas.microsoft.com/office/drawing/2010/main" val="0"/>
@@ -2210,7 +2592,7 @@
                   <pic:spPr>
                     <a:xfrm>
                       <a:off x="0" y="0"/>
-                      <a:ext cx="2159635" cy="1729740"/>
+                      <a:ext cx="2022621" cy="1620000"/>
                     </a:xfrm>
                     <a:prstGeom prst="rect">
                       <a:avLst/>
@@ -2252,31 +2634,30 @@
           <w:szCs w:val="20"/>
           <w:lang w:val="en-GB"/>
         </w:rPr>
-        <w:t xml:space="preserve"> same trajectory of the skid-pad test was chosen but, in this case, at a constant speed. </w:t>
+        <w:t xml:space="preserve"> same trajectory of the skid-pad test was chosen but, in this case, </w:t>
+      </w:r>
+      <w:r>
+        <w:rPr>
+          <w:sz w:val="20"/>
+          <w:szCs w:val="20"/>
+          <w:lang w:val="en-GB"/>
+        </w:rPr>
+        <w:t xml:space="preserve">performed </w:t>
+      </w:r>
+      <w:r>
+        <w:rPr>
+          <w:sz w:val="20"/>
+          <w:szCs w:val="20"/>
+          <w:lang w:val="en-GB"/>
+        </w:rPr>
+        <w:t xml:space="preserve">at a constant speed. </w:t>
       </w:r>
     </w:p>
     <w:p>
       <w:pPr>
         <w:rPr>
-          <w:sz w:val="16"/>
-          <w:szCs w:val="16"/>
-          <w:lang w:val="en-GB"/>
-        </w:rPr>
-      </w:pPr>
-      <w:r>
-        <w:rPr>
-          <w:sz w:val="20"/>
-          <w:szCs w:val="20"/>
-          <w:lang w:val="en-GB"/>
-        </w:rPr>
-        <w:t>The results in Figure 9 show that the feedforward term is constant, as expected for a circular trajectory at constant speed, and therefore, a fixed value of the gain, while the feedback one shows a transient in the beginning, with a slight peak, before settling to a constant value under the FF one, resulting in an overall control input that is positive in this left-turn.</w:t>
-      </w:r>
-    </w:p>
-    <w:p>
-      <w:pPr>
-        <w:rPr>
-          <w:sz w:val="16"/>
-          <w:szCs w:val="16"/>
+          <w:sz w:val="20"/>
+          <w:szCs w:val="20"/>
           <w:lang w:val="en-GB"/>
         </w:rPr>
       </w:pPr>
@@ -2287,13 +2668,13 @@
         <mc:AlternateContent>
           <mc:Choice Requires="wps">
             <w:drawing>
-              <wp:anchor distT="0" distB="0" distL="114300" distR="114300" simplePos="0" relativeHeight="251660288" behindDoc="0" locked="0" layoutInCell="1" allowOverlap="1" wp14:anchorId="1A35C53A" wp14:editId="38FFB4D4">
+              <wp:anchor distT="0" distB="0" distL="114300" distR="114300" simplePos="0" relativeHeight="251660288" behindDoc="0" locked="0" layoutInCell="1" allowOverlap="1" wp14:anchorId="1A35C53A" wp14:editId="4A94D6B3">
                 <wp:simplePos x="0" y="0"/>
                 <wp:positionH relativeFrom="column">
-                  <wp:posOffset>295681</wp:posOffset>
+                  <wp:posOffset>187325</wp:posOffset>
                 </wp:positionH>
                 <wp:positionV relativeFrom="paragraph">
-                  <wp:posOffset>65024</wp:posOffset>
+                  <wp:posOffset>1103630</wp:posOffset>
                 </wp:positionV>
                 <wp:extent cx="1777365" cy="116840"/>
                 <wp:effectExtent l="0" t="0" r="0" b="0"/>
@@ -2349,36 +2730,7 @@
                                 <w:sz w:val="16"/>
                                 <w:szCs w:val="16"/>
                               </w:rPr>
-                              <w:fldChar w:fldCharType="begin"/>
-                            </w:r>
-                            <w:r>
-                              <w:rPr>
-                                <w:sz w:val="16"/>
-                                <w:szCs w:val="16"/>
-                              </w:rPr>
-                              <w:instrText xml:space="preserve"> SEQ Figure \* ARABIC </w:instrText>
-                            </w:r>
-                            <w:r>
-                              <w:rPr>
-                                <w:sz w:val="16"/>
-                                <w:szCs w:val="16"/>
-                              </w:rPr>
-                              <w:fldChar w:fldCharType="separate"/>
-                            </w:r>
-                            <w:r>
-                              <w:rPr>
-                                <w:noProof/>
-                                <w:sz w:val="16"/>
-                                <w:szCs w:val="16"/>
-                              </w:rPr>
-                              <w:t>9</w:t>
-                            </w:r>
-                            <w:r>
-                              <w:rPr>
-                                <w:sz w:val="16"/>
-                                <w:szCs w:val="16"/>
-                              </w:rPr>
-                              <w:fldChar w:fldCharType="end"/>
+                              <w:t>10</w:t>
                             </w:r>
                             <w:r>
                               <w:rPr>
@@ -2419,11 +2771,7 @@
           </mc:Choice>
           <mc:Fallback>
             <w:pict>
-              <v:shapetype w14:anchorId="1A35C53A" id="_x0000_t202" coordsize="21600,21600" o:spt="202" path="m,l,21600r21600,l21600,xe">
-                <v:stroke joinstyle="miter"/>
-                <v:path gradientshapeok="t" o:connecttype="rect"/>
-              </v:shapetype>
-              <v:shape id="Casella di testo 1" o:spid="_x0000_s1026" type="#_x0000_t202" style="position:absolute;margin-left:23.3pt;margin-top:5.1pt;width:139.95pt;height:9.2pt;z-index:251660288;visibility:visible;mso-wrap-style:square;mso-width-percent:0;mso-height-percent:0;mso-wrap-distance-left:9pt;mso-wrap-distance-top:0;mso-wrap-distance-right:9pt;mso-wrap-distance-bottom:0;mso-position-horizontal:absolute;mso-position-horizontal-relative:text;mso-position-vertical:absolute;mso-position-vertical-relative:text;mso-width-percent:0;mso-height-percent:0;mso-width-relative:margin;mso-height-relative:margin;v-text-anchor:top" o:gfxdata="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" stroked="f">
+              <v:shape w14:anchorId="1A35C53A" id="_x0000_s1027" type="#_x0000_t202" style="position:absolute;margin-left:14.75pt;margin-top:86.9pt;width:139.95pt;height:9.2pt;z-index:251660288;visibility:visible;mso-wrap-style:square;mso-width-percent:0;mso-height-percent:0;mso-wrap-distance-left:9pt;mso-wrap-distance-top:0;mso-wrap-distance-right:9pt;mso-wrap-distance-bottom:0;mso-position-horizontal:absolute;mso-position-horizontal-relative:text;mso-position-vertical:absolute;mso-position-vertical-relative:text;mso-width-percent:0;mso-height-percent:0;mso-width-relative:margin;mso-height-relative:margin;v-text-anchor:top" o:gfxdata="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" stroked="f">
                 <v:textbox inset="0,0,0,0">
                   <w:txbxContent>
                     <w:p>
@@ -2446,36 +2794,7 @@
                           <w:sz w:val="16"/>
                           <w:szCs w:val="16"/>
                         </w:rPr>
-                        <w:fldChar w:fldCharType="begin"/>
-                      </w:r>
-                      <w:r>
-                        <w:rPr>
-                          <w:sz w:val="16"/>
-                          <w:szCs w:val="16"/>
-                        </w:rPr>
-                        <w:instrText xml:space="preserve"> SEQ Figure \* ARABIC </w:instrText>
-                      </w:r>
-                      <w:r>
-                        <w:rPr>
-                          <w:sz w:val="16"/>
-                          <w:szCs w:val="16"/>
-                        </w:rPr>
-                        <w:fldChar w:fldCharType="separate"/>
-                      </w:r>
-                      <w:r>
-                        <w:rPr>
-                          <w:noProof/>
-                          <w:sz w:val="16"/>
-                          <w:szCs w:val="16"/>
-                        </w:rPr>
-                        <w:t>9</w:t>
-                      </w:r>
-                      <w:r>
-                        <w:rPr>
-                          <w:sz w:val="16"/>
-                          <w:szCs w:val="16"/>
-                        </w:rPr>
-                        <w:fldChar w:fldCharType="end"/>
+                        <w:t>10</w:t>
                       </w:r>
                       <w:r>
                         <w:rPr>
@@ -2502,9 +2821,106 @@
           </mc:Fallback>
         </mc:AlternateContent>
       </w:r>
+      <w:r>
+        <w:rPr>
+          <w:sz w:val="20"/>
+          <w:szCs w:val="20"/>
+          <w:lang w:val="en-GB"/>
+        </w:rPr>
+        <w:t xml:space="preserve">The results in Figure </w:t>
+      </w:r>
+      <w:r>
+        <w:rPr>
+          <w:sz w:val="20"/>
+          <w:szCs w:val="20"/>
+          <w:lang w:val="en-GB"/>
+        </w:rPr>
+        <w:t>10</w:t>
+      </w:r>
+      <w:r>
+        <w:rPr>
+          <w:sz w:val="20"/>
+          <w:szCs w:val="20"/>
+          <w:lang w:val="en-GB"/>
+        </w:rPr>
+        <w:t xml:space="preserve"> show that the feedforward term is constant, as expected for a circular trajectory at constant speed, and therefore, a fixed value of the gain, while the feedback one shows a transient in the beginning, with a slight peak, before settling to a constant value under the FF one, resulting in an overall control input that is positive in this left-turn.</w:t>
+      </w:r>
     </w:p>
     <w:p>
       <w:pPr>
+        <w:rPr>
+          <w:sz w:val="16"/>
+          <w:szCs w:val="16"/>
+          <w:lang w:val="en-GB"/>
+        </w:rPr>
+      </w:pPr>
+      <w:r>
+        <w:rPr>
+          <w:noProof/>
+          <w:sz w:val="20"/>
+          <w:szCs w:val="20"/>
+          <w:lang w:val="en-GB"/>
+        </w:rPr>
+        <w:lastRenderedPageBreak/>
+        <w:drawing>
+          <wp:anchor distT="0" distB="0" distL="114300" distR="114300" simplePos="0" relativeHeight="251661312" behindDoc="0" locked="0" layoutInCell="1" allowOverlap="1" wp14:anchorId="1E7436F4" wp14:editId="44049EDC">
+            <wp:simplePos x="0" y="0"/>
+            <wp:positionH relativeFrom="column">
+              <wp:posOffset>-635</wp:posOffset>
+            </wp:positionH>
+            <wp:positionV relativeFrom="paragraph">
+              <wp:posOffset>233045</wp:posOffset>
+            </wp:positionV>
+            <wp:extent cx="2022475" cy="1516380"/>
+            <wp:effectExtent l="0" t="0" r="0" b="7620"/>
+            <wp:wrapSquare wrapText="bothSides"/>
+            <wp:docPr id="1135121345" name="Immagine 1"/>
+            <wp:cNvGraphicFramePr>
+              <a:graphicFrameLocks xmlns:a="http://schemas.openxmlformats.org/drawingml/2006/main" noChangeAspect="1"/>
+            </wp:cNvGraphicFramePr>
+            <a:graphic xmlns:a="http://schemas.openxmlformats.org/drawingml/2006/main">
+              <a:graphicData uri="http://schemas.openxmlformats.org/drawingml/2006/picture">
+                <pic:pic xmlns:pic="http://schemas.openxmlformats.org/drawingml/2006/picture">
+                  <pic:nvPicPr>
+                    <pic:cNvPr id="1135121345" name="Immagine 1"/>
+                    <pic:cNvPicPr/>
+                  </pic:nvPicPr>
+                  <pic:blipFill>
+                    <a:blip r:embed="rId22" cstate="print">
+                      <a:extLst>
+                        <a:ext uri="{28A0092B-C50C-407E-A947-70E740481C1C}">
+                          <a14:useLocalDpi xmlns:a14="http://schemas.microsoft.com/office/drawing/2010/main" val="0"/>
+                        </a:ext>
+                      </a:extLst>
+                    </a:blip>
+                    <a:stretch>
+                      <a:fillRect/>
+                    </a:stretch>
+                  </pic:blipFill>
+                  <pic:spPr>
+                    <a:xfrm>
+                      <a:off x="0" y="0"/>
+                      <a:ext cx="2022475" cy="1516380"/>
+                    </a:xfrm>
+                    <a:prstGeom prst="rect">
+                      <a:avLst/>
+                    </a:prstGeom>
+                  </pic:spPr>
+                </pic:pic>
+              </a:graphicData>
+            </a:graphic>
+            <wp14:sizeRelH relativeFrom="page">
+              <wp14:pctWidth>0</wp14:pctWidth>
+            </wp14:sizeRelH>
+            <wp14:sizeRelV relativeFrom="page">
+              <wp14:pctHeight>0</wp14:pctHeight>
+            </wp14:sizeRelV>
+          </wp:anchor>
+        </w:drawing>
+      </w:r>
+    </w:p>
+    <w:p>
+      <w:pPr>
         <w:jc w:val="both"/>
         <w:rPr>
           <w:sz w:val="20"/>
@@ -2514,138 +2930,321 @@
       </w:pPr>
       <w:r>
         <w:rPr>
-          <w:sz w:val="20"/>
-          <w:szCs w:val="20"/>
-          <w:highlight w:val="yellow"/>
-          <w:lang w:val="en-GB"/>
-        </w:rPr>
-        <w:t xml:space="preserve">Here we </w:t>
-      </w:r>
-      <w:proofErr w:type="gramStart"/>
-      <w:r>
-        <w:rPr>
-          <w:sz w:val="20"/>
-          <w:szCs w:val="20"/>
-          <w:highlight w:val="yellow"/>
-          <w:lang w:val="en-GB"/>
-        </w:rPr>
-        <w:t>have to</w:t>
-      </w:r>
-      <w:proofErr w:type="gramEnd"/>
-      <w:r>
-        <w:rPr>
-          <w:sz w:val="20"/>
-          <w:szCs w:val="20"/>
-          <w:highlight w:val="yellow"/>
-          <w:lang w:val="en-GB"/>
-        </w:rPr>
-        <w:t xml:space="preserve"> talk about changing</w:t>
-      </w:r>
-      <w:r>
-        <w:rPr>
-          <w:sz w:val="20"/>
-          <w:szCs w:val="20"/>
-          <w:highlight w:val="yellow"/>
+          <w:noProof/>
+        </w:rPr>
+        <mc:AlternateContent>
+          <mc:Choice Requires="wps">
+            <w:drawing>
+              <wp:anchor distT="0" distB="0" distL="114300" distR="114300" simplePos="0" relativeHeight="251663360" behindDoc="0" locked="0" layoutInCell="1" allowOverlap="1" wp14:anchorId="4ED6890F" wp14:editId="6A1EBDA6">
+                <wp:simplePos x="0" y="0"/>
+                <wp:positionH relativeFrom="column">
+                  <wp:posOffset>99060</wp:posOffset>
+                </wp:positionH>
+                <wp:positionV relativeFrom="paragraph">
+                  <wp:posOffset>1513016</wp:posOffset>
+                </wp:positionV>
+                <wp:extent cx="1777365" cy="266700"/>
+                <wp:effectExtent l="0" t="0" r="0" b="0"/>
+                <wp:wrapThrough wrapText="bothSides">
+                  <wp:wrapPolygon edited="0">
+                    <wp:start x="0" y="0"/>
+                    <wp:lineTo x="0" y="20057"/>
+                    <wp:lineTo x="21299" y="20057"/>
+                    <wp:lineTo x="21299" y="0"/>
+                    <wp:lineTo x="0" y="0"/>
+                  </wp:wrapPolygon>
+                </wp:wrapThrough>
+                <wp:docPr id="1077424304" name="Casella di testo 1"/>
+                <wp:cNvGraphicFramePr/>
+                <a:graphic xmlns:a="http://schemas.openxmlformats.org/drawingml/2006/main">
+                  <a:graphicData uri="http://schemas.microsoft.com/office/word/2010/wordprocessingShape">
+                    <wps:wsp>
+                      <wps:cNvSpPr txBox="1"/>
+                      <wps:spPr>
+                        <a:xfrm>
+                          <a:off x="0" y="0"/>
+                          <a:ext cx="1777365" cy="266700"/>
+                        </a:xfrm>
+                        <a:prstGeom prst="rect">
+                          <a:avLst/>
+                        </a:prstGeom>
+                        <a:solidFill>
+                          <a:prstClr val="white"/>
+                        </a:solidFill>
+                        <a:ln>
+                          <a:noFill/>
+                        </a:ln>
+                      </wps:spPr>
+                      <wps:txbx>
+                        <w:txbxContent>
+                          <w:p>
+                            <w:pPr>
+                              <w:pStyle w:val="Didascalia"/>
+                              <w:rPr>
+                                <w:noProof/>
+                                <w:lang w:val="en-GB"/>
+                              </w:rPr>
+                            </w:pPr>
+                            <w:r>
+                              <w:rPr>
+                                <w:sz w:val="16"/>
+                                <w:szCs w:val="16"/>
+                                <w:lang w:val="en-GB"/>
+                              </w:rPr>
+                              <w:t xml:space="preserve">Figure </w:t>
+                            </w:r>
+                            <w:r>
+                              <w:rPr>
+                                <w:sz w:val="16"/>
+                                <w:szCs w:val="16"/>
+                                <w:lang w:val="en-GB"/>
+                              </w:rPr>
+                              <w:t>1</w:t>
+                            </w:r>
+                            <w:r>
+                              <w:rPr>
+                                <w:sz w:val="16"/>
+                                <w:szCs w:val="16"/>
+                                <w:lang w:val="en-GB"/>
+                              </w:rPr>
+                              <w:t>1</w:t>
+                            </w:r>
+                            <w:r>
+                              <w:rPr>
+                                <w:sz w:val="16"/>
+                                <w:szCs w:val="16"/>
+                                <w:lang w:val="en-GB"/>
+                              </w:rPr>
+                              <w:t xml:space="preserve"> </w:t>
+                            </w:r>
+                            <w:r>
+                              <w:rPr>
+                                <w:sz w:val="16"/>
+                                <w:szCs w:val="16"/>
+                                <w:lang w:val="en-GB"/>
+                              </w:rPr>
+                              <w:t>–</w:t>
+                            </w:r>
+                            <w:r>
+                              <w:rPr>
+                                <w:sz w:val="16"/>
+                                <w:szCs w:val="16"/>
+                                <w:lang w:val="en-GB"/>
+                              </w:rPr>
+                              <w:t xml:space="preserve"> </w:t>
+                            </w:r>
+                            <w:r>
+                              <w:rPr>
+                                <w:sz w:val="16"/>
+                                <w:szCs w:val="16"/>
+                                <w:lang w:val="en-GB"/>
+                              </w:rPr>
+                              <w:t>Control input at different r</w:t>
+                            </w:r>
+                            <w:r>
+                              <w:rPr>
+                                <w:sz w:val="16"/>
+                                <w:szCs w:val="16"/>
+                                <w:lang w:val="en-GB"/>
+                              </w:rPr>
+                              <w:t>ear cornering stiffnesses</w:t>
+                            </w:r>
+                          </w:p>
+                        </w:txbxContent>
+                      </wps:txbx>
+                      <wps:bodyPr rot="0" spcFirstLastPara="0" vertOverflow="overflow" horzOverflow="overflow" vert="horz" wrap="square" lIns="0" tIns="0" rIns="0" bIns="0" numCol="1" spcCol="0" rtlCol="0" fromWordArt="0" anchor="t" anchorCtr="0" forceAA="0" compatLnSpc="1">
+                        <a:prstTxWarp prst="textNoShape">
+                          <a:avLst/>
+                        </a:prstTxWarp>
+                        <a:noAutofit/>
+                      </wps:bodyPr>
+                    </wps:wsp>
+                  </a:graphicData>
+                </a:graphic>
+                <wp14:sizeRelH relativeFrom="margin">
+                  <wp14:pctWidth>0</wp14:pctWidth>
+                </wp14:sizeRelH>
+                <wp14:sizeRelV relativeFrom="margin">
+                  <wp14:pctHeight>0</wp14:pctHeight>
+                </wp14:sizeRelV>
+              </wp:anchor>
+            </w:drawing>
+          </mc:Choice>
+          <mc:Fallback>
+            <w:pict>
+              <v:shape w14:anchorId="4ED6890F" id="_x0000_s1028" type="#_x0000_t202" style="position:absolute;left:0;text-align:left;margin-left:7.8pt;margin-top:119.15pt;width:139.95pt;height:21pt;z-index:251663360;visibility:visible;mso-wrap-style:square;mso-width-percent:0;mso-height-percent:0;mso-wrap-distance-left:9pt;mso-wrap-distance-top:0;mso-wrap-distance-right:9pt;mso-wrap-distance-bottom:0;mso-position-horizontal:absolute;mso-position-horizontal-relative:text;mso-position-vertical:absolute;mso-position-vertical-relative:text;mso-width-percent:0;mso-height-percent:0;mso-width-relative:margin;mso-height-relative:margin;v-text-anchor:top" o:gfxdata="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" stroked="f">
+                <v:textbox inset="0,0,0,0">
+                  <w:txbxContent>
+                    <w:p>
+                      <w:pPr>
+                        <w:pStyle w:val="Didascalia"/>
+                        <w:rPr>
+                          <w:noProof/>
+                          <w:lang w:val="en-GB"/>
+                        </w:rPr>
+                      </w:pPr>
+                      <w:r>
+                        <w:rPr>
+                          <w:sz w:val="16"/>
+                          <w:szCs w:val="16"/>
+                          <w:lang w:val="en-GB"/>
+                        </w:rPr>
+                        <w:t xml:space="preserve">Figure </w:t>
+                      </w:r>
+                      <w:r>
+                        <w:rPr>
+                          <w:sz w:val="16"/>
+                          <w:szCs w:val="16"/>
+                          <w:lang w:val="en-GB"/>
+                        </w:rPr>
+                        <w:t>1</w:t>
+                      </w:r>
+                      <w:r>
+                        <w:rPr>
+                          <w:sz w:val="16"/>
+                          <w:szCs w:val="16"/>
+                          <w:lang w:val="en-GB"/>
+                        </w:rPr>
+                        <w:t>1</w:t>
+                      </w:r>
+                      <w:r>
+                        <w:rPr>
+                          <w:sz w:val="16"/>
+                          <w:szCs w:val="16"/>
+                          <w:lang w:val="en-GB"/>
+                        </w:rPr>
+                        <w:t xml:space="preserve"> </w:t>
+                      </w:r>
+                      <w:r>
+                        <w:rPr>
+                          <w:sz w:val="16"/>
+                          <w:szCs w:val="16"/>
+                          <w:lang w:val="en-GB"/>
+                        </w:rPr>
+                        <w:t>–</w:t>
+                      </w:r>
+                      <w:r>
+                        <w:rPr>
+                          <w:sz w:val="16"/>
+                          <w:szCs w:val="16"/>
+                          <w:lang w:val="en-GB"/>
+                        </w:rPr>
+                        <w:t xml:space="preserve"> </w:t>
+                      </w:r>
+                      <w:r>
+                        <w:rPr>
+                          <w:sz w:val="16"/>
+                          <w:szCs w:val="16"/>
+                          <w:lang w:val="en-GB"/>
+                        </w:rPr>
+                        <w:t>Control input at different r</w:t>
+                      </w:r>
+                      <w:r>
+                        <w:rPr>
+                          <w:sz w:val="16"/>
+                          <w:szCs w:val="16"/>
+                          <w:lang w:val="en-GB"/>
+                        </w:rPr>
+                        <w:t>ear cornering stiffnesses</w:t>
+                      </w:r>
+                    </w:p>
+                  </w:txbxContent>
+                </v:textbox>
+                <w10:wrap type="through"/>
+              </v:shape>
+            </w:pict>
+          </mc:Fallback>
+        </mc:AlternateContent>
+      </w:r>
+      <w:r>
+        <w:rPr>
+          <w:sz w:val="20"/>
+          <w:szCs w:val="20"/>
+          <w:lang w:val="en-GB"/>
+        </w:rPr>
+        <w:t>Another aspect that needs to be pointed out is how changes in the rear cornering stiffness influence the control input. Several simulations were carried out at different values under the same driving scenario considered for the evaluation of the control contributions. As a result, in Figure 1</w:t>
+      </w:r>
+      <w:r>
+        <w:rPr>
+          <w:sz w:val="20"/>
+          <w:szCs w:val="20"/>
+          <w:lang w:val="en-GB"/>
+        </w:rPr>
+        <w:t>1</w:t>
+      </w:r>
+      <w:r>
+        <w:rPr>
+          <w:sz w:val="20"/>
+          <w:szCs w:val="20"/>
+          <w:lang w:val="en-GB"/>
+        </w:rPr>
+        <w:t xml:space="preserve">, it is evident that increasing the rear cornering stiffness leads to bigger values of the </w:t>
+      </w:r>
+      <w:r>
+        <w:rPr>
+          <w:sz w:val="20"/>
+          <w:szCs w:val="20"/>
+          <w:lang w:val="en-GB"/>
+        </w:rPr>
+        <w:t>U</w:t>
+      </w:r>
+      <w:r>
+        <w:rPr>
+          <w:sz w:val="20"/>
+          <w:szCs w:val="20"/>
+          <w:lang w:val="en-GB"/>
+        </w:rPr>
+        <w:t>ndersteer gradient</w:t>
+      </w:r>
+      <w:r>
+        <w:rPr>
+          <w:rFonts w:eastAsiaTheme="minorEastAsia"/>
+          <w:sz w:val="20"/>
+          <w:szCs w:val="20"/>
           <w:lang w:val="en-GB"/>
         </w:rPr>
         <w:t xml:space="preserve"> </w:t>
       </w:r>
-      <w:r>
-        <w:rPr>
-          <w:sz w:val="20"/>
-          <w:szCs w:val="20"/>
-          <w:highlight w:val="yellow"/>
-          <w:lang w:val="en-GB"/>
-        </w:rPr>
-        <w:t xml:space="preserve">rear cornering stiffness. </w:t>
-      </w:r>
-      <w:proofErr w:type="gramStart"/>
-      <w:r>
-        <w:rPr>
-          <w:sz w:val="20"/>
-          <w:szCs w:val="20"/>
-          <w:highlight w:val="yellow"/>
-          <w:lang w:val="en-GB"/>
-        </w:rPr>
-        <w:t>Also</w:t>
-      </w:r>
-      <w:proofErr w:type="gramEnd"/>
-      <w:r>
-        <w:rPr>
-          <w:sz w:val="20"/>
-          <w:szCs w:val="20"/>
-          <w:highlight w:val="yellow"/>
-          <w:lang w:val="en-GB"/>
-        </w:rPr>
-        <w:t xml:space="preserve"> we did not include</w:t>
-      </w:r>
-      <w:r>
-        <w:rPr>
-          <w:sz w:val="20"/>
-          <w:szCs w:val="20"/>
-          <w:highlight w:val="yellow"/>
-          <w:lang w:val="en-GB"/>
-        </w:rPr>
-        <w:t xml:space="preserve"> </w:t>
-      </w:r>
-      <w:r>
-        <w:rPr>
-          <w:sz w:val="20"/>
-          <w:szCs w:val="20"/>
-          <w:highlight w:val="yellow"/>
-          <w:lang w:val="en-GB"/>
-        </w:rPr>
-        <w:t xml:space="preserve">here (yet?) Plots of sideslip angle and so on, all of them can be found in the </w:t>
-      </w:r>
-      <w:proofErr w:type="spellStart"/>
-      <w:r>
-        <w:rPr>
-          <w:sz w:val="20"/>
-          <w:szCs w:val="20"/>
-          <w:highlight w:val="yellow"/>
-          <w:lang w:val="en-GB"/>
-        </w:rPr>
-        <w:t>simulink</w:t>
-      </w:r>
-      <w:proofErr w:type="spellEnd"/>
-      <w:r>
-        <w:rPr>
-          <w:sz w:val="20"/>
-          <w:szCs w:val="20"/>
-          <w:highlight w:val="yellow"/>
-          <w:lang w:val="en-GB"/>
-        </w:rPr>
-        <w:t xml:space="preserve"> model. God save the queen now </w:t>
-      </w:r>
-      <w:proofErr w:type="gramStart"/>
-      <w:r>
-        <w:rPr>
-          <w:sz w:val="20"/>
-          <w:szCs w:val="20"/>
-          <w:highlight w:val="yellow"/>
-          <w:lang w:val="en-GB"/>
-        </w:rPr>
-        <w:t>king</w:t>
-      </w:r>
-      <w:r>
-        <w:rPr>
-          <w:sz w:val="20"/>
-          <w:szCs w:val="20"/>
-          <w:highlight w:val="yellow"/>
-          <w:lang w:val="en-GB"/>
-        </w:rPr>
-        <w:t xml:space="preserve"> </w:t>
-      </w:r>
-      <w:r>
-        <w:rPr>
-          <w:sz w:val="20"/>
-          <w:szCs w:val="20"/>
-          <w:highlight w:val="yellow"/>
-          <w:lang w:val="en-GB"/>
-        </w:rPr>
-        <w:t>.</w:t>
-      </w:r>
-      <w:proofErr w:type="gramEnd"/>
+      <m:oMath>
+        <m:r>
+          <w:rPr>
+            <w:rFonts w:ascii="Cambria Math" w:hAnsi="Cambria Math"/>
+            <w:sz w:val="20"/>
+            <w:szCs w:val="20"/>
+            <w:lang w:val="en-GB"/>
+          </w:rPr>
+          <m:t>K</m:t>
+        </m:r>
+      </m:oMath>
+      <w:r>
+        <w:rPr>
+          <w:rFonts w:eastAsiaTheme="minorEastAsia"/>
+          <w:sz w:val="20"/>
+          <w:szCs w:val="20"/>
+          <w:lang w:val="en-GB"/>
+        </w:rPr>
+        <w:t xml:space="preserve"> which goes from a negative value, typical in oversteering vehicles, to positive values which characterize understeering vehicles. This is to be expected, as higher </w:t>
+      </w:r>
+      <m:oMath>
+        <m:r>
+          <w:rPr>
+            <w:rFonts w:ascii="Cambria Math" w:hAnsi="Cambria Math"/>
+            <w:sz w:val="20"/>
+            <w:szCs w:val="20"/>
+            <w:lang w:val="en-GB"/>
+          </w:rPr>
+          <m:t>K</m:t>
+        </m:r>
+      </m:oMath>
+      <w:r>
+        <w:rPr>
+          <w:rFonts w:eastAsiaTheme="minorEastAsia"/>
+          <w:sz w:val="20"/>
+          <w:szCs w:val="20"/>
+          <w:lang w:val="en-GB"/>
+        </w:rPr>
+        <w:t xml:space="preserve"> values indicate that the vehicle needs bigger steering angle to perform a given curve.</w:t>
+      </w:r>
     </w:p>
     <w:p>
       <w:pPr>

</xml_diff>

<commit_message>
Finished and derivable version.
</commit_message>
<xml_diff>
--- a/Assignment 3.docx
+++ b/Assignment 3.docx
@@ -1,6 +1,6 @@
 
 <file path=word/document.xml><?xml version="1.0" encoding="utf-8"?>
-<w:document xmlns:wpc="http://schemas.microsoft.com/office/word/2010/wordprocessingCanvas" xmlns:cx="http://schemas.microsoft.com/office/drawing/2014/chartex" xmlns:cx1="http://schemas.microsoft.com/office/drawing/2015/9/8/chartex" xmlns:cx2="http://schemas.microsoft.com/office/drawing/2015/10/21/chartex" xmlns:cx3="http://schemas.microsoft.com/office/drawing/2016/5/9/chartex" xmlns:cx4="http://schemas.microsoft.com/office/drawing/2016/5/10/chartex" xmlns:cx5="http://schemas.microsoft.com/office/drawing/2016/5/11/chartex" xmlns:cx6="http://schemas.microsoft.com/office/drawing/2016/5/12/chartex" xmlns:cx7="http://schemas.microsoft.com/office/drawing/2016/5/13/chartex" xmlns:cx8="http://schemas.microsoft.com/office/drawing/2016/5/14/chartex" xmlns:mc="http://schemas.openxmlformats.org/markup-compatibility/2006" xmlns:aink="http://schemas.microsoft.com/office/drawing/2016/ink" xmlns:am3d="http://schemas.microsoft.com/office/drawing/2017/model3d" xmlns:o="urn:schemas-microsoft-com:office:office" xmlns:oel="http://schemas.microsoft.com/office/2019/extlst" xmlns:r="http://schemas.openxmlformats.org/officeDocument/2006/relationships" xmlns:m="http://schemas.openxmlformats.org/officeDocument/2006/math" xmlns:v="urn:schemas-microsoft-com:vml" xmlns:wp14="http://schemas.microsoft.com/office/word/2010/wordprocessingDrawing" xmlns:wp="http://schemas.openxmlformats.org/drawingml/2006/wordprocessingDrawing" xmlns:w10="urn:schemas-microsoft-com:office:word" xmlns:w="http://schemas.openxmlformats.org/wordprocessingml/2006/main" xmlns:w14="http://schemas.microsoft.com/office/word/2010/wordml" xmlns:w15="http://schemas.microsoft.com/office/word/2012/wordml" xmlns:w16cex="http://schemas.microsoft.com/office/word/2018/wordml/cex" xmlns:w16cid="http://schemas.microsoft.com/office/word/2016/wordml/cid" xmlns:w16="http://schemas.microsoft.com/office/word/2018/wordml" xmlns:w16du="http://schemas.microsoft.com/office/word/2023/wordml/word16du" xmlns:w16sdtdh="http://schemas.microsoft.com/office/word/2020/wordml/sdtdatahash" xmlns:w16se="http://schemas.microsoft.com/office/word/2015/wordml/symex" xmlns:wpg="http://schemas.microsoft.com/office/word/2010/wordprocessingGroup" xmlns:wpi="http://schemas.microsoft.com/office/word/2010/wordprocessingInk" xmlns:wne="http://schemas.microsoft.com/office/word/2006/wordml" xmlns:wps="http://schemas.microsoft.com/office/word/2010/wordprocessingShape" mc:Ignorable="w14 w15 w16se w16cid w16 w16cex w16sdtdh w16du wp14">
+<w:document xmlns:wpc="http://schemas.microsoft.com/office/word/2010/wordprocessingCanvas" xmlns:cx="http://schemas.microsoft.com/office/drawing/2014/chartex" xmlns:cx1="http://schemas.microsoft.com/office/drawing/2015/9/8/chartex" xmlns:cx2="http://schemas.microsoft.com/office/drawing/2015/10/21/chartex" xmlns:cx3="http://schemas.microsoft.com/office/drawing/2016/5/9/chartex" xmlns:cx4="http://schemas.microsoft.com/office/drawing/2016/5/10/chartex" xmlns:cx5="http://schemas.microsoft.com/office/drawing/2016/5/11/chartex" xmlns:cx6="http://schemas.microsoft.com/office/drawing/2016/5/12/chartex" xmlns:cx7="http://schemas.microsoft.com/office/drawing/2016/5/13/chartex" xmlns:cx8="http://schemas.microsoft.com/office/drawing/2016/5/14/chartex" xmlns:mc="http://schemas.openxmlformats.org/markup-compatibility/2006" xmlns:aink="http://schemas.microsoft.com/office/drawing/2016/ink" xmlns:am3d="http://schemas.microsoft.com/office/drawing/2017/model3d" xmlns:o="urn:schemas-microsoft-com:office:office" xmlns:r="http://schemas.openxmlformats.org/officeDocument/2006/relationships" xmlns:m="http://schemas.openxmlformats.org/officeDocument/2006/math" xmlns:v="urn:schemas-microsoft-com:vml" xmlns:wp14="http://schemas.microsoft.com/office/word/2010/wordprocessingDrawing" xmlns:wp="http://schemas.openxmlformats.org/drawingml/2006/wordprocessingDrawing" xmlns:w10="urn:schemas-microsoft-com:office:word" xmlns:w="http://schemas.openxmlformats.org/wordprocessingml/2006/main" xmlns:w14="http://schemas.microsoft.com/office/word/2010/wordml" xmlns:w15="http://schemas.microsoft.com/office/word/2012/wordml" xmlns:w16cex="http://schemas.microsoft.com/office/word/2018/wordml/cex" xmlns:w16cid="http://schemas.microsoft.com/office/word/2016/wordml/cid" xmlns:w16="http://schemas.microsoft.com/office/word/2018/wordml" xmlns:w16sdtdh="http://schemas.microsoft.com/office/word/2020/wordml/sdtdatahash" xmlns:w16se="http://schemas.microsoft.com/office/word/2015/wordml/symex" xmlns:wpg="http://schemas.microsoft.com/office/word/2010/wordprocessingGroup" xmlns:wpi="http://schemas.microsoft.com/office/word/2010/wordprocessingInk" xmlns:wne="http://schemas.microsoft.com/office/word/2006/wordml" xmlns:wps="http://schemas.microsoft.com/office/word/2010/wordprocessingShape" mc:Ignorable="w14 w15 w16se w16cid w16 w16cex w16sdtdh wp14">
   <w:body>
     <w:p>
       <w:pPr>
@@ -122,7 +122,23 @@
           <w:szCs w:val="20"/>
           <w:lang w:val="en-GB"/>
         </w:rPr>
-        <w:t xml:space="preserve">we are going to submit main results of the implementation of a linear state feedback lane keeping / path tracking controller for a single-track model. </w:t>
+        <w:t xml:space="preserve">we are going to submit </w:t>
+      </w:r>
+      <w:r>
+        <w:rPr>
+          <w:sz w:val="20"/>
+          <w:szCs w:val="20"/>
+          <w:lang w:val="en-GB"/>
+        </w:rPr>
+        <w:t xml:space="preserve">the </w:t>
+      </w:r>
+      <w:r>
+        <w:rPr>
+          <w:sz w:val="20"/>
+          <w:szCs w:val="20"/>
+          <w:lang w:val="en-GB"/>
+        </w:rPr>
+        <w:t xml:space="preserve">main results of the implementation of a linear state feedback lane keeping / path tracking controller for a single-track model. </w:t>
       </w:r>
       <w:proofErr w:type="gramStart"/>
       <w:r>
@@ -140,7 +156,23 @@
           <w:szCs w:val="20"/>
           <w:lang w:val="en-GB"/>
         </w:rPr>
-        <w:t xml:space="preserve"> evaluate its performances due to different tunings, both pole placement and linear quadratic regulator approaches have been selected.</w:t>
+        <w:t xml:space="preserve"> evaluate its performances </w:t>
+      </w:r>
+      <w:r>
+        <w:rPr>
+          <w:sz w:val="20"/>
+          <w:szCs w:val="20"/>
+          <w:lang w:val="en-GB"/>
+        </w:rPr>
+        <w:t xml:space="preserve">with </w:t>
+      </w:r>
+      <w:r>
+        <w:rPr>
+          <w:sz w:val="20"/>
+          <w:szCs w:val="20"/>
+          <w:lang w:val="en-GB"/>
+        </w:rPr>
+        <w:t>different tunings, both pole placement and linear quadratic regulator approaches have been selected.</w:t>
       </w:r>
     </w:p>
     <w:p>
@@ -318,9 +350,9 @@
           <w:lang w:val="en-GB"/>
         </w:rPr>
         <w:drawing>
-          <wp:inline distT="0" distB="0" distL="0" distR="0" wp14:anchorId="50691E7C" wp14:editId="11391D13">
-            <wp:extent cx="2641006" cy="1979999"/>
-            <wp:effectExtent l="0" t="0" r="6985" b="1270"/>
+          <wp:inline distT="0" distB="0" distL="0" distR="0" wp14:anchorId="50691E7C" wp14:editId="5579A50E">
+            <wp:extent cx="2400917" cy="1800000"/>
+            <wp:effectExtent l="0" t="0" r="0" b="0"/>
             <wp:docPr id="1788601043" name="Immagine 3"/>
             <wp:cNvGraphicFramePr>
               <a:graphicFrameLocks xmlns:a="http://schemas.openxmlformats.org/drawingml/2006/main" noChangeAspect="1"/>
@@ -349,7 +381,7 @@
                   <pic:spPr bwMode="auto">
                     <a:xfrm>
                       <a:off x="0" y="0"/>
-                      <a:ext cx="2641006" cy="1979999"/>
+                      <a:ext cx="2400917" cy="1800000"/>
                     </a:xfrm>
                     <a:prstGeom prst="rect">
                       <a:avLst/>
@@ -456,9 +488,9 @@
           <w:lang w:val="en-GB"/>
         </w:rPr>
         <w:drawing>
-          <wp:inline distT="0" distB="0" distL="0" distR="0" wp14:anchorId="2D194F2C" wp14:editId="30B1CA71">
-            <wp:extent cx="2640000" cy="1980000"/>
-            <wp:effectExtent l="0" t="0" r="8255" b="1270"/>
+          <wp:inline distT="0" distB="0" distL="0" distR="0" wp14:anchorId="2D194F2C" wp14:editId="08112D44">
+            <wp:extent cx="2400000" cy="1800000"/>
+            <wp:effectExtent l="0" t="0" r="635" b="0"/>
             <wp:docPr id="1668752749" name="Immagine 4"/>
             <wp:cNvGraphicFramePr>
               <a:graphicFrameLocks xmlns:a="http://schemas.openxmlformats.org/drawingml/2006/main" noChangeAspect="1"/>
@@ -488,7 +520,7 @@
                   <pic:spPr bwMode="auto">
                     <a:xfrm>
                       <a:off x="0" y="0"/>
-                      <a:ext cx="2640000" cy="1980000"/>
+                      <a:ext cx="2400000" cy="1800000"/>
                     </a:xfrm>
                     <a:prstGeom prst="rect">
                       <a:avLst/>
@@ -630,7 +662,23 @@
           <w:szCs w:val="20"/>
           <w:lang w:val="en-GB"/>
         </w:rPr>
-        <w:t>In Figure 2, we can notice the poles variation in function of the vehicle speed that is progressively inc</w:t>
+        <w:t xml:space="preserve">In Figure 2, we can </w:t>
+      </w:r>
+      <w:r>
+        <w:rPr>
+          <w:sz w:val="20"/>
+          <w:szCs w:val="20"/>
+          <w:lang w:val="en-GB"/>
+        </w:rPr>
+        <w:t>observe</w:t>
+      </w:r>
+      <w:r>
+        <w:rPr>
+          <w:sz w:val="20"/>
+          <w:szCs w:val="20"/>
+          <w:lang w:val="en-GB"/>
+        </w:rPr>
+        <w:t xml:space="preserve"> the poles variation in function of the vehicle speed that is progressively inc</w:t>
       </w:r>
       <w:r>
         <w:rPr>
@@ -839,7 +887,6 @@
           <w:szCs w:val="20"/>
           <w:lang w:val="en-GB"/>
         </w:rPr>
-        <w:lastRenderedPageBreak/>
         <w:t>In order to</w:t>
       </w:r>
       <w:proofErr w:type="gramEnd"/>
@@ -901,6 +948,7 @@
           <w:noProof/>
           <w:lang w:val="en-GB"/>
         </w:rPr>
+        <w:lastRenderedPageBreak/>
         <w:drawing>
           <wp:inline distT="0" distB="0" distL="0" distR="0" wp14:anchorId="5C2AFD85" wp14:editId="7C163F7E">
             <wp:extent cx="2400536" cy="1800000"/>
@@ -1249,7 +1297,39 @@
           <w:szCs w:val="20"/>
           <w:lang w:val="en-GB"/>
         </w:rPr>
-        <w:t xml:space="preserve"> along with the speed constant of 80 km/h, the second one is a skid-pad test, with fixed radius of 90 meters, in which we gradually increase the speed up to 130 km/h, while the third one is an obstacle avoidance manoeuvre defined to work at 80 km/h.</w:t>
+        <w:t xml:space="preserve"> along with the </w:t>
+      </w:r>
+      <w:r>
+        <w:rPr>
+          <w:sz w:val="20"/>
+          <w:szCs w:val="20"/>
+          <w:lang w:val="en-GB"/>
+        </w:rPr>
+        <w:t xml:space="preserve">constant </w:t>
+      </w:r>
+      <w:r>
+        <w:rPr>
+          <w:sz w:val="20"/>
+          <w:szCs w:val="20"/>
+          <w:lang w:val="en-GB"/>
+        </w:rPr>
+        <w:t>speed</w:t>
+      </w:r>
+      <w:r>
+        <w:rPr>
+          <w:sz w:val="20"/>
+          <w:szCs w:val="20"/>
+          <w:lang w:val="en-GB"/>
+        </w:rPr>
+        <w:t xml:space="preserve"> </w:t>
+      </w:r>
+      <w:r>
+        <w:rPr>
+          <w:sz w:val="20"/>
+          <w:szCs w:val="20"/>
+          <w:lang w:val="en-GB"/>
+        </w:rPr>
+        <w:t>of 80 km/h, the second one is a skid-pad test, with fixed radius of 90 m, in which we gradually increase the speed up to 130 km/h, while the third one is an obstacle avoidance manoeuvre defined to work at 80 km/h.</w:t>
       </w:r>
     </w:p>
     <w:p>
@@ -1282,9 +1362,9 @@
           <w:lang w:val="en-GB"/>
         </w:rPr>
         <w:drawing>
-          <wp:inline distT="0" distB="0" distL="0" distR="0" wp14:anchorId="172146A4" wp14:editId="14A65E58">
-            <wp:extent cx="2016000" cy="1511424"/>
-            <wp:effectExtent l="0" t="0" r="3810" b="0"/>
+          <wp:inline distT="0" distB="0" distL="0" distR="0" wp14:anchorId="172146A4" wp14:editId="1B08318B">
+            <wp:extent cx="2016768" cy="1512000"/>
+            <wp:effectExtent l="0" t="0" r="2540" b="0"/>
             <wp:docPr id="1790036351" name="Immagine 17" descr="Immagine che contiene testo, diagramma, Diagramma, linea&#10;&#10;Descrizione generata automaticamente"/>
             <wp:cNvGraphicFramePr>
               <a:graphicFrameLocks xmlns:a="http://schemas.openxmlformats.org/drawingml/2006/main" noChangeAspect="1"/>
@@ -1311,7 +1391,7 @@
                   <pic:spPr>
                     <a:xfrm>
                       <a:off x="0" y="0"/>
-                      <a:ext cx="2016000" cy="1511424"/>
+                      <a:ext cx="2016768" cy="1512000"/>
                     </a:xfrm>
                     <a:prstGeom prst="rect">
                       <a:avLst/>
@@ -1331,9 +1411,9 @@
           <w:lang w:val="en-GB"/>
         </w:rPr>
         <w:drawing>
-          <wp:inline distT="0" distB="0" distL="0" distR="0" wp14:anchorId="523E424B" wp14:editId="45685571">
-            <wp:extent cx="2016000" cy="1511424"/>
-            <wp:effectExtent l="0" t="0" r="3810" b="0"/>
+          <wp:inline distT="0" distB="0" distL="0" distR="0" wp14:anchorId="523E424B" wp14:editId="0E29E60A">
+            <wp:extent cx="2016768" cy="1512000"/>
+            <wp:effectExtent l="0" t="0" r="2540" b="0"/>
             <wp:docPr id="871048672" name="Immagine 20" descr="Immagine che contiene testo, diagramma, linea, Diagramma&#10;&#10;Descrizione generata automaticamente"/>
             <wp:cNvGraphicFramePr>
               <a:graphicFrameLocks xmlns:a="http://schemas.openxmlformats.org/drawingml/2006/main" noChangeAspect="1"/>
@@ -1360,7 +1440,7 @@
                   <pic:spPr>
                     <a:xfrm>
                       <a:off x="0" y="0"/>
-                      <a:ext cx="2016000" cy="1511424"/>
+                      <a:ext cx="2016768" cy="1512000"/>
                     </a:xfrm>
                     <a:prstGeom prst="rect">
                       <a:avLst/>
@@ -1560,9 +1640,9 @@
           <w:lang w:val="en-GB"/>
         </w:rPr>
         <w:drawing>
-          <wp:inline distT="0" distB="0" distL="0" distR="0" wp14:anchorId="5676C04F" wp14:editId="6208FBA8">
-            <wp:extent cx="2306641" cy="1772141"/>
-            <wp:effectExtent l="0" t="0" r="0" b="0"/>
+          <wp:inline distT="0" distB="0" distL="0" distR="0" wp14:anchorId="5676C04F" wp14:editId="64ED50D9">
+            <wp:extent cx="2342903" cy="1800000"/>
+            <wp:effectExtent l="0" t="0" r="635" b="0"/>
             <wp:docPr id="232281700" name="Immagine 23"/>
             <wp:cNvGraphicFramePr>
               <a:graphicFrameLocks xmlns:a="http://schemas.openxmlformats.org/drawingml/2006/main" noChangeAspect="1"/>
@@ -1589,7 +1669,7 @@
                   <pic:spPr>
                     <a:xfrm>
                       <a:off x="0" y="0"/>
-                      <a:ext cx="2306641" cy="1772141"/>
+                      <a:ext cx="2342903" cy="1800000"/>
                     </a:xfrm>
                     <a:prstGeom prst="rect">
                       <a:avLst/>
@@ -1609,9 +1689,9 @@
           <w:lang w:val="en-GB"/>
         </w:rPr>
         <w:drawing>
-          <wp:inline distT="0" distB="0" distL="0" distR="0" wp14:anchorId="5571D75C" wp14:editId="7573441D">
-            <wp:extent cx="2195946" cy="1805618"/>
-            <wp:effectExtent l="0" t="0" r="0" b="4445"/>
+          <wp:inline distT="0" distB="0" distL="0" distR="0" wp14:anchorId="5571D75C" wp14:editId="6D29E25A">
+            <wp:extent cx="2189114" cy="1800000"/>
+            <wp:effectExtent l="0" t="0" r="1905" b="0"/>
             <wp:docPr id="897194225" name="Immagine 24"/>
             <wp:cNvGraphicFramePr>
               <a:graphicFrameLocks xmlns:a="http://schemas.openxmlformats.org/drawingml/2006/main" noChangeAspect="1"/>
@@ -1638,7 +1718,7 @@
                   <pic:spPr>
                     <a:xfrm>
                       <a:off x="0" y="0"/>
-                      <a:ext cx="2195946" cy="1805618"/>
+                      <a:ext cx="2189114" cy="1800000"/>
                     </a:xfrm>
                     <a:prstGeom prst="rect">
                       <a:avLst/>
@@ -1716,7 +1796,23 @@
           <w:szCs w:val="16"/>
           <w:lang w:val="en-GB"/>
         </w:rPr>
-        <w:t xml:space="preserve"> - Lateral deviation in test a when using respectively different tunings with pole placement and </w:t>
+        <w:t xml:space="preserve"> - Lateral deviation in </w:t>
+      </w:r>
+      <w:r>
+        <w:rPr>
+          <w:sz w:val="16"/>
+          <w:szCs w:val="16"/>
+          <w:lang w:val="en-GB"/>
+        </w:rPr>
+        <w:t>the first test</w:t>
+      </w:r>
+      <w:r>
+        <w:rPr>
+          <w:sz w:val="16"/>
+          <w:szCs w:val="16"/>
+          <w:lang w:val="en-GB"/>
+        </w:rPr>
+        <w:t xml:space="preserve"> when using respectively different tunings with pole placement and </w:t>
       </w:r>
       <w:r>
         <w:rPr>
@@ -1781,16 +1877,55 @@
           <w:szCs w:val="20"/>
           <w:lang w:val="en-GB"/>
         </w:rPr>
-        <w:t xml:space="preserve">Two different weight matrices were chosen to evaluate the controlled after LQR, one that does not prioritize anything and the other one which prioritizes the lateral deviation. As expected, this choice leads to lower error, </w:t>
-      </w:r>
-      <w:r>
-        <w:rPr>
-          <w:sz w:val="20"/>
-          <w:szCs w:val="20"/>
-          <w:lang w:val="en-GB"/>
-        </w:rPr>
-        <w:lastRenderedPageBreak/>
-        <w:t xml:space="preserve">but a slower response is obtained </w:t>
+        <w:t xml:space="preserve">Two different weight matrices were chosen to evaluate the </w:t>
+      </w:r>
+      <w:r>
+        <w:rPr>
+          <w:sz w:val="20"/>
+          <w:szCs w:val="20"/>
+          <w:lang w:val="en-GB"/>
+        </w:rPr>
+        <w:t>controller tunings with</w:t>
+      </w:r>
+      <w:r>
+        <w:rPr>
+          <w:sz w:val="20"/>
+          <w:szCs w:val="20"/>
+          <w:lang w:val="en-GB"/>
+        </w:rPr>
+        <w:t xml:space="preserve"> LQR, one </w:t>
+      </w:r>
+      <w:r>
+        <w:rPr>
+          <w:sz w:val="20"/>
+          <w:szCs w:val="20"/>
+          <w:lang w:val="en-GB"/>
+        </w:rPr>
+        <w:t>with equal weights</w:t>
+      </w:r>
+      <w:r>
+        <w:rPr>
+          <w:sz w:val="20"/>
+          <w:szCs w:val="20"/>
+          <w:lang w:val="en-GB"/>
+        </w:rPr>
+        <w:t xml:space="preserve"> and the other one which prioritizes the lateral deviation. As expected, this</w:t>
+      </w:r>
+      <w:r>
+        <w:rPr>
+          <w:sz w:val="20"/>
+          <w:szCs w:val="20"/>
+          <w:lang w:val="en-GB"/>
+        </w:rPr>
+        <w:t xml:space="preserve"> last</w:t>
+      </w:r>
+      <w:r>
+        <w:rPr>
+          <w:sz w:val="20"/>
+          <w:szCs w:val="20"/>
+          <w:lang w:val="en-GB"/>
+        </w:rPr>
+        <w:t xml:space="preserve"> choice leads to lower error, but a slower response is obtained </w:t>
       </w:r>
       <w:proofErr w:type="gramStart"/>
       <w:r>
@@ -1831,6 +1966,7 @@
           <w:szCs w:val="20"/>
           <w:lang w:val="en-GB"/>
         </w:rPr>
+        <w:lastRenderedPageBreak/>
         <w:drawing>
           <wp:inline distT="0" distB="0" distL="0" distR="0" wp14:anchorId="00395191" wp14:editId="09EFE1CA">
             <wp:extent cx="2342903" cy="1800000"/>
@@ -2098,6 +2234,15 @@
           <w:szCs w:val="20"/>
           <w:lang w:val="en-GB"/>
         </w:rPr>
+        <w:t xml:space="preserve"> </w:t>
+      </w:r>
+      <w:r>
+        <w:rPr>
+          <w:rFonts w:eastAsiaTheme="minorEastAsia"/>
+          <w:sz w:val="20"/>
+          <w:szCs w:val="20"/>
+          <w:lang w:val="en-GB"/>
+        </w:rPr>
         <w:t>must be followed even when increasing the speed of the vehicle during the test. This scenario proved too challenging for the previous tunings with pole placement, so new poles were chosen.</w:t>
       </w:r>
     </w:p>
@@ -2167,7 +2312,15 @@
           <w:szCs w:val="20"/>
           <w:lang w:val="en-GB"/>
         </w:rPr>
-        <w:t xml:space="preserve"> For this last test we decided to also plot variables which allow us to look at the vehicle through the main variables which describe its dynamics in the single-track model.</w:t>
+        <w:t xml:space="preserve"> For this last test we decided to also plot variables which allow us to look at the vehicle through the main variables which describe its dynamics in the single-track model</w:t>
+      </w:r>
+      <w:r>
+        <w:rPr>
+          <w:sz w:val="20"/>
+          <w:szCs w:val="20"/>
+          <w:lang w:val="en-GB"/>
+        </w:rPr>
+        <w:t xml:space="preserve"> (Figure 9)</w:t>
       </w:r>
     </w:p>
     <w:p>
@@ -2233,23 +2386,7 @@
                                 <w:szCs w:val="16"/>
                                 <w:lang w:val="en-GB"/>
                               </w:rPr>
-                              <w:t xml:space="preserve">Figure </w:t>
-                            </w:r>
-                            <w:r>
-                              <w:rPr>
-                                <w:sz w:val="16"/>
-                                <w:szCs w:val="16"/>
-                                <w:lang w:val="en-GB"/>
-                              </w:rPr>
-                              <w:t>9</w:t>
-                            </w:r>
-                            <w:r>
-                              <w:rPr>
-                                <w:sz w:val="16"/>
-                                <w:szCs w:val="16"/>
-                                <w:lang w:val="en-GB"/>
-                              </w:rPr>
-                              <w:t xml:space="preserve"> </w:t>
+                              <w:t xml:space="preserve">Figure 9 </w:t>
                             </w:r>
                             <w:r>
                               <w:rPr>
@@ -2358,7 +2495,7 @@
                 <v:stroke joinstyle="miter"/>
                 <v:path gradientshapeok="t" o:connecttype="rect"/>
               </v:shapetype>
-              <v:shape id="Casella di testo 1" o:spid="_x0000_s1026" type="#_x0000_t202" style="position:absolute;margin-left:97.6pt;margin-top:192.3pt;width:319.1pt;height:13.8pt;z-index:251667456;visibility:visible;mso-wrap-style:square;mso-width-percent:0;mso-height-percent:0;mso-wrap-distance-left:9pt;mso-wrap-distance-top:0;mso-wrap-distance-right:9pt;mso-wrap-distance-bottom:0;mso-position-horizontal:absolute;mso-position-horizontal-relative:text;mso-position-vertical:absolute;mso-position-vertical-relative:text;mso-width-percent:0;mso-height-percent:0;mso-width-relative:margin;mso-height-relative:margin;v-text-anchor:top" o:gfxdata="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" stroked="f">
+              <v:shape id="Casella di testo 1" o:spid="_x0000_s1026" type="#_x0000_t202" style="position:absolute;margin-left:97.6pt;margin-top:192.3pt;width:319.1pt;height:13.8pt;z-index:251667456;visibility:visible;mso-wrap-style:square;mso-width-percent:0;mso-height-percent:0;mso-wrap-distance-left:9pt;mso-wrap-distance-top:0;mso-wrap-distance-right:9pt;mso-wrap-distance-bottom:0;mso-position-horizontal:absolute;mso-position-horizontal-relative:text;mso-position-vertical:absolute;mso-position-vertical-relative:text;mso-width-percent:0;mso-height-percent:0;mso-width-relative:margin;mso-height-relative:margin;v-text-anchor:top" o:gfxdata="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" stroked="f">
                 <v:textbox inset="0,0,0,0">
                   <w:txbxContent>
                     <w:p>
@@ -2375,23 +2512,7 @@
                           <w:szCs w:val="16"/>
                           <w:lang w:val="en-GB"/>
                         </w:rPr>
-                        <w:t xml:space="preserve">Figure </w:t>
-                      </w:r>
-                      <w:r>
-                        <w:rPr>
-                          <w:sz w:val="16"/>
-                          <w:szCs w:val="16"/>
-                          <w:lang w:val="en-GB"/>
-                        </w:rPr>
-                        <w:t>9</w:t>
-                      </w:r>
-                      <w:r>
-                        <w:rPr>
-                          <w:sz w:val="16"/>
-                          <w:szCs w:val="16"/>
-                          <w:lang w:val="en-GB"/>
-                        </w:rPr>
-                        <w:t xml:space="preserve"> </w:t>
+                        <w:t xml:space="preserve">Figure 9 </w:t>
                       </w:r>
                       <w:r>
                         <w:rPr>
@@ -2541,13 +2662,21 @@
       </w:pPr>
       <w:r>
         <w:rPr>
+          <w:sz w:val="20"/>
+          <w:szCs w:val="20"/>
+          <w:lang w:val="en-GB"/>
+        </w:rPr>
+        <w:br/>
+      </w:r>
+      <w:r>
+        <w:rPr>
           <w:noProof/>
           <w:sz w:val="20"/>
           <w:szCs w:val="20"/>
           <w:lang w:val="en-GB"/>
         </w:rPr>
         <w:drawing>
-          <wp:anchor distT="0" distB="0" distL="114300" distR="114300" simplePos="0" relativeHeight="251658240" behindDoc="0" locked="0" layoutInCell="1" allowOverlap="1" wp14:anchorId="493110CE" wp14:editId="0D619235">
+          <wp:anchor distT="0" distB="0" distL="114300" distR="114300" simplePos="0" relativeHeight="251658240" behindDoc="0" locked="0" layoutInCell="1" allowOverlap="1" wp14:anchorId="493110CE" wp14:editId="1E42AAEB">
             <wp:simplePos x="0" y="0"/>
             <wp:positionH relativeFrom="column">
               <wp:posOffset>-11430</wp:posOffset>
@@ -2555,14 +2684,14 @@
             <wp:positionV relativeFrom="paragraph">
               <wp:posOffset>41910</wp:posOffset>
             </wp:positionV>
-            <wp:extent cx="2022621" cy="1620000"/>
-            <wp:effectExtent l="0" t="0" r="0" b="0"/>
+            <wp:extent cx="2247356" cy="1800000"/>
+            <wp:effectExtent l="0" t="0" r="635" b="0"/>
             <wp:wrapThrough wrapText="bothSides">
               <wp:wrapPolygon edited="0">
                 <wp:start x="0" y="0"/>
-                <wp:lineTo x="0" y="21338"/>
-                <wp:lineTo x="21363" y="21338"/>
-                <wp:lineTo x="21363" y="0"/>
+                <wp:lineTo x="0" y="21265"/>
+                <wp:lineTo x="21423" y="21265"/>
+                <wp:lineTo x="21423" y="0"/>
                 <wp:lineTo x="0" y="0"/>
               </wp:wrapPolygon>
             </wp:wrapThrough>
@@ -2592,7 +2721,7 @@
                   <pic:spPr>
                     <a:xfrm>
                       <a:off x="0" y="0"/>
-                      <a:ext cx="2022621" cy="1620000"/>
+                      <a:ext cx="2247356" cy="1800000"/>
                     </a:xfrm>
                     <a:prstGeom prst="rect">
                       <a:avLst/>
@@ -2668,22 +2797,22 @@
         <mc:AlternateContent>
           <mc:Choice Requires="wps">
             <w:drawing>
-              <wp:anchor distT="0" distB="0" distL="114300" distR="114300" simplePos="0" relativeHeight="251660288" behindDoc="0" locked="0" layoutInCell="1" allowOverlap="1" wp14:anchorId="1A35C53A" wp14:editId="4A94D6B3">
+              <wp:anchor distT="0" distB="0" distL="114300" distR="114300" simplePos="0" relativeHeight="251660288" behindDoc="0" locked="0" layoutInCell="1" allowOverlap="1" wp14:anchorId="1A35C53A" wp14:editId="0A08E53D">
                 <wp:simplePos x="0" y="0"/>
                 <wp:positionH relativeFrom="column">
-                  <wp:posOffset>187325</wp:posOffset>
+                  <wp:posOffset>537210</wp:posOffset>
                 </wp:positionH>
                 <wp:positionV relativeFrom="paragraph">
-                  <wp:posOffset>1103630</wp:posOffset>
+                  <wp:posOffset>960120</wp:posOffset>
                 </wp:positionV>
-                <wp:extent cx="1777365" cy="116840"/>
+                <wp:extent cx="1187450" cy="116840"/>
                 <wp:effectExtent l="0" t="0" r="0" b="0"/>
                 <wp:wrapThrough wrapText="bothSides">
                   <wp:wrapPolygon edited="0">
                     <wp:start x="0" y="0"/>
                     <wp:lineTo x="0" y="17609"/>
-                    <wp:lineTo x="21299" y="17609"/>
-                    <wp:lineTo x="21299" y="0"/>
+                    <wp:lineTo x="21138" y="17609"/>
+                    <wp:lineTo x="21138" y="0"/>
                     <wp:lineTo x="0" y="0"/>
                   </wp:wrapPolygon>
                 </wp:wrapThrough>
@@ -2696,7 +2825,7 @@
                       <wps:spPr>
                         <a:xfrm>
                           <a:off x="0" y="0"/>
-                          <a:ext cx="1777365" cy="116840"/>
+                          <a:ext cx="1187450" cy="116840"/>
                         </a:xfrm>
                         <a:prstGeom prst="rect">
                           <a:avLst/>
@@ -2771,7 +2900,7 @@
           </mc:Choice>
           <mc:Fallback>
             <w:pict>
-              <v:shape w14:anchorId="1A35C53A" id="_x0000_s1027" type="#_x0000_t202" style="position:absolute;margin-left:14.75pt;margin-top:86.9pt;width:139.95pt;height:9.2pt;z-index:251660288;visibility:visible;mso-wrap-style:square;mso-width-percent:0;mso-height-percent:0;mso-wrap-distance-left:9pt;mso-wrap-distance-top:0;mso-wrap-distance-right:9pt;mso-wrap-distance-bottom:0;mso-position-horizontal:absolute;mso-position-horizontal-relative:text;mso-position-vertical:absolute;mso-position-vertical-relative:text;mso-width-percent:0;mso-height-percent:0;mso-width-relative:margin;mso-height-relative:margin;v-text-anchor:top" o:gfxdata="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" stroked="f">
+              <v:shape w14:anchorId="1A35C53A" id="_x0000_s1027" type="#_x0000_t202" style="position:absolute;margin-left:42.3pt;margin-top:75.6pt;width:93.5pt;height:9.2pt;z-index:251660288;visibility:visible;mso-wrap-style:square;mso-width-percent:0;mso-height-percent:0;mso-wrap-distance-left:9pt;mso-wrap-distance-top:0;mso-wrap-distance-right:9pt;mso-wrap-distance-bottom:0;mso-position-horizontal:absolute;mso-position-horizontal-relative:text;mso-position-vertical:absolute;mso-position-vertical-relative:text;mso-width-percent:0;mso-height-percent:0;mso-width-relative:margin;mso-height-relative:margin;v-text-anchor:top" o:gfxdata="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" stroked="f">
                 <v:textbox inset="0,0,0,0">
                   <w:txbxContent>
                     <w:p>
@@ -2863,7 +2992,7 @@
         </w:rPr>
         <w:lastRenderedPageBreak/>
         <w:drawing>
-          <wp:anchor distT="0" distB="0" distL="114300" distR="114300" simplePos="0" relativeHeight="251661312" behindDoc="0" locked="0" layoutInCell="1" allowOverlap="1" wp14:anchorId="1E7436F4" wp14:editId="44049EDC">
+          <wp:anchor distT="0" distB="0" distL="114300" distR="114300" simplePos="0" relativeHeight="251661312" behindDoc="0" locked="0" layoutInCell="1" allowOverlap="1" wp14:anchorId="1E7436F4" wp14:editId="79C2C082">
             <wp:simplePos x="0" y="0"/>
             <wp:positionH relativeFrom="column">
               <wp:posOffset>-635</wp:posOffset>
@@ -2871,8 +3000,8 @@
             <wp:positionV relativeFrom="paragraph">
               <wp:posOffset>233045</wp:posOffset>
             </wp:positionV>
-            <wp:extent cx="2022475" cy="1516380"/>
-            <wp:effectExtent l="0" t="0" r="0" b="7620"/>
+            <wp:extent cx="2400753" cy="1800000"/>
+            <wp:effectExtent l="0" t="0" r="0" b="0"/>
             <wp:wrapSquare wrapText="bothSides"/>
             <wp:docPr id="1135121345" name="Immagine 1"/>
             <wp:cNvGraphicFramePr>
@@ -2900,7 +3029,7 @@
                   <pic:spPr>
                     <a:xfrm>
                       <a:off x="0" y="0"/>
-                      <a:ext cx="2022475" cy="1516380"/>
+                      <a:ext cx="2400753" cy="1800000"/>
                     </a:xfrm>
                     <a:prstGeom prst="rect">
                       <a:avLst/>
@@ -2935,22 +3064,22 @@
         <mc:AlternateContent>
           <mc:Choice Requires="wps">
             <w:drawing>
-              <wp:anchor distT="0" distB="0" distL="114300" distR="114300" simplePos="0" relativeHeight="251663360" behindDoc="0" locked="0" layoutInCell="1" allowOverlap="1" wp14:anchorId="4ED6890F" wp14:editId="6A1EBDA6">
+              <wp:anchor distT="0" distB="0" distL="114300" distR="114300" simplePos="0" relativeHeight="251663360" behindDoc="0" locked="0" layoutInCell="1" allowOverlap="1" wp14:anchorId="4ED6890F" wp14:editId="0452F32E">
                 <wp:simplePos x="0" y="0"/>
                 <wp:positionH relativeFrom="column">
-                  <wp:posOffset>99060</wp:posOffset>
+                  <wp:posOffset>334010</wp:posOffset>
                 </wp:positionH>
                 <wp:positionV relativeFrom="paragraph">
-                  <wp:posOffset>1513016</wp:posOffset>
+                  <wp:posOffset>1842770</wp:posOffset>
                 </wp:positionV>
-                <wp:extent cx="1777365" cy="266700"/>
+                <wp:extent cx="2063750" cy="266700"/>
                 <wp:effectExtent l="0" t="0" r="0" b="0"/>
                 <wp:wrapThrough wrapText="bothSides">
                   <wp:wrapPolygon edited="0">
                     <wp:start x="0" y="0"/>
                     <wp:lineTo x="0" y="20057"/>
-                    <wp:lineTo x="21299" y="20057"/>
-                    <wp:lineTo x="21299" y="0"/>
+                    <wp:lineTo x="21334" y="20057"/>
+                    <wp:lineTo x="21334" y="0"/>
                     <wp:lineTo x="0" y="0"/>
                   </wp:wrapPolygon>
                 </wp:wrapThrough>
@@ -2963,7 +3092,7 @@
                       <wps:spPr>
                         <a:xfrm>
                           <a:off x="0" y="0"/>
-                          <a:ext cx="1777365" cy="266700"/>
+                          <a:ext cx="2063750" cy="266700"/>
                         </a:xfrm>
                         <a:prstGeom prst="rect">
                           <a:avLst/>
@@ -2991,7 +3120,7 @@
                                 <w:szCs w:val="16"/>
                                 <w:lang w:val="en-GB"/>
                               </w:rPr>
-                              <w:t xml:space="preserve">Figure </w:t>
+                              <w:t>Figure 1</w:t>
                             </w:r>
                             <w:r>
                               <w:rPr>
@@ -3007,39 +3136,7 @@
                                 <w:szCs w:val="16"/>
                                 <w:lang w:val="en-GB"/>
                               </w:rPr>
-                              <w:t>1</w:t>
-                            </w:r>
-                            <w:r>
-                              <w:rPr>
-                                <w:sz w:val="16"/>
-                                <w:szCs w:val="16"/>
-                                <w:lang w:val="en-GB"/>
-                              </w:rPr>
-                              <w:t xml:space="preserve"> </w:t>
-                            </w:r>
-                            <w:r>
-                              <w:rPr>
-                                <w:sz w:val="16"/>
-                                <w:szCs w:val="16"/>
-                                <w:lang w:val="en-GB"/>
-                              </w:rPr>
-                              <w:t>–</w:t>
-                            </w:r>
-                            <w:r>
-                              <w:rPr>
-                                <w:sz w:val="16"/>
-                                <w:szCs w:val="16"/>
-                                <w:lang w:val="en-GB"/>
-                              </w:rPr>
-                              <w:t xml:space="preserve"> </w:t>
-                            </w:r>
-                            <w:r>
-                              <w:rPr>
-                                <w:sz w:val="16"/>
-                                <w:szCs w:val="16"/>
-                                <w:lang w:val="en-GB"/>
-                              </w:rPr>
-                              <w:t>Control input at different r</w:t>
+                              <w:t xml:space="preserve"> – Control input at different r</w:t>
                             </w:r>
                             <w:r>
                               <w:rPr>
@@ -3072,7 +3169,7 @@
           </mc:Choice>
           <mc:Fallback>
             <w:pict>
-              <v:shape w14:anchorId="4ED6890F" id="_x0000_s1028" type="#_x0000_t202" style="position:absolute;left:0;text-align:left;margin-left:7.8pt;margin-top:119.15pt;width:139.95pt;height:21pt;z-index:251663360;visibility:visible;mso-wrap-style:square;mso-width-percent:0;mso-height-percent:0;mso-wrap-distance-left:9pt;mso-wrap-distance-top:0;mso-wrap-distance-right:9pt;mso-wrap-distance-bottom:0;mso-position-horizontal:absolute;mso-position-horizontal-relative:text;mso-position-vertical:absolute;mso-position-vertical-relative:text;mso-width-percent:0;mso-height-percent:0;mso-width-relative:margin;mso-height-relative:margin;v-text-anchor:top" o:gfxdata="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" stroked="f">
+              <v:shape w14:anchorId="4ED6890F" id="_x0000_s1028" type="#_x0000_t202" style="position:absolute;left:0;text-align:left;margin-left:26.3pt;margin-top:145.1pt;width:162.5pt;height:21pt;z-index:251663360;visibility:visible;mso-wrap-style:square;mso-width-percent:0;mso-height-percent:0;mso-wrap-distance-left:9pt;mso-wrap-distance-top:0;mso-wrap-distance-right:9pt;mso-wrap-distance-bottom:0;mso-position-horizontal:absolute;mso-position-horizontal-relative:text;mso-position-vertical:absolute;mso-position-vertical-relative:text;mso-width-percent:0;mso-height-percent:0;mso-width-relative:margin;mso-height-relative:margin;v-text-anchor:top" o:gfxdata="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" stroked="f">
                 <v:textbox inset="0,0,0,0">
                   <w:txbxContent>
                     <w:p>
@@ -3089,7 +3186,7 @@
                           <w:szCs w:val="16"/>
                           <w:lang w:val="en-GB"/>
                         </w:rPr>
-                        <w:t xml:space="preserve">Figure </w:t>
+                        <w:t>Figure 1</w:t>
                       </w:r>
                       <w:r>
                         <w:rPr>
@@ -3105,39 +3202,7 @@
                           <w:szCs w:val="16"/>
                           <w:lang w:val="en-GB"/>
                         </w:rPr>
-                        <w:t>1</w:t>
-                      </w:r>
-                      <w:r>
-                        <w:rPr>
-                          <w:sz w:val="16"/>
-                          <w:szCs w:val="16"/>
-                          <w:lang w:val="en-GB"/>
-                        </w:rPr>
-                        <w:t xml:space="preserve"> </w:t>
-                      </w:r>
-                      <w:r>
-                        <w:rPr>
-                          <w:sz w:val="16"/>
-                          <w:szCs w:val="16"/>
-                          <w:lang w:val="en-GB"/>
-                        </w:rPr>
-                        <w:t>–</w:t>
-                      </w:r>
-                      <w:r>
-                        <w:rPr>
-                          <w:sz w:val="16"/>
-                          <w:szCs w:val="16"/>
-                          <w:lang w:val="en-GB"/>
-                        </w:rPr>
-                        <w:t xml:space="preserve"> </w:t>
-                      </w:r>
-                      <w:r>
-                        <w:rPr>
-                          <w:sz w:val="16"/>
-                          <w:szCs w:val="16"/>
-                          <w:lang w:val="en-GB"/>
-                        </w:rPr>
-                        <w:t>Control input at different r</w:t>
+                        <w:t xml:space="preserve"> – Control input at different r</w:t>
                       </w:r>
                       <w:r>
                         <w:rPr>
@@ -3162,6 +3227,14 @@
           <w:szCs w:val="20"/>
           <w:lang w:val="en-GB"/>
         </w:rPr>
+        <w:br/>
+      </w:r>
+      <w:r>
+        <w:rPr>
+          <w:sz w:val="20"/>
+          <w:szCs w:val="20"/>
+          <w:lang w:val="en-GB"/>
+        </w:rPr>
         <w:t>Another aspect that needs to be pointed out is how changes in the rear cornering stiffness influence the control input. Several simulations were carried out at different values under the same driving scenario considered for the evaluation of the control contributions. As a result, in Figure 1</w:t>
       </w:r>
       <w:r>
@@ -3255,16 +3328,22 @@
           <w:lang w:val="en-GB"/>
         </w:rPr>
       </w:pPr>
-    </w:p>
-    <w:p>
-      <w:pPr>
-        <w:jc w:val="both"/>
-        <w:rPr>
-          <w:sz w:val="20"/>
-          <w:szCs w:val="20"/>
-          <w:lang w:val="en-GB"/>
-        </w:rPr>
-      </w:pPr>
+      <w:r>
+        <w:rPr>
+          <w:sz w:val="20"/>
+          <w:szCs w:val="20"/>
+          <w:lang w:val="en-GB"/>
+        </w:rPr>
+        <w:br/>
+      </w:r>
+      <w:r>
+        <w:rPr>
+          <w:sz w:val="20"/>
+          <w:szCs w:val="20"/>
+          <w:lang w:val="en-GB"/>
+        </w:rPr>
+        <w:br/>
+      </w:r>
       <w:r>
         <w:rPr>
           <w:sz w:val="20"/>
@@ -3340,7 +3419,7 @@
 </file>
 
 <file path=word/endnotes.xml><?xml version="1.0" encoding="utf-8"?>
-<w:endnotes xmlns:wpc="http://schemas.microsoft.com/office/word/2010/wordprocessingCanvas" xmlns:cx="http://schemas.microsoft.com/office/drawing/2014/chartex" xmlns:cx1="http://schemas.microsoft.com/office/drawing/2015/9/8/chartex" xmlns:cx2="http://schemas.microsoft.com/office/drawing/2015/10/21/chartex" xmlns:cx3="http://schemas.microsoft.com/office/drawing/2016/5/9/chartex" xmlns:cx4="http://schemas.microsoft.com/office/drawing/2016/5/10/chartex" xmlns:cx5="http://schemas.microsoft.com/office/drawing/2016/5/11/chartex" xmlns:cx6="http://schemas.microsoft.com/office/drawing/2016/5/12/chartex" xmlns:cx7="http://schemas.microsoft.com/office/drawing/2016/5/13/chartex" xmlns:cx8="http://schemas.microsoft.com/office/drawing/2016/5/14/chartex" xmlns:mc="http://schemas.openxmlformats.org/markup-compatibility/2006" xmlns:aink="http://schemas.microsoft.com/office/drawing/2016/ink" xmlns:am3d="http://schemas.microsoft.com/office/drawing/2017/model3d" xmlns:o="urn:schemas-microsoft-com:office:office" xmlns:oel="http://schemas.microsoft.com/office/2019/extlst" xmlns:r="http://schemas.openxmlformats.org/officeDocument/2006/relationships" xmlns:m="http://schemas.openxmlformats.org/officeDocument/2006/math" xmlns:v="urn:schemas-microsoft-com:vml" xmlns:wp14="http://schemas.microsoft.com/office/word/2010/wordprocessingDrawing" xmlns:wp="http://schemas.openxmlformats.org/drawingml/2006/wordprocessingDrawing" xmlns:w10="urn:schemas-microsoft-com:office:word" xmlns:w="http://schemas.openxmlformats.org/wordprocessingml/2006/main" xmlns:w14="http://schemas.microsoft.com/office/word/2010/wordml" xmlns:w15="http://schemas.microsoft.com/office/word/2012/wordml" xmlns:w16cex="http://schemas.microsoft.com/office/word/2018/wordml/cex" xmlns:w16cid="http://schemas.microsoft.com/office/word/2016/wordml/cid" xmlns:w16="http://schemas.microsoft.com/office/word/2018/wordml" xmlns:w16du="http://schemas.microsoft.com/office/word/2023/wordml/word16du" xmlns:w16sdtdh="http://schemas.microsoft.com/office/word/2020/wordml/sdtdatahash" xmlns:w16se="http://schemas.microsoft.com/office/word/2015/wordml/symex" xmlns:wpg="http://schemas.microsoft.com/office/word/2010/wordprocessingGroup" xmlns:wpi="http://schemas.microsoft.com/office/word/2010/wordprocessingInk" xmlns:wne="http://schemas.microsoft.com/office/word/2006/wordml" xmlns:wps="http://schemas.microsoft.com/office/word/2010/wordprocessingShape" mc:Ignorable="w14 w15 w16se w16cid w16 w16cex w16sdtdh w16du wp14">
+<w:endnotes xmlns:wpc="http://schemas.microsoft.com/office/word/2010/wordprocessingCanvas" xmlns:cx="http://schemas.microsoft.com/office/drawing/2014/chartex" xmlns:cx1="http://schemas.microsoft.com/office/drawing/2015/9/8/chartex" xmlns:cx2="http://schemas.microsoft.com/office/drawing/2015/10/21/chartex" xmlns:cx3="http://schemas.microsoft.com/office/drawing/2016/5/9/chartex" xmlns:cx4="http://schemas.microsoft.com/office/drawing/2016/5/10/chartex" xmlns:cx5="http://schemas.microsoft.com/office/drawing/2016/5/11/chartex" xmlns:cx6="http://schemas.microsoft.com/office/drawing/2016/5/12/chartex" xmlns:cx7="http://schemas.microsoft.com/office/drawing/2016/5/13/chartex" xmlns:cx8="http://schemas.microsoft.com/office/drawing/2016/5/14/chartex" xmlns:mc="http://schemas.openxmlformats.org/markup-compatibility/2006" xmlns:aink="http://schemas.microsoft.com/office/drawing/2016/ink" xmlns:am3d="http://schemas.microsoft.com/office/drawing/2017/model3d" xmlns:o="urn:schemas-microsoft-com:office:office" xmlns:r="http://schemas.openxmlformats.org/officeDocument/2006/relationships" xmlns:m="http://schemas.openxmlformats.org/officeDocument/2006/math" xmlns:v="urn:schemas-microsoft-com:vml" xmlns:wp14="http://schemas.microsoft.com/office/word/2010/wordprocessingDrawing" xmlns:wp="http://schemas.openxmlformats.org/drawingml/2006/wordprocessingDrawing" xmlns:w10="urn:schemas-microsoft-com:office:word" xmlns:w="http://schemas.openxmlformats.org/wordprocessingml/2006/main" xmlns:w14="http://schemas.microsoft.com/office/word/2010/wordml" xmlns:w15="http://schemas.microsoft.com/office/word/2012/wordml" xmlns:w16cex="http://schemas.microsoft.com/office/word/2018/wordml/cex" xmlns:w16cid="http://schemas.microsoft.com/office/word/2016/wordml/cid" xmlns:w16="http://schemas.microsoft.com/office/word/2018/wordml" xmlns:w16sdtdh="http://schemas.microsoft.com/office/word/2020/wordml/sdtdatahash" xmlns:w16se="http://schemas.microsoft.com/office/word/2015/wordml/symex" xmlns:wpg="http://schemas.microsoft.com/office/word/2010/wordprocessingGroup" xmlns:wpi="http://schemas.microsoft.com/office/word/2010/wordprocessingInk" xmlns:wne="http://schemas.microsoft.com/office/word/2006/wordml" xmlns:wps="http://schemas.microsoft.com/office/word/2010/wordprocessingShape" mc:Ignorable="w14 w15 w16se w16cid w16 w16cex w16sdtdh wp14">
   <w:endnote w:type="separator" w:id="-1">
     <w:p>
       <w:pPr>
@@ -3365,7 +3444,7 @@
 </file>
 
 <file path=word/footnotes.xml><?xml version="1.0" encoding="utf-8"?>
-<w:footnotes xmlns:wpc="http://schemas.microsoft.com/office/word/2010/wordprocessingCanvas" xmlns:cx="http://schemas.microsoft.com/office/drawing/2014/chartex" xmlns:cx1="http://schemas.microsoft.com/office/drawing/2015/9/8/chartex" xmlns:cx2="http://schemas.microsoft.com/office/drawing/2015/10/21/chartex" xmlns:cx3="http://schemas.microsoft.com/office/drawing/2016/5/9/chartex" xmlns:cx4="http://schemas.microsoft.com/office/drawing/2016/5/10/chartex" xmlns:cx5="http://schemas.microsoft.com/office/drawing/2016/5/11/chartex" xmlns:cx6="http://schemas.microsoft.com/office/drawing/2016/5/12/chartex" xmlns:cx7="http://schemas.microsoft.com/office/drawing/2016/5/13/chartex" xmlns:cx8="http://schemas.microsoft.com/office/drawing/2016/5/14/chartex" xmlns:mc="http://schemas.openxmlformats.org/markup-compatibility/2006" xmlns:aink="http://schemas.microsoft.com/office/drawing/2016/ink" xmlns:am3d="http://schemas.microsoft.com/office/drawing/2017/model3d" xmlns:o="urn:schemas-microsoft-com:office:office" xmlns:oel="http://schemas.microsoft.com/office/2019/extlst" xmlns:r="http://schemas.openxmlformats.org/officeDocument/2006/relationships" xmlns:m="http://schemas.openxmlformats.org/officeDocument/2006/math" xmlns:v="urn:schemas-microsoft-com:vml" xmlns:wp14="http://schemas.microsoft.com/office/word/2010/wordprocessingDrawing" xmlns:wp="http://schemas.openxmlformats.org/drawingml/2006/wordprocessingDrawing" xmlns:w10="urn:schemas-microsoft-com:office:word" xmlns:w="http://schemas.openxmlformats.org/wordprocessingml/2006/main" xmlns:w14="http://schemas.microsoft.com/office/word/2010/wordml" xmlns:w15="http://schemas.microsoft.com/office/word/2012/wordml" xmlns:w16cex="http://schemas.microsoft.com/office/word/2018/wordml/cex" xmlns:w16cid="http://schemas.microsoft.com/office/word/2016/wordml/cid" xmlns:w16="http://schemas.microsoft.com/office/word/2018/wordml" xmlns:w16du="http://schemas.microsoft.com/office/word/2023/wordml/word16du" xmlns:w16sdtdh="http://schemas.microsoft.com/office/word/2020/wordml/sdtdatahash" xmlns:w16se="http://schemas.microsoft.com/office/word/2015/wordml/symex" xmlns:wpg="http://schemas.microsoft.com/office/word/2010/wordprocessingGroup" xmlns:wpi="http://schemas.microsoft.com/office/word/2010/wordprocessingInk" xmlns:wne="http://schemas.microsoft.com/office/word/2006/wordml" xmlns:wps="http://schemas.microsoft.com/office/word/2010/wordprocessingShape" mc:Ignorable="w14 w15 w16se w16cid w16 w16cex w16sdtdh w16du wp14">
+<w:footnotes xmlns:wpc="http://schemas.microsoft.com/office/word/2010/wordprocessingCanvas" xmlns:cx="http://schemas.microsoft.com/office/drawing/2014/chartex" xmlns:cx1="http://schemas.microsoft.com/office/drawing/2015/9/8/chartex" xmlns:cx2="http://schemas.microsoft.com/office/drawing/2015/10/21/chartex" xmlns:cx3="http://schemas.microsoft.com/office/drawing/2016/5/9/chartex" xmlns:cx4="http://schemas.microsoft.com/office/drawing/2016/5/10/chartex" xmlns:cx5="http://schemas.microsoft.com/office/drawing/2016/5/11/chartex" xmlns:cx6="http://schemas.microsoft.com/office/drawing/2016/5/12/chartex" xmlns:cx7="http://schemas.microsoft.com/office/drawing/2016/5/13/chartex" xmlns:cx8="http://schemas.microsoft.com/office/drawing/2016/5/14/chartex" xmlns:mc="http://schemas.openxmlformats.org/markup-compatibility/2006" xmlns:aink="http://schemas.microsoft.com/office/drawing/2016/ink" xmlns:am3d="http://schemas.microsoft.com/office/drawing/2017/model3d" xmlns:o="urn:schemas-microsoft-com:office:office" xmlns:r="http://schemas.openxmlformats.org/officeDocument/2006/relationships" xmlns:m="http://schemas.openxmlformats.org/officeDocument/2006/math" xmlns:v="urn:schemas-microsoft-com:vml" xmlns:wp14="http://schemas.microsoft.com/office/word/2010/wordprocessingDrawing" xmlns:wp="http://schemas.openxmlformats.org/drawingml/2006/wordprocessingDrawing" xmlns:w10="urn:schemas-microsoft-com:office:word" xmlns:w="http://schemas.openxmlformats.org/wordprocessingml/2006/main" xmlns:w14="http://schemas.microsoft.com/office/word/2010/wordml" xmlns:w15="http://schemas.microsoft.com/office/word/2012/wordml" xmlns:w16cex="http://schemas.microsoft.com/office/word/2018/wordml/cex" xmlns:w16cid="http://schemas.microsoft.com/office/word/2016/wordml/cid" xmlns:w16="http://schemas.microsoft.com/office/word/2018/wordml" xmlns:w16sdtdh="http://schemas.microsoft.com/office/word/2020/wordml/sdtdatahash" xmlns:w16se="http://schemas.microsoft.com/office/word/2015/wordml/symex" xmlns:wpg="http://schemas.microsoft.com/office/word/2010/wordprocessingGroup" xmlns:wpi="http://schemas.microsoft.com/office/word/2010/wordprocessingInk" xmlns:wne="http://schemas.microsoft.com/office/word/2006/wordml" xmlns:wps="http://schemas.microsoft.com/office/word/2010/wordprocessingShape" mc:Ignorable="w14 w15 w16se w16cid w16 w16cex w16sdtdh wp14">
   <w:footnote w:type="separator" w:id="-1">
     <w:p>
       <w:pPr>
@@ -3390,7 +3469,7 @@
 </file>
 
 <file path=word/header1.xml><?xml version="1.0" encoding="utf-8"?>
-<w:hdr xmlns:wpc="http://schemas.microsoft.com/office/word/2010/wordprocessingCanvas" xmlns:cx="http://schemas.microsoft.com/office/drawing/2014/chartex" xmlns:cx1="http://schemas.microsoft.com/office/drawing/2015/9/8/chartex" xmlns:cx2="http://schemas.microsoft.com/office/drawing/2015/10/21/chartex" xmlns:cx3="http://schemas.microsoft.com/office/drawing/2016/5/9/chartex" xmlns:cx4="http://schemas.microsoft.com/office/drawing/2016/5/10/chartex" xmlns:cx5="http://schemas.microsoft.com/office/drawing/2016/5/11/chartex" xmlns:cx6="http://schemas.microsoft.com/office/drawing/2016/5/12/chartex" xmlns:cx7="http://schemas.microsoft.com/office/drawing/2016/5/13/chartex" xmlns:cx8="http://schemas.microsoft.com/office/drawing/2016/5/14/chartex" xmlns:mc="http://schemas.openxmlformats.org/markup-compatibility/2006" xmlns:aink="http://schemas.microsoft.com/office/drawing/2016/ink" xmlns:am3d="http://schemas.microsoft.com/office/drawing/2017/model3d" xmlns:o="urn:schemas-microsoft-com:office:office" xmlns:oel="http://schemas.microsoft.com/office/2019/extlst" xmlns:r="http://schemas.openxmlformats.org/officeDocument/2006/relationships" xmlns:m="http://schemas.openxmlformats.org/officeDocument/2006/math" xmlns:v="urn:schemas-microsoft-com:vml" xmlns:wp14="http://schemas.microsoft.com/office/word/2010/wordprocessingDrawing" xmlns:wp="http://schemas.openxmlformats.org/drawingml/2006/wordprocessingDrawing" xmlns:w10="urn:schemas-microsoft-com:office:word" xmlns:w="http://schemas.openxmlformats.org/wordprocessingml/2006/main" xmlns:w14="http://schemas.microsoft.com/office/word/2010/wordml" xmlns:w15="http://schemas.microsoft.com/office/word/2012/wordml" xmlns:w16cex="http://schemas.microsoft.com/office/word/2018/wordml/cex" xmlns:w16cid="http://schemas.microsoft.com/office/word/2016/wordml/cid" xmlns:w16="http://schemas.microsoft.com/office/word/2018/wordml" xmlns:w16du="http://schemas.microsoft.com/office/word/2023/wordml/word16du" xmlns:w16sdtdh="http://schemas.microsoft.com/office/word/2020/wordml/sdtdatahash" xmlns:w16se="http://schemas.microsoft.com/office/word/2015/wordml/symex" xmlns:wpg="http://schemas.microsoft.com/office/word/2010/wordprocessingGroup" xmlns:wpi="http://schemas.microsoft.com/office/word/2010/wordprocessingInk" xmlns:wne="http://schemas.microsoft.com/office/word/2006/wordml" xmlns:wps="http://schemas.microsoft.com/office/word/2010/wordprocessingShape" mc:Ignorable="w14 w15 w16se w16cid w16 w16cex w16sdtdh w16du wp14">
+<w:hdr xmlns:wpc="http://schemas.microsoft.com/office/word/2010/wordprocessingCanvas" xmlns:cx="http://schemas.microsoft.com/office/drawing/2014/chartex" xmlns:cx1="http://schemas.microsoft.com/office/drawing/2015/9/8/chartex" xmlns:cx2="http://schemas.microsoft.com/office/drawing/2015/10/21/chartex" xmlns:cx3="http://schemas.microsoft.com/office/drawing/2016/5/9/chartex" xmlns:cx4="http://schemas.microsoft.com/office/drawing/2016/5/10/chartex" xmlns:cx5="http://schemas.microsoft.com/office/drawing/2016/5/11/chartex" xmlns:cx6="http://schemas.microsoft.com/office/drawing/2016/5/12/chartex" xmlns:cx7="http://schemas.microsoft.com/office/drawing/2016/5/13/chartex" xmlns:cx8="http://schemas.microsoft.com/office/drawing/2016/5/14/chartex" xmlns:mc="http://schemas.openxmlformats.org/markup-compatibility/2006" xmlns:aink="http://schemas.microsoft.com/office/drawing/2016/ink" xmlns:am3d="http://schemas.microsoft.com/office/drawing/2017/model3d" xmlns:o="urn:schemas-microsoft-com:office:office" xmlns:r="http://schemas.openxmlformats.org/officeDocument/2006/relationships" xmlns:m="http://schemas.openxmlformats.org/officeDocument/2006/math" xmlns:v="urn:schemas-microsoft-com:vml" xmlns:wp14="http://schemas.microsoft.com/office/word/2010/wordprocessingDrawing" xmlns:wp="http://schemas.openxmlformats.org/drawingml/2006/wordprocessingDrawing" xmlns:w10="urn:schemas-microsoft-com:office:word" xmlns:w="http://schemas.openxmlformats.org/wordprocessingml/2006/main" xmlns:w14="http://schemas.microsoft.com/office/word/2010/wordml" xmlns:w15="http://schemas.microsoft.com/office/word/2012/wordml" xmlns:w16cex="http://schemas.microsoft.com/office/word/2018/wordml/cex" xmlns:w16cid="http://schemas.microsoft.com/office/word/2016/wordml/cid" xmlns:w16="http://schemas.microsoft.com/office/word/2018/wordml" xmlns:w16sdtdh="http://schemas.microsoft.com/office/word/2020/wordml/sdtdatahash" xmlns:w16se="http://schemas.microsoft.com/office/word/2015/wordml/symex" xmlns:wpg="http://schemas.microsoft.com/office/word/2010/wordprocessingGroup" xmlns:wpi="http://schemas.microsoft.com/office/word/2010/wordprocessingInk" xmlns:wne="http://schemas.microsoft.com/office/word/2006/wordml" xmlns:wps="http://schemas.microsoft.com/office/word/2010/wordprocessingShape" mc:Ignorable="w14 w15 w16se w16cid w16 w16cex w16sdtdh wp14">
   <w:sdt>
     <w:sdtPr>
       <w:id w:val="2038464099"/>
@@ -3399,6 +3478,7 @@
         <w:docPartUnique/>
       </w:docPartObj>
     </w:sdtPr>
+    <w:sdtEndPr/>
     <w:sdtContent>
       <w:p>
         <w:pPr>
@@ -3432,7 +3512,7 @@
 </file>
 
 <file path=word/numbering.xml><?xml version="1.0" encoding="utf-8"?>
-<w:numbering xmlns:wpc="http://schemas.microsoft.com/office/word/2010/wordprocessingCanvas" xmlns:cx="http://schemas.microsoft.com/office/drawing/2014/chartex" xmlns:cx1="http://schemas.microsoft.com/office/drawing/2015/9/8/chartex" xmlns:cx2="http://schemas.microsoft.com/office/drawing/2015/10/21/chartex" xmlns:cx3="http://schemas.microsoft.com/office/drawing/2016/5/9/chartex" xmlns:cx4="http://schemas.microsoft.com/office/drawing/2016/5/10/chartex" xmlns:cx5="http://schemas.microsoft.com/office/drawing/2016/5/11/chartex" xmlns:cx6="http://schemas.microsoft.com/office/drawing/2016/5/12/chartex" xmlns:cx7="http://schemas.microsoft.com/office/drawing/2016/5/13/chartex" xmlns:cx8="http://schemas.microsoft.com/office/drawing/2016/5/14/chartex" xmlns:mc="http://schemas.openxmlformats.org/markup-compatibility/2006" xmlns:aink="http://schemas.microsoft.com/office/drawing/2016/ink" xmlns:am3d="http://schemas.microsoft.com/office/drawing/2017/model3d" xmlns:o="urn:schemas-microsoft-com:office:office" xmlns:oel="http://schemas.microsoft.com/office/2019/extlst" xmlns:r="http://schemas.openxmlformats.org/officeDocument/2006/relationships" xmlns:m="http://schemas.openxmlformats.org/officeDocument/2006/math" xmlns:v="urn:schemas-microsoft-com:vml" xmlns:wp14="http://schemas.microsoft.com/office/word/2010/wordprocessingDrawing" xmlns:wp="http://schemas.openxmlformats.org/drawingml/2006/wordprocessingDrawing" xmlns:w10="urn:schemas-microsoft-com:office:word" xmlns:w="http://schemas.openxmlformats.org/wordprocessingml/2006/main" xmlns:w14="http://schemas.microsoft.com/office/word/2010/wordml" xmlns:w15="http://schemas.microsoft.com/office/word/2012/wordml" xmlns:w16cex="http://schemas.microsoft.com/office/word/2018/wordml/cex" xmlns:w16cid="http://schemas.microsoft.com/office/word/2016/wordml/cid" xmlns:w16="http://schemas.microsoft.com/office/word/2018/wordml" xmlns:w16du="http://schemas.microsoft.com/office/word/2023/wordml/word16du" xmlns:w16sdtdh="http://schemas.microsoft.com/office/word/2020/wordml/sdtdatahash" xmlns:w16se="http://schemas.microsoft.com/office/word/2015/wordml/symex" xmlns:wpg="http://schemas.microsoft.com/office/word/2010/wordprocessingGroup" xmlns:wpi="http://schemas.microsoft.com/office/word/2010/wordprocessingInk" xmlns:wne="http://schemas.microsoft.com/office/word/2006/wordml" xmlns:wps="http://schemas.microsoft.com/office/word/2010/wordprocessingShape" mc:Ignorable="w14 w15 w16se w16cid w16 w16cex w16sdtdh w16du wp14">
+<w:numbering xmlns:wpc="http://schemas.microsoft.com/office/word/2010/wordprocessingCanvas" xmlns:cx="http://schemas.microsoft.com/office/drawing/2014/chartex" xmlns:cx1="http://schemas.microsoft.com/office/drawing/2015/9/8/chartex" xmlns:cx2="http://schemas.microsoft.com/office/drawing/2015/10/21/chartex" xmlns:cx3="http://schemas.microsoft.com/office/drawing/2016/5/9/chartex" xmlns:cx4="http://schemas.microsoft.com/office/drawing/2016/5/10/chartex" xmlns:cx5="http://schemas.microsoft.com/office/drawing/2016/5/11/chartex" xmlns:cx6="http://schemas.microsoft.com/office/drawing/2016/5/12/chartex" xmlns:cx7="http://schemas.microsoft.com/office/drawing/2016/5/13/chartex" xmlns:cx8="http://schemas.microsoft.com/office/drawing/2016/5/14/chartex" xmlns:mc="http://schemas.openxmlformats.org/markup-compatibility/2006" xmlns:aink="http://schemas.microsoft.com/office/drawing/2016/ink" xmlns:am3d="http://schemas.microsoft.com/office/drawing/2017/model3d" xmlns:o="urn:schemas-microsoft-com:office:office" xmlns:r="http://schemas.openxmlformats.org/officeDocument/2006/relationships" xmlns:m="http://schemas.openxmlformats.org/officeDocument/2006/math" xmlns:v="urn:schemas-microsoft-com:vml" xmlns:wp14="http://schemas.microsoft.com/office/word/2010/wordprocessingDrawing" xmlns:wp="http://schemas.openxmlformats.org/drawingml/2006/wordprocessingDrawing" xmlns:w10="urn:schemas-microsoft-com:office:word" xmlns:w="http://schemas.openxmlformats.org/wordprocessingml/2006/main" xmlns:w14="http://schemas.microsoft.com/office/word/2010/wordml" xmlns:w15="http://schemas.microsoft.com/office/word/2012/wordml" xmlns:w16cex="http://schemas.microsoft.com/office/word/2018/wordml/cex" xmlns:w16cid="http://schemas.microsoft.com/office/word/2016/wordml/cid" xmlns:w16="http://schemas.microsoft.com/office/word/2018/wordml" xmlns:w16sdtdh="http://schemas.microsoft.com/office/word/2020/wordml/sdtdatahash" xmlns:w16se="http://schemas.microsoft.com/office/word/2015/wordml/symex" xmlns:wpg="http://schemas.microsoft.com/office/word/2010/wordprocessingGroup" xmlns:wpi="http://schemas.microsoft.com/office/word/2010/wordprocessingInk" xmlns:wne="http://schemas.microsoft.com/office/word/2006/wordml" xmlns:wps="http://schemas.microsoft.com/office/word/2010/wordprocessingShape" mc:Ignorable="w14 w15 w16se w16cid w16 w16cex w16sdtdh wp14">
   <w:abstractNum w:abstractNumId="0" w15:restartNumberingAfterBreak="0">
     <w:nsid w:val="25880F2C"/>
     <w:multiLevelType w:val="hybridMultilevel"/>
@@ -3545,14 +3625,14 @@
       </w:rPr>
     </w:lvl>
   </w:abstractNum>
-  <w:num w:numId="1" w16cid:durableId="239949211">
+  <w:num w:numId="1">
     <w:abstractNumId w:val="0"/>
   </w:num>
 </w:numbering>
 </file>
 
 <file path=word/styles.xml><?xml version="1.0" encoding="utf-8"?>
-<w:styles xmlns:mc="http://schemas.openxmlformats.org/markup-compatibility/2006" xmlns:r="http://schemas.openxmlformats.org/officeDocument/2006/relationships" xmlns:w="http://schemas.openxmlformats.org/wordprocessingml/2006/main" xmlns:w14="http://schemas.microsoft.com/office/word/2010/wordml" xmlns:w15="http://schemas.microsoft.com/office/word/2012/wordml" xmlns:w16cex="http://schemas.microsoft.com/office/word/2018/wordml/cex" xmlns:w16cid="http://schemas.microsoft.com/office/word/2016/wordml/cid" xmlns:w16="http://schemas.microsoft.com/office/word/2018/wordml" xmlns:w16du="http://schemas.microsoft.com/office/word/2023/wordml/word16du" xmlns:w16sdtdh="http://schemas.microsoft.com/office/word/2020/wordml/sdtdatahash" xmlns:w16se="http://schemas.microsoft.com/office/word/2015/wordml/symex" mc:Ignorable="w14 w15 w16se w16cid w16 w16cex w16sdtdh w16du">
+<w:styles xmlns:mc="http://schemas.openxmlformats.org/markup-compatibility/2006" xmlns:r="http://schemas.openxmlformats.org/officeDocument/2006/relationships" xmlns:w="http://schemas.openxmlformats.org/wordprocessingml/2006/main" xmlns:w14="http://schemas.microsoft.com/office/word/2010/wordml" xmlns:w15="http://schemas.microsoft.com/office/word/2012/wordml" xmlns:w16cex="http://schemas.microsoft.com/office/word/2018/wordml/cex" xmlns:w16cid="http://schemas.microsoft.com/office/word/2016/wordml/cid" xmlns:w16="http://schemas.microsoft.com/office/word/2018/wordml" xmlns:w16sdtdh="http://schemas.microsoft.com/office/word/2020/wordml/sdtdatahash" xmlns:w16se="http://schemas.microsoft.com/office/word/2015/wordml/symex" mc:Ignorable="w14 w15 w16se w16cid w16 w16cex w16sdtdh">
   <w:docDefaults>
     <w:rPrDefault>
       <w:rPr>

</xml_diff>